<commit_message>
We are now starting to be able to generate documents with images and tables
</commit_message>
<xml_diff>
--- a/Test1/This should page page 3.docx
+++ b/Test1/This should page page 3.docx
@@ -26,21 +26,7 @@
         <w:rPr>
           <w:lang w:val="en-US"/>
         </w:rPr>
-        <w:t xml:space="preserve">This should page </w:t>
-      </w:r>
-      <w:proofErr w:type="spellStart"/>
-      <w:r>
-        <w:rPr>
-          <w:lang w:val="en-US"/>
-        </w:rPr>
-        <w:t>page</w:t>
-      </w:r>
-      <w:proofErr w:type="spellEnd"/>
-      <w:r>
-        <w:rPr>
-          <w:lang w:val="en-US"/>
-        </w:rPr>
-        <w:t xml:space="preserve"> 3.</w:t>
+        <w:t>This should page page 3.</w:t>
       </w:r>
     </w:p>
     <w:p>
@@ -58,13 +44,16 @@
       </w:r>
     </w:p>
     <w:p>
+      <w:pPr>
+        <w:keepNext/>
+      </w:pPr>
       <w:r>
         <w:rPr>
           <w:noProof/>
           <w:lang w:eastAsia="da-DK"/>
         </w:rPr>
         <w:drawing>
-          <wp:inline distT="0" distB="0" distL="0" distR="0">
+          <wp:inline distT="0" distB="0" distL="0" distR="0" wp14:anchorId="0E42DAE9" wp14:editId="35D4E567">
             <wp:extent cx="4343277" cy="2987749"/>
             <wp:effectExtent l="0" t="0" r="635" b="3175"/>
             <wp:docPr id="3" name="Picture 3"/>
@@ -79,7 +68,7 @@
                     <pic:cNvPicPr/>
                   </pic:nvPicPr>
                   <pic:blipFill>
-                    <a:blip r:embed="rId5">
+                    <a:blip r:embed="rId6">
                       <a:extLst>
                         <a:ext uri="{28A0092B-C50C-407E-A947-70E740481C1C}">
                           <a14:useLocalDpi xmlns:a14="http://schemas.microsoft.com/office/drawing/2010/main" val="0"/>
@@ -104,6 +93,62 @@
             </a:graphic>
           </wp:inline>
         </w:drawing>
+      </w:r>
+    </w:p>
+    <w:p>
+      <w:pPr>
+        <w:pStyle w:val="Caption"/>
+        <w:rPr>
+          <w:lang w:val="en-US"/>
+        </w:rPr>
+      </w:pPr>
+      <w:r>
+        <w:rPr>
+          <w:lang w:val="en-US"/>
+        </w:rPr>
+        <w:t>Figur</w:t>
+      </w:r>
+      <w:r>
+        <w:rPr>
+          <w:lang w:val="en-US"/>
+        </w:rPr>
+        <w:t>e</w:t>
+      </w:r>
+      <w:bookmarkStart w:id="0" w:name="_GoBack"/>
+      <w:bookmarkEnd w:id="0"/>
+      <w:r>
+        <w:rPr>
+          <w:lang w:val="en-US"/>
+        </w:rPr>
+        <w:t xml:space="preserve"> </w:t>
+      </w:r>
+      <w:r>
+        <w:fldChar w:fldCharType="begin"/>
+      </w:r>
+      <w:r>
+        <w:rPr>
+          <w:lang w:val="en-US"/>
+        </w:rPr>
+        <w:instrText xml:space="preserve"> SEQ Figur \* ARABIC </w:instrText>
+      </w:r>
+      <w:r>
+        <w:fldChar w:fldCharType="separate"/>
+      </w:r>
+      <w:r>
+        <w:rPr>
+          <w:noProof/>
+          <w:lang w:val="en-US"/>
+        </w:rPr>
+        <w:t>1</w:t>
+      </w:r>
+      <w:r>
+        <w:fldChar w:fldCharType="end"/>
+      </w:r>
+      <w:r>
+        <w:rPr>
+          <w:lang w:val="en-US"/>
+        </w:rPr>
+        <w:t xml:space="preserve"> This is the caption for the screenshot above</w:t>
       </w:r>
     </w:p>
     <w:p>
@@ -357,12 +402,212 @@
     </w:tbl>
     <w:p>
       <w:pPr>
+        <w:pStyle w:val="Heading2"/>
         <w:rPr>
           <w:lang w:val="en-US"/>
         </w:rPr>
       </w:pPr>
-      <w:bookmarkStart w:id="0" w:name="_GoBack"/>
-      <w:bookmarkEnd w:id="0"/>
+      <w:r>
+        <w:rPr>
+          <w:lang w:val="en-US"/>
+        </w:rPr>
+        <w:lastRenderedPageBreak/>
+        <w:t>And some smart-art to boot</w:t>
+      </w:r>
+    </w:p>
+    <w:p>
+      <w:pPr>
+        <w:rPr>
+          <w:lang w:val="en-US"/>
+        </w:rPr>
+      </w:pPr>
+      <w:r>
+        <w:rPr>
+          <w:noProof/>
+          <w:lang w:eastAsia="da-DK"/>
+        </w:rPr>
+        <w:drawing>
+          <wp:inline distT="0" distB="0" distL="0" distR="0">
+            <wp:extent cx="5486400" cy="3200400"/>
+            <wp:effectExtent l="38100" t="0" r="19050" b="0"/>
+            <wp:docPr id="1" name="Diagram 1"/>
+            <wp:cNvGraphicFramePr/>
+            <a:graphic xmlns:a="http://schemas.openxmlformats.org/drawingml/2006/main">
+              <a:graphicData uri="http://schemas.openxmlformats.org/drawingml/2006/diagram">
+                <dgm:relIds xmlns:dgm="http://schemas.openxmlformats.org/drawingml/2006/diagram" xmlns:r="http://schemas.openxmlformats.org/officeDocument/2006/relationships" r:dm="rId7" r:lo="rId8" r:qs="rId9" r:cs="rId10"/>
+              </a:graphicData>
+            </a:graphic>
+          </wp:inline>
+        </w:drawing>
+      </w:r>
+    </w:p>
+    <w:p>
+      <w:pPr>
+        <w:rPr>
+          <w:lang w:val="en-US"/>
+        </w:rPr>
+      </w:pPr>
+      <w:r>
+        <w:rPr>
+          <w:lang w:val="en-US"/>
+        </w:rPr>
+        <w:t>I think we should also insert some clip art!</w:t>
+      </w:r>
+    </w:p>
+    <w:p>
+      <w:pPr>
+        <w:rPr>
+          <w:noProof/>
+          <w:lang w:eastAsia="da-DK"/>
+        </w:rPr>
+      </w:pPr>
+      <w:r>
+        <w:rPr>
+          <w:noProof/>
+          <w:lang w:eastAsia="da-DK"/>
+        </w:rPr>
+        <w:drawing>
+          <wp:inline distT="0" distB="0" distL="0" distR="0">
+            <wp:extent cx="2497455" cy="3118485"/>
+            <wp:effectExtent l="0" t="0" r="0" b="5715"/>
+            <wp:docPr id="2" name="Picture 2" descr="C:\Users\rto.CIM\AppData\Local\Microsoft\Windows\Temporary Internet Files\Content.IE5\17053UX0\MP900399544[1].jpg"/>
+            <wp:cNvGraphicFramePr>
+              <a:graphicFrameLocks xmlns:a="http://schemas.openxmlformats.org/drawingml/2006/main" noChangeAspect="1"/>
+            </wp:cNvGraphicFramePr>
+            <a:graphic xmlns:a="http://schemas.openxmlformats.org/drawingml/2006/main">
+              <a:graphicData uri="http://schemas.openxmlformats.org/drawingml/2006/picture">
+                <pic:pic xmlns:pic="http://schemas.openxmlformats.org/drawingml/2006/picture">
+                  <pic:nvPicPr>
+                    <pic:cNvPr id="0" name="Picture 1" descr="C:\Users\rto.CIM\AppData\Local\Microsoft\Windows\Temporary Internet Files\Content.IE5\17053UX0\MP900399544[1].jpg"/>
+                    <pic:cNvPicPr>
+                      <a:picLocks noChangeAspect="1" noChangeArrowheads="1"/>
+                    </pic:cNvPicPr>
+                  </pic:nvPicPr>
+                  <pic:blipFill>
+                    <a:blip r:embed="rId12" cstate="print">
+                      <a:extLst>
+                        <a:ext uri="{28A0092B-C50C-407E-A947-70E740481C1C}">
+                          <a14:useLocalDpi xmlns:a14="http://schemas.microsoft.com/office/drawing/2010/main" val="0"/>
+                        </a:ext>
+                      </a:extLst>
+                    </a:blip>
+                    <a:srcRect/>
+                    <a:stretch>
+                      <a:fillRect/>
+                    </a:stretch>
+                  </pic:blipFill>
+                  <pic:spPr bwMode="auto">
+                    <a:xfrm>
+                      <a:off x="0" y="0"/>
+                      <a:ext cx="2497455" cy="3118485"/>
+                    </a:xfrm>
+                    <a:prstGeom prst="rect">
+                      <a:avLst/>
+                    </a:prstGeom>
+                    <a:noFill/>
+                    <a:ln>
+                      <a:noFill/>
+                    </a:ln>
+                  </pic:spPr>
+                </pic:pic>
+              </a:graphicData>
+            </a:graphic>
+          </wp:inline>
+        </w:drawing>
+      </w:r>
+    </w:p>
+    <w:p>
+      <w:pPr>
+        <w:rPr>
+          <w:noProof/>
+          <w:lang w:eastAsia="da-DK"/>
+        </w:rPr>
+      </w:pPr>
+      <w:r>
+        <w:rPr>
+          <w:noProof/>
+          <w:lang w:eastAsia="da-DK"/>
+        </w:rPr>
+        <w:t>And a normal shape</w:t>
+      </w:r>
+    </w:p>
+    <w:p>
+      <w:pPr>
+        <w:rPr>
+          <w:lang w:val="en-US"/>
+        </w:rPr>
+      </w:pPr>
+      <w:r>
+        <w:rPr>
+          <w:noProof/>
+          <w:lang w:eastAsia="da-DK"/>
+        </w:rPr>
+        <mc:AlternateContent>
+          <mc:Choice Requires="wps">
+            <w:drawing>
+              <wp:anchor distT="0" distB="0" distL="114300" distR="114300" simplePos="0" relativeHeight="251659264" behindDoc="0" locked="0" layoutInCell="1" allowOverlap="1">
+                <wp:simplePos x="0" y="0"/>
+                <wp:positionH relativeFrom="column">
+                  <wp:posOffset>296668</wp:posOffset>
+                </wp:positionH>
+                <wp:positionV relativeFrom="paragraph">
+                  <wp:posOffset>176189</wp:posOffset>
+                </wp:positionV>
+                <wp:extent cx="1733266" cy="1282889"/>
+                <wp:effectExtent l="19050" t="19050" r="38735" b="31750"/>
+                <wp:wrapNone/>
+                <wp:docPr id="5" name="12-Point Star 5"/>
+                <wp:cNvGraphicFramePr/>
+                <a:graphic xmlns:a="http://schemas.openxmlformats.org/drawingml/2006/main">
+                  <a:graphicData uri="http://schemas.microsoft.com/office/word/2010/wordprocessingShape">
+                    <wps:wsp>
+                      <wps:cNvSpPr/>
+                      <wps:spPr>
+                        <a:xfrm>
+                          <a:off x="0" y="0"/>
+                          <a:ext cx="1733266" cy="1282889"/>
+                        </a:xfrm>
+                        <a:prstGeom prst="star12">
+                          <a:avLst/>
+                        </a:prstGeom>
+                      </wps:spPr>
+                      <wps:style>
+                        <a:lnRef idx="2">
+                          <a:schemeClr val="accent1">
+                            <a:shade val="50000"/>
+                          </a:schemeClr>
+                        </a:lnRef>
+                        <a:fillRef idx="1">
+                          <a:schemeClr val="accent1"/>
+                        </a:fillRef>
+                        <a:effectRef idx="0">
+                          <a:schemeClr val="accent1"/>
+                        </a:effectRef>
+                        <a:fontRef idx="minor">
+                          <a:schemeClr val="lt1"/>
+                        </a:fontRef>
+                      </wps:style>
+                      <wps:bodyPr rot="0" spcFirstLastPara="0" vertOverflow="overflow" horzOverflow="overflow" vert="horz" wrap="square" lIns="91440" tIns="45720" rIns="91440" bIns="45720" numCol="1" spcCol="0" rtlCol="0" fromWordArt="0" anchor="ctr" anchorCtr="0" forceAA="0" compatLnSpc="1">
+                        <a:prstTxWarp prst="textNoShape">
+                          <a:avLst/>
+                        </a:prstTxWarp>
+                        <a:noAutofit/>
+                      </wps:bodyPr>
+                    </wps:wsp>
+                  </a:graphicData>
+                </a:graphic>
+              </wp:anchor>
+            </w:drawing>
+          </mc:Choice>
+          <mc:Fallback>
+            <w:pict>
+              <v:shape id="12-Point Star 5" o:spid="_x0000_s1026" style="position:absolute;margin-left:23.35pt;margin-top:13.85pt;width:136.5pt;height:101pt;z-index:251659264;visibility:visible;mso-wrap-style:square;mso-wrap-distance-left:9pt;mso-wrap-distance-top:0;mso-wrap-distance-right:9pt;mso-wrap-distance-bottom:0;mso-position-horizontal:absolute;mso-position-horizontal-relative:text;mso-position-vertical:absolute;mso-position-vertical-relative:text;v-text-anchor:middle" coordsize="1733266,1282889" o:gfxdata="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" path="m,641445l238806,516931,116107,320722,407031,301267,433317,85937r265090,90817l866633,r168226,176754l1299950,85937r26285,215330l1617159,320722,1494460,516931r238806,124514l1494460,765958r122699,196209l1326235,981622r-26285,215330l1034859,1106135,866633,1282889,698407,1106135r-265090,90817l407031,981622,116107,962167,238806,765958,,641445xe" fillcolor="#4f81bd [3204]" strokecolor="#243f60 [1604]" strokeweight="2pt">
+                <v:path arrowok="t" o:connecttype="custom" o:connectlocs="0,641445;238806,516931;116107,320722;407031,301267;433317,85937;698407,176754;866633,0;1034859,176754;1299950,85937;1326235,301267;1617159,320722;1494460,516931;1733266,641445;1494460,765958;1617159,962167;1326235,981622;1299950,1196952;1034859,1106135;866633,1282889;698407,1106135;433317,1196952;407031,981622;116107,962167;238806,765958;0,641445" o:connectangles="0,0,0,0,0,0,0,0,0,0,0,0,0,0,0,0,0,0,0,0,0,0,0,0,0"/>
+              </v:shape>
+            </w:pict>
+          </mc:Fallback>
+        </mc:AlternateContent>
+      </w:r>
     </w:p>
     <w:sectPr>
       <w:pgSz w:w="11906" w:h="16838"/>
@@ -2104,6 +2349,2896 @@
     </w:tblPr>
   </w:style>
 </w:styles>
+</file>
+
+<file path=word/diagrams/colors1.xml><?xml version="1.0" encoding="utf-8"?>
+<dgm:colorsDef xmlns:dgm="http://schemas.openxmlformats.org/drawingml/2006/diagram" xmlns:a="http://schemas.openxmlformats.org/drawingml/2006/main" uniqueId="urn:microsoft.com/office/officeart/2005/8/colors/accent1_2">
+  <dgm:title val=""/>
+  <dgm:desc val=""/>
+  <dgm:catLst>
+    <dgm:cat type="accent1" pri="11200"/>
+  </dgm:catLst>
+  <dgm:styleLbl name="node0">
+    <dgm:fillClrLst meth="repeat">
+      <a:schemeClr val="accent1"/>
+    </dgm:fillClrLst>
+    <dgm:linClrLst meth="repeat">
+      <a:schemeClr val="lt1"/>
+    </dgm:linClrLst>
+    <dgm:effectClrLst/>
+    <dgm:txLinClrLst/>
+    <dgm:txFillClrLst/>
+    <dgm:txEffectClrLst/>
+  </dgm:styleLbl>
+  <dgm:styleLbl name="alignNode1">
+    <dgm:fillClrLst meth="repeat">
+      <a:schemeClr val="accent1"/>
+    </dgm:fillClrLst>
+    <dgm:linClrLst meth="repeat">
+      <a:schemeClr val="accent1"/>
+    </dgm:linClrLst>
+    <dgm:effectClrLst/>
+    <dgm:txLinClrLst/>
+    <dgm:txFillClrLst/>
+    <dgm:txEffectClrLst/>
+  </dgm:styleLbl>
+  <dgm:styleLbl name="node1">
+    <dgm:fillClrLst meth="repeat">
+      <a:schemeClr val="accent1"/>
+    </dgm:fillClrLst>
+    <dgm:linClrLst meth="repeat">
+      <a:schemeClr val="lt1"/>
+    </dgm:linClrLst>
+    <dgm:effectClrLst/>
+    <dgm:txLinClrLst/>
+    <dgm:txFillClrLst/>
+    <dgm:txEffectClrLst/>
+  </dgm:styleLbl>
+  <dgm:styleLbl name="lnNode1">
+    <dgm:fillClrLst meth="repeat">
+      <a:schemeClr val="accent1"/>
+    </dgm:fillClrLst>
+    <dgm:linClrLst meth="repeat">
+      <a:schemeClr val="lt1"/>
+    </dgm:linClrLst>
+    <dgm:effectClrLst/>
+    <dgm:txLinClrLst/>
+    <dgm:txFillClrLst/>
+    <dgm:txEffectClrLst/>
+  </dgm:styleLbl>
+  <dgm:styleLbl name="vennNode1">
+    <dgm:fillClrLst meth="repeat">
+      <a:schemeClr val="accent1">
+        <a:alpha val="50000"/>
+      </a:schemeClr>
+    </dgm:fillClrLst>
+    <dgm:linClrLst meth="repeat">
+      <a:schemeClr val="lt1"/>
+    </dgm:linClrLst>
+    <dgm:effectClrLst/>
+    <dgm:txLinClrLst/>
+    <dgm:txFillClrLst/>
+    <dgm:txEffectClrLst/>
+  </dgm:styleLbl>
+  <dgm:styleLbl name="node2">
+    <dgm:fillClrLst meth="repeat">
+      <a:schemeClr val="accent1"/>
+    </dgm:fillClrLst>
+    <dgm:linClrLst meth="repeat">
+      <a:schemeClr val="lt1"/>
+    </dgm:linClrLst>
+    <dgm:effectClrLst/>
+    <dgm:txLinClrLst/>
+    <dgm:txFillClrLst/>
+    <dgm:txEffectClrLst/>
+  </dgm:styleLbl>
+  <dgm:styleLbl name="node3">
+    <dgm:fillClrLst meth="repeat">
+      <a:schemeClr val="accent1"/>
+    </dgm:fillClrLst>
+    <dgm:linClrLst meth="repeat">
+      <a:schemeClr val="lt1"/>
+    </dgm:linClrLst>
+    <dgm:effectClrLst/>
+    <dgm:txLinClrLst/>
+    <dgm:txFillClrLst/>
+    <dgm:txEffectClrLst/>
+  </dgm:styleLbl>
+  <dgm:styleLbl name="node4">
+    <dgm:fillClrLst meth="repeat">
+      <a:schemeClr val="accent1"/>
+    </dgm:fillClrLst>
+    <dgm:linClrLst meth="repeat">
+      <a:schemeClr val="lt1"/>
+    </dgm:linClrLst>
+    <dgm:effectClrLst/>
+    <dgm:txLinClrLst/>
+    <dgm:txFillClrLst/>
+    <dgm:txEffectClrLst/>
+  </dgm:styleLbl>
+  <dgm:styleLbl name="fgImgPlace1">
+    <dgm:fillClrLst meth="repeat">
+      <a:schemeClr val="accent1">
+        <a:tint val="50000"/>
+      </a:schemeClr>
+    </dgm:fillClrLst>
+    <dgm:linClrLst meth="repeat">
+      <a:schemeClr val="lt1"/>
+    </dgm:linClrLst>
+    <dgm:effectClrLst/>
+    <dgm:txLinClrLst/>
+    <dgm:txFillClrLst meth="repeat">
+      <a:schemeClr val="lt1"/>
+    </dgm:txFillClrLst>
+    <dgm:txEffectClrLst/>
+  </dgm:styleLbl>
+  <dgm:styleLbl name="alignImgPlace1">
+    <dgm:fillClrLst meth="repeat">
+      <a:schemeClr val="accent1">
+        <a:tint val="50000"/>
+      </a:schemeClr>
+    </dgm:fillClrLst>
+    <dgm:linClrLst meth="repeat">
+      <a:schemeClr val="lt1"/>
+    </dgm:linClrLst>
+    <dgm:effectClrLst/>
+    <dgm:txLinClrLst/>
+    <dgm:txFillClrLst meth="repeat">
+      <a:schemeClr val="lt1"/>
+    </dgm:txFillClrLst>
+    <dgm:txEffectClrLst/>
+  </dgm:styleLbl>
+  <dgm:styleLbl name="bgImgPlace1">
+    <dgm:fillClrLst meth="repeat">
+      <a:schemeClr val="accent1">
+        <a:tint val="50000"/>
+      </a:schemeClr>
+    </dgm:fillClrLst>
+    <dgm:linClrLst meth="repeat">
+      <a:schemeClr val="lt1"/>
+    </dgm:linClrLst>
+    <dgm:effectClrLst/>
+    <dgm:txLinClrLst/>
+    <dgm:txFillClrLst meth="repeat">
+      <a:schemeClr val="lt1"/>
+    </dgm:txFillClrLst>
+    <dgm:txEffectClrLst/>
+  </dgm:styleLbl>
+  <dgm:styleLbl name="sibTrans2D1">
+    <dgm:fillClrLst meth="repeat">
+      <a:schemeClr val="accent1">
+        <a:tint val="60000"/>
+      </a:schemeClr>
+    </dgm:fillClrLst>
+    <dgm:linClrLst meth="repeat">
+      <a:schemeClr val="accent1">
+        <a:tint val="60000"/>
+      </a:schemeClr>
+    </dgm:linClrLst>
+    <dgm:effectClrLst/>
+    <dgm:txLinClrLst/>
+    <dgm:txFillClrLst/>
+    <dgm:txEffectClrLst/>
+  </dgm:styleLbl>
+  <dgm:styleLbl name="fgSibTrans2D1">
+    <dgm:fillClrLst meth="repeat">
+      <a:schemeClr val="accent1">
+        <a:tint val="60000"/>
+      </a:schemeClr>
+    </dgm:fillClrLst>
+    <dgm:linClrLst meth="repeat">
+      <a:schemeClr val="accent1">
+        <a:tint val="60000"/>
+      </a:schemeClr>
+    </dgm:linClrLst>
+    <dgm:effectClrLst/>
+    <dgm:txLinClrLst/>
+    <dgm:txFillClrLst/>
+    <dgm:txEffectClrLst/>
+  </dgm:styleLbl>
+  <dgm:styleLbl name="bgSibTrans2D1">
+    <dgm:fillClrLst meth="repeat">
+      <a:schemeClr val="accent1">
+        <a:tint val="60000"/>
+      </a:schemeClr>
+    </dgm:fillClrLst>
+    <dgm:linClrLst meth="repeat">
+      <a:schemeClr val="accent1">
+        <a:tint val="60000"/>
+      </a:schemeClr>
+    </dgm:linClrLst>
+    <dgm:effectClrLst/>
+    <dgm:txLinClrLst/>
+    <dgm:txFillClrLst/>
+    <dgm:txEffectClrLst/>
+  </dgm:styleLbl>
+  <dgm:styleLbl name="sibTrans1D1">
+    <dgm:fillClrLst meth="repeat">
+      <a:schemeClr val="accent1"/>
+    </dgm:fillClrLst>
+    <dgm:linClrLst meth="repeat">
+      <a:schemeClr val="accent1"/>
+    </dgm:linClrLst>
+    <dgm:effectClrLst/>
+    <dgm:txLinClrLst/>
+    <dgm:txFillClrLst meth="repeat">
+      <a:schemeClr val="tx1"/>
+    </dgm:txFillClrLst>
+    <dgm:txEffectClrLst/>
+  </dgm:styleLbl>
+  <dgm:styleLbl name="callout">
+    <dgm:fillClrLst meth="repeat">
+      <a:schemeClr val="accent1"/>
+    </dgm:fillClrLst>
+    <dgm:linClrLst meth="repeat">
+      <a:schemeClr val="accent1">
+        <a:tint val="50000"/>
+      </a:schemeClr>
+    </dgm:linClrLst>
+    <dgm:effectClrLst/>
+    <dgm:txLinClrLst/>
+    <dgm:txFillClrLst meth="repeat">
+      <a:schemeClr val="tx1"/>
+    </dgm:txFillClrLst>
+    <dgm:txEffectClrLst/>
+  </dgm:styleLbl>
+  <dgm:styleLbl name="asst0">
+    <dgm:fillClrLst meth="repeat">
+      <a:schemeClr val="accent1"/>
+    </dgm:fillClrLst>
+    <dgm:linClrLst meth="repeat">
+      <a:schemeClr val="lt1"/>
+    </dgm:linClrLst>
+    <dgm:effectClrLst/>
+    <dgm:txLinClrLst/>
+    <dgm:txFillClrLst/>
+    <dgm:txEffectClrLst/>
+  </dgm:styleLbl>
+  <dgm:styleLbl name="asst1">
+    <dgm:fillClrLst meth="repeat">
+      <a:schemeClr val="accent1"/>
+    </dgm:fillClrLst>
+    <dgm:linClrLst meth="repeat">
+      <a:schemeClr val="lt1"/>
+    </dgm:linClrLst>
+    <dgm:effectClrLst/>
+    <dgm:txLinClrLst/>
+    <dgm:txFillClrLst/>
+    <dgm:txEffectClrLst/>
+  </dgm:styleLbl>
+  <dgm:styleLbl name="asst2">
+    <dgm:fillClrLst meth="repeat">
+      <a:schemeClr val="accent1"/>
+    </dgm:fillClrLst>
+    <dgm:linClrLst meth="repeat">
+      <a:schemeClr val="lt1"/>
+    </dgm:linClrLst>
+    <dgm:effectClrLst/>
+    <dgm:txLinClrLst/>
+    <dgm:txFillClrLst/>
+    <dgm:txEffectClrLst/>
+  </dgm:styleLbl>
+  <dgm:styleLbl name="asst3">
+    <dgm:fillClrLst meth="repeat">
+      <a:schemeClr val="accent1"/>
+    </dgm:fillClrLst>
+    <dgm:linClrLst meth="repeat">
+      <a:schemeClr val="lt1"/>
+    </dgm:linClrLst>
+    <dgm:effectClrLst/>
+    <dgm:txLinClrLst/>
+    <dgm:txFillClrLst/>
+    <dgm:txEffectClrLst/>
+  </dgm:styleLbl>
+  <dgm:styleLbl name="asst4">
+    <dgm:fillClrLst meth="repeat">
+      <a:schemeClr val="accent1"/>
+    </dgm:fillClrLst>
+    <dgm:linClrLst meth="repeat">
+      <a:schemeClr val="lt1"/>
+    </dgm:linClrLst>
+    <dgm:effectClrLst/>
+    <dgm:txLinClrLst/>
+    <dgm:txFillClrLst/>
+    <dgm:txEffectClrLst/>
+  </dgm:styleLbl>
+  <dgm:styleLbl name="parChTrans2D1">
+    <dgm:fillClrLst meth="repeat">
+      <a:schemeClr val="accent1">
+        <a:tint val="60000"/>
+      </a:schemeClr>
+    </dgm:fillClrLst>
+    <dgm:linClrLst meth="repeat">
+      <a:schemeClr val="accent1">
+        <a:tint val="60000"/>
+      </a:schemeClr>
+    </dgm:linClrLst>
+    <dgm:effectClrLst/>
+    <dgm:txLinClrLst/>
+    <dgm:txFillClrLst meth="repeat">
+      <a:schemeClr val="lt1"/>
+    </dgm:txFillClrLst>
+    <dgm:txEffectClrLst/>
+  </dgm:styleLbl>
+  <dgm:styleLbl name="parChTrans2D2">
+    <dgm:fillClrLst meth="repeat">
+      <a:schemeClr val="accent1"/>
+    </dgm:fillClrLst>
+    <dgm:linClrLst meth="repeat">
+      <a:schemeClr val="accent1"/>
+    </dgm:linClrLst>
+    <dgm:effectClrLst/>
+    <dgm:txLinClrLst/>
+    <dgm:txFillClrLst meth="repeat">
+      <a:schemeClr val="lt1"/>
+    </dgm:txFillClrLst>
+    <dgm:txEffectClrLst/>
+  </dgm:styleLbl>
+  <dgm:styleLbl name="parChTrans2D3">
+    <dgm:fillClrLst meth="repeat">
+      <a:schemeClr val="accent1"/>
+    </dgm:fillClrLst>
+    <dgm:linClrLst meth="repeat">
+      <a:schemeClr val="accent1"/>
+    </dgm:linClrLst>
+    <dgm:effectClrLst/>
+    <dgm:txLinClrLst/>
+    <dgm:txFillClrLst meth="repeat">
+      <a:schemeClr val="lt1"/>
+    </dgm:txFillClrLst>
+    <dgm:txEffectClrLst/>
+  </dgm:styleLbl>
+  <dgm:styleLbl name="parChTrans2D4">
+    <dgm:fillClrLst meth="repeat">
+      <a:schemeClr val="accent1"/>
+    </dgm:fillClrLst>
+    <dgm:linClrLst meth="repeat">
+      <a:schemeClr val="accent1"/>
+    </dgm:linClrLst>
+    <dgm:effectClrLst/>
+    <dgm:txLinClrLst/>
+    <dgm:txFillClrLst meth="repeat">
+      <a:schemeClr val="lt1"/>
+    </dgm:txFillClrLst>
+    <dgm:txEffectClrLst/>
+  </dgm:styleLbl>
+  <dgm:styleLbl name="parChTrans1D1">
+    <dgm:fillClrLst meth="repeat">
+      <a:schemeClr val="accent1"/>
+    </dgm:fillClrLst>
+    <dgm:linClrLst meth="repeat">
+      <a:schemeClr val="accent1">
+        <a:shade val="60000"/>
+      </a:schemeClr>
+    </dgm:linClrLst>
+    <dgm:effectClrLst/>
+    <dgm:txLinClrLst/>
+    <dgm:txFillClrLst meth="repeat">
+      <a:schemeClr val="tx1"/>
+    </dgm:txFillClrLst>
+    <dgm:txEffectClrLst/>
+  </dgm:styleLbl>
+  <dgm:styleLbl name="parChTrans1D2">
+    <dgm:fillClrLst meth="repeat">
+      <a:schemeClr val="accent1"/>
+    </dgm:fillClrLst>
+    <dgm:linClrLst meth="repeat">
+      <a:schemeClr val="accent1">
+        <a:shade val="60000"/>
+      </a:schemeClr>
+    </dgm:linClrLst>
+    <dgm:effectClrLst/>
+    <dgm:txLinClrLst/>
+    <dgm:txFillClrLst meth="repeat">
+      <a:schemeClr val="tx1"/>
+    </dgm:txFillClrLst>
+    <dgm:txEffectClrLst/>
+  </dgm:styleLbl>
+  <dgm:styleLbl name="parChTrans1D3">
+    <dgm:fillClrLst meth="repeat">
+      <a:schemeClr val="accent1"/>
+    </dgm:fillClrLst>
+    <dgm:linClrLst meth="repeat">
+      <a:schemeClr val="accent1">
+        <a:shade val="80000"/>
+      </a:schemeClr>
+    </dgm:linClrLst>
+    <dgm:effectClrLst/>
+    <dgm:txLinClrLst/>
+    <dgm:txFillClrLst meth="repeat">
+      <a:schemeClr val="tx1"/>
+    </dgm:txFillClrLst>
+    <dgm:txEffectClrLst/>
+  </dgm:styleLbl>
+  <dgm:styleLbl name="parChTrans1D4">
+    <dgm:fillClrLst meth="repeat">
+      <a:schemeClr val="accent1"/>
+    </dgm:fillClrLst>
+    <dgm:linClrLst meth="repeat">
+      <a:schemeClr val="accent1">
+        <a:shade val="80000"/>
+      </a:schemeClr>
+    </dgm:linClrLst>
+    <dgm:effectClrLst/>
+    <dgm:txLinClrLst/>
+    <dgm:txFillClrLst meth="repeat">
+      <a:schemeClr val="tx1"/>
+    </dgm:txFillClrLst>
+    <dgm:txEffectClrLst/>
+  </dgm:styleLbl>
+  <dgm:styleLbl name="fgAcc1">
+    <dgm:fillClrLst meth="repeat">
+      <a:schemeClr val="lt1">
+        <a:alpha val="90000"/>
+      </a:schemeClr>
+    </dgm:fillClrLst>
+    <dgm:linClrLst meth="repeat">
+      <a:schemeClr val="accent1"/>
+    </dgm:linClrLst>
+    <dgm:effectClrLst/>
+    <dgm:txLinClrLst/>
+    <dgm:txFillClrLst meth="repeat">
+      <a:schemeClr val="dk1"/>
+    </dgm:txFillClrLst>
+    <dgm:txEffectClrLst/>
+  </dgm:styleLbl>
+  <dgm:styleLbl name="conFgAcc1">
+    <dgm:fillClrLst meth="repeat">
+      <a:schemeClr val="lt1">
+        <a:alpha val="90000"/>
+      </a:schemeClr>
+    </dgm:fillClrLst>
+    <dgm:linClrLst meth="repeat">
+      <a:schemeClr val="accent1"/>
+    </dgm:linClrLst>
+    <dgm:effectClrLst/>
+    <dgm:txLinClrLst/>
+    <dgm:txFillClrLst meth="repeat">
+      <a:schemeClr val="dk1"/>
+    </dgm:txFillClrLst>
+    <dgm:txEffectClrLst/>
+  </dgm:styleLbl>
+  <dgm:styleLbl name="alignAcc1">
+    <dgm:fillClrLst meth="repeat">
+      <a:schemeClr val="lt1">
+        <a:alpha val="90000"/>
+      </a:schemeClr>
+    </dgm:fillClrLst>
+    <dgm:linClrLst meth="repeat">
+      <a:schemeClr val="accent1"/>
+    </dgm:linClrLst>
+    <dgm:effectClrLst/>
+    <dgm:txLinClrLst/>
+    <dgm:txFillClrLst meth="repeat">
+      <a:schemeClr val="dk1"/>
+    </dgm:txFillClrLst>
+    <dgm:txEffectClrLst/>
+  </dgm:styleLbl>
+  <dgm:styleLbl name="trAlignAcc1">
+    <dgm:fillClrLst meth="repeat">
+      <a:schemeClr val="lt1">
+        <a:alpha val="40000"/>
+      </a:schemeClr>
+    </dgm:fillClrLst>
+    <dgm:linClrLst meth="repeat">
+      <a:schemeClr val="accent1"/>
+    </dgm:linClrLst>
+    <dgm:effectClrLst/>
+    <dgm:txLinClrLst/>
+    <dgm:txFillClrLst meth="repeat">
+      <a:schemeClr val="dk1"/>
+    </dgm:txFillClrLst>
+    <dgm:txEffectClrLst/>
+  </dgm:styleLbl>
+  <dgm:styleLbl name="bgAcc1">
+    <dgm:fillClrLst meth="repeat">
+      <a:schemeClr val="lt1">
+        <a:alpha val="90000"/>
+      </a:schemeClr>
+    </dgm:fillClrLst>
+    <dgm:linClrLst meth="repeat">
+      <a:schemeClr val="accent1"/>
+    </dgm:linClrLst>
+    <dgm:effectClrLst/>
+    <dgm:txLinClrLst/>
+    <dgm:txFillClrLst meth="repeat">
+      <a:schemeClr val="dk1"/>
+    </dgm:txFillClrLst>
+    <dgm:txEffectClrLst/>
+  </dgm:styleLbl>
+  <dgm:styleLbl name="solidFgAcc1">
+    <dgm:fillClrLst meth="repeat">
+      <a:schemeClr val="lt1"/>
+    </dgm:fillClrLst>
+    <dgm:linClrLst meth="repeat">
+      <a:schemeClr val="accent1"/>
+    </dgm:linClrLst>
+    <dgm:effectClrLst/>
+    <dgm:txLinClrLst/>
+    <dgm:txFillClrLst meth="repeat">
+      <a:schemeClr val="dk1"/>
+    </dgm:txFillClrLst>
+    <dgm:txEffectClrLst/>
+  </dgm:styleLbl>
+  <dgm:styleLbl name="solidAlignAcc1">
+    <dgm:fillClrLst meth="repeat">
+      <a:schemeClr val="lt1"/>
+    </dgm:fillClrLst>
+    <dgm:linClrLst meth="repeat">
+      <a:schemeClr val="accent1"/>
+    </dgm:linClrLst>
+    <dgm:effectClrLst/>
+    <dgm:txLinClrLst/>
+    <dgm:txFillClrLst meth="repeat">
+      <a:schemeClr val="dk1"/>
+    </dgm:txFillClrLst>
+    <dgm:txEffectClrLst/>
+  </dgm:styleLbl>
+  <dgm:styleLbl name="solidBgAcc1">
+    <dgm:fillClrLst meth="repeat">
+      <a:schemeClr val="lt1"/>
+    </dgm:fillClrLst>
+    <dgm:linClrLst meth="repeat">
+      <a:schemeClr val="accent1"/>
+    </dgm:linClrLst>
+    <dgm:effectClrLst/>
+    <dgm:txLinClrLst/>
+    <dgm:txFillClrLst meth="repeat">
+      <a:schemeClr val="dk1"/>
+    </dgm:txFillClrLst>
+    <dgm:txEffectClrLst/>
+  </dgm:styleLbl>
+  <dgm:styleLbl name="fgAccFollowNode1">
+    <dgm:fillClrLst meth="repeat">
+      <a:schemeClr val="accent1">
+        <a:alpha val="90000"/>
+        <a:tint val="40000"/>
+      </a:schemeClr>
+    </dgm:fillClrLst>
+    <dgm:linClrLst meth="repeat">
+      <a:schemeClr val="accent1">
+        <a:alpha val="90000"/>
+        <a:tint val="40000"/>
+      </a:schemeClr>
+    </dgm:linClrLst>
+    <dgm:effectClrLst/>
+    <dgm:txLinClrLst/>
+    <dgm:txFillClrLst meth="repeat">
+      <a:schemeClr val="dk1"/>
+    </dgm:txFillClrLst>
+    <dgm:txEffectClrLst/>
+  </dgm:styleLbl>
+  <dgm:styleLbl name="alignAccFollowNode1">
+    <dgm:fillClrLst meth="repeat">
+      <a:schemeClr val="accent1">
+        <a:alpha val="90000"/>
+        <a:tint val="40000"/>
+      </a:schemeClr>
+    </dgm:fillClrLst>
+    <dgm:linClrLst meth="repeat">
+      <a:schemeClr val="accent1">
+        <a:alpha val="90000"/>
+        <a:tint val="40000"/>
+      </a:schemeClr>
+    </dgm:linClrLst>
+    <dgm:effectClrLst/>
+    <dgm:txLinClrLst/>
+    <dgm:txFillClrLst meth="repeat">
+      <a:schemeClr val="dk1"/>
+    </dgm:txFillClrLst>
+    <dgm:txEffectClrLst/>
+  </dgm:styleLbl>
+  <dgm:styleLbl name="bgAccFollowNode1">
+    <dgm:fillClrLst meth="repeat">
+      <a:schemeClr val="accent1">
+        <a:alpha val="90000"/>
+        <a:tint val="40000"/>
+      </a:schemeClr>
+    </dgm:fillClrLst>
+    <dgm:linClrLst meth="repeat">
+      <a:schemeClr val="accent1">
+        <a:alpha val="90000"/>
+        <a:tint val="40000"/>
+      </a:schemeClr>
+    </dgm:linClrLst>
+    <dgm:effectClrLst/>
+    <dgm:txLinClrLst/>
+    <dgm:txFillClrLst meth="repeat">
+      <a:schemeClr val="dk1"/>
+    </dgm:txFillClrLst>
+    <dgm:txEffectClrLst/>
+  </dgm:styleLbl>
+  <dgm:styleLbl name="fgAcc0">
+    <dgm:fillClrLst meth="repeat">
+      <a:schemeClr val="lt1">
+        <a:alpha val="90000"/>
+      </a:schemeClr>
+    </dgm:fillClrLst>
+    <dgm:linClrLst meth="repeat">
+      <a:schemeClr val="accent1"/>
+    </dgm:linClrLst>
+    <dgm:effectClrLst/>
+    <dgm:txLinClrLst/>
+    <dgm:txFillClrLst meth="repeat">
+      <a:schemeClr val="dk1"/>
+    </dgm:txFillClrLst>
+    <dgm:txEffectClrLst/>
+  </dgm:styleLbl>
+  <dgm:styleLbl name="fgAcc2">
+    <dgm:fillClrLst meth="repeat">
+      <a:schemeClr val="lt1">
+        <a:alpha val="90000"/>
+      </a:schemeClr>
+    </dgm:fillClrLst>
+    <dgm:linClrLst meth="repeat">
+      <a:schemeClr val="accent1"/>
+    </dgm:linClrLst>
+    <dgm:effectClrLst/>
+    <dgm:txLinClrLst/>
+    <dgm:txFillClrLst meth="repeat">
+      <a:schemeClr val="dk1"/>
+    </dgm:txFillClrLst>
+    <dgm:txEffectClrLst/>
+  </dgm:styleLbl>
+  <dgm:styleLbl name="fgAcc3">
+    <dgm:fillClrLst meth="repeat">
+      <a:schemeClr val="lt1">
+        <a:alpha val="90000"/>
+      </a:schemeClr>
+    </dgm:fillClrLst>
+    <dgm:linClrLst meth="repeat">
+      <a:schemeClr val="accent1"/>
+    </dgm:linClrLst>
+    <dgm:effectClrLst/>
+    <dgm:txLinClrLst/>
+    <dgm:txFillClrLst meth="repeat">
+      <a:schemeClr val="dk1"/>
+    </dgm:txFillClrLst>
+    <dgm:txEffectClrLst/>
+  </dgm:styleLbl>
+  <dgm:styleLbl name="fgAcc4">
+    <dgm:fillClrLst meth="repeat">
+      <a:schemeClr val="lt1">
+        <a:alpha val="90000"/>
+      </a:schemeClr>
+    </dgm:fillClrLst>
+    <dgm:linClrLst meth="repeat">
+      <a:schemeClr val="accent1"/>
+    </dgm:linClrLst>
+    <dgm:effectClrLst/>
+    <dgm:txLinClrLst/>
+    <dgm:txFillClrLst meth="repeat">
+      <a:schemeClr val="dk1"/>
+    </dgm:txFillClrLst>
+    <dgm:txEffectClrLst/>
+  </dgm:styleLbl>
+  <dgm:styleLbl name="bgShp">
+    <dgm:fillClrLst meth="repeat">
+      <a:schemeClr val="accent1">
+        <a:tint val="40000"/>
+      </a:schemeClr>
+    </dgm:fillClrLst>
+    <dgm:linClrLst meth="repeat">
+      <a:schemeClr val="accent1"/>
+    </dgm:linClrLst>
+    <dgm:effectClrLst/>
+    <dgm:txLinClrLst/>
+    <dgm:txFillClrLst meth="repeat">
+      <a:schemeClr val="dk1"/>
+    </dgm:txFillClrLst>
+    <dgm:txEffectClrLst/>
+  </dgm:styleLbl>
+  <dgm:styleLbl name="dkBgShp">
+    <dgm:fillClrLst meth="repeat">
+      <a:schemeClr val="accent1">
+        <a:shade val="80000"/>
+      </a:schemeClr>
+    </dgm:fillClrLst>
+    <dgm:linClrLst meth="repeat">
+      <a:schemeClr val="accent1"/>
+    </dgm:linClrLst>
+    <dgm:effectClrLst/>
+    <dgm:txLinClrLst/>
+    <dgm:txFillClrLst meth="repeat">
+      <a:schemeClr val="lt1"/>
+    </dgm:txFillClrLst>
+    <dgm:txEffectClrLst/>
+  </dgm:styleLbl>
+  <dgm:styleLbl name="trBgShp">
+    <dgm:fillClrLst meth="repeat">
+      <a:schemeClr val="accent1">
+        <a:tint val="50000"/>
+        <a:alpha val="40000"/>
+      </a:schemeClr>
+    </dgm:fillClrLst>
+    <dgm:linClrLst meth="repeat">
+      <a:schemeClr val="accent1"/>
+    </dgm:linClrLst>
+    <dgm:effectClrLst/>
+    <dgm:txLinClrLst/>
+    <dgm:txFillClrLst meth="repeat">
+      <a:schemeClr val="lt1"/>
+    </dgm:txFillClrLst>
+    <dgm:txEffectClrLst/>
+  </dgm:styleLbl>
+  <dgm:styleLbl name="fgShp">
+    <dgm:fillClrLst meth="repeat">
+      <a:schemeClr val="accent1">
+        <a:tint val="60000"/>
+      </a:schemeClr>
+    </dgm:fillClrLst>
+    <dgm:linClrLst meth="repeat">
+      <a:schemeClr val="lt1"/>
+    </dgm:linClrLst>
+    <dgm:effectClrLst/>
+    <dgm:txLinClrLst/>
+    <dgm:txFillClrLst meth="repeat">
+      <a:schemeClr val="dk1"/>
+    </dgm:txFillClrLst>
+    <dgm:txEffectClrLst/>
+  </dgm:styleLbl>
+  <dgm:styleLbl name="revTx">
+    <dgm:fillClrLst meth="repeat">
+      <a:schemeClr val="lt1">
+        <a:alpha val="0"/>
+      </a:schemeClr>
+    </dgm:fillClrLst>
+    <dgm:linClrLst meth="repeat">
+      <a:schemeClr val="dk1">
+        <a:alpha val="0"/>
+      </a:schemeClr>
+    </dgm:linClrLst>
+    <dgm:effectClrLst/>
+    <dgm:txLinClrLst/>
+    <dgm:txFillClrLst meth="repeat">
+      <a:schemeClr val="tx1"/>
+    </dgm:txFillClrLst>
+    <dgm:txEffectClrLst/>
+  </dgm:styleLbl>
+</dgm:colorsDef>
+</file>
+
+<file path=word/diagrams/data1.xml><?xml version="1.0" encoding="utf-8"?>
+<dgm:dataModel xmlns:dgm="http://schemas.openxmlformats.org/drawingml/2006/diagram" xmlns:a="http://schemas.openxmlformats.org/drawingml/2006/main">
+  <dgm:ptLst>
+    <dgm:pt modelId="{981942F2-6C98-4563-872A-B6CCBD2DE39E}" type="doc">
+      <dgm:prSet loTypeId="urn:microsoft.com/office/officeart/2005/8/layout/bList2" loCatId="list" qsTypeId="urn:microsoft.com/office/officeart/2005/8/quickstyle/simple1" qsCatId="simple" csTypeId="urn:microsoft.com/office/officeart/2005/8/colors/accent1_2" csCatId="accent1" phldr="1"/>
+      <dgm:spPr/>
+    </dgm:pt>
+    <dgm:pt modelId="{FD6377AE-E839-47BB-83BE-F7C6CACF1E4F}">
+      <dgm:prSet phldrT="[Text]"/>
+      <dgm:spPr/>
+      <dgm:t>
+        <a:bodyPr/>
+        <a:lstStyle/>
+        <a:p>
+          <a:r>
+            <a:rPr lang="da-DK"/>
+            <a:t>A</a:t>
+          </a:r>
+        </a:p>
+      </dgm:t>
+    </dgm:pt>
+    <dgm:pt modelId="{7F8A068C-5F34-4135-8CCF-4762E7C9DF5C}" type="parTrans" cxnId="{F5B6A7D1-6AFB-4FBC-95D1-145D90370903}">
+      <dgm:prSet/>
+      <dgm:spPr/>
+    </dgm:pt>
+    <dgm:pt modelId="{106FCEBE-798A-43EB-AF8B-2AFD7EC29067}" type="sibTrans" cxnId="{F5B6A7D1-6AFB-4FBC-95D1-145D90370903}">
+      <dgm:prSet/>
+      <dgm:spPr/>
+    </dgm:pt>
+    <dgm:pt modelId="{714F0D87-71F6-4FEC-A905-9F8D45C08044}">
+      <dgm:prSet phldrT="[Text]"/>
+      <dgm:spPr/>
+      <dgm:t>
+        <a:bodyPr/>
+        <a:lstStyle/>
+        <a:p>
+          <a:r>
+            <a:rPr lang="da-DK"/>
+            <a:t>B</a:t>
+          </a:r>
+        </a:p>
+      </dgm:t>
+    </dgm:pt>
+    <dgm:pt modelId="{4971C617-1F99-4856-ACB3-F4E8AFD560DB}" type="parTrans" cxnId="{20CA83AF-9356-411A-8639-172571A57812}">
+      <dgm:prSet/>
+      <dgm:spPr/>
+    </dgm:pt>
+    <dgm:pt modelId="{8CADD56C-D411-4DB6-B1E8-41906CD35CE4}" type="sibTrans" cxnId="{20CA83AF-9356-411A-8639-172571A57812}">
+      <dgm:prSet/>
+      <dgm:spPr/>
+    </dgm:pt>
+    <dgm:pt modelId="{E9988E30-C919-44D4-A423-A499DD5DD231}">
+      <dgm:prSet phldrT="[Text]"/>
+      <dgm:spPr/>
+      <dgm:t>
+        <a:bodyPr/>
+        <a:lstStyle/>
+        <a:p>
+          <a:r>
+            <a:rPr lang="da-DK"/>
+            <a:t>C</a:t>
+          </a:r>
+        </a:p>
+      </dgm:t>
+    </dgm:pt>
+    <dgm:pt modelId="{15EB3C0B-D06E-47E8-8CC1-BEBAE557BCB6}" type="parTrans" cxnId="{AB9FAABC-93CC-46A5-9F64-9ECDDBA21CBA}">
+      <dgm:prSet/>
+      <dgm:spPr/>
+    </dgm:pt>
+    <dgm:pt modelId="{85007C37-9A14-4E53-9E71-87C0BD4A4C00}" type="sibTrans" cxnId="{AB9FAABC-93CC-46A5-9F64-9ECDDBA21CBA}">
+      <dgm:prSet/>
+      <dgm:spPr/>
+    </dgm:pt>
+    <dgm:pt modelId="{F1A5E67F-F034-4CD6-9181-4C66E565E810}" type="pres">
+      <dgm:prSet presAssocID="{981942F2-6C98-4563-872A-B6CCBD2DE39E}" presName="diagram" presStyleCnt="0">
+        <dgm:presLayoutVars>
+          <dgm:dir/>
+          <dgm:animLvl val="lvl"/>
+          <dgm:resizeHandles val="exact"/>
+        </dgm:presLayoutVars>
+      </dgm:prSet>
+      <dgm:spPr/>
+    </dgm:pt>
+    <dgm:pt modelId="{5367F1C7-F6AE-44D7-9632-76E9766310BF}" type="pres">
+      <dgm:prSet presAssocID="{FD6377AE-E839-47BB-83BE-F7C6CACF1E4F}" presName="compNode" presStyleCnt="0"/>
+      <dgm:spPr/>
+    </dgm:pt>
+    <dgm:pt modelId="{AE881BD0-5C6B-401A-B76F-F5D20641BC49}" type="pres">
+      <dgm:prSet presAssocID="{FD6377AE-E839-47BB-83BE-F7C6CACF1E4F}" presName="childRect" presStyleLbl="bgAcc1" presStyleIdx="0" presStyleCnt="3">
+        <dgm:presLayoutVars>
+          <dgm:bulletEnabled val="1"/>
+        </dgm:presLayoutVars>
+      </dgm:prSet>
+      <dgm:spPr/>
+    </dgm:pt>
+    <dgm:pt modelId="{4A30DF63-DBF3-4B06-81FD-935FD8312C09}" type="pres">
+      <dgm:prSet presAssocID="{FD6377AE-E839-47BB-83BE-F7C6CACF1E4F}" presName="parentText" presStyleLbl="node1" presStyleIdx="0" presStyleCnt="0">
+        <dgm:presLayoutVars>
+          <dgm:chMax val="0"/>
+          <dgm:bulletEnabled val="1"/>
+        </dgm:presLayoutVars>
+      </dgm:prSet>
+      <dgm:spPr/>
+      <dgm:t>
+        <a:bodyPr/>
+        <a:lstStyle/>
+        <a:p>
+          <a:endParaRPr lang="da-DK"/>
+        </a:p>
+      </dgm:t>
+    </dgm:pt>
+    <dgm:pt modelId="{85A4C4A6-54FA-406F-A82C-807082BC5512}" type="pres">
+      <dgm:prSet presAssocID="{FD6377AE-E839-47BB-83BE-F7C6CACF1E4F}" presName="parentRect" presStyleLbl="alignNode1" presStyleIdx="0" presStyleCnt="3"/>
+      <dgm:spPr/>
+      <dgm:t>
+        <a:bodyPr/>
+        <a:lstStyle/>
+        <a:p>
+          <a:endParaRPr lang="da-DK"/>
+        </a:p>
+      </dgm:t>
+    </dgm:pt>
+    <dgm:pt modelId="{CE1FC13A-6933-4B28-88C4-64AB837479F3}" type="pres">
+      <dgm:prSet presAssocID="{FD6377AE-E839-47BB-83BE-F7C6CACF1E4F}" presName="adorn" presStyleLbl="fgAccFollowNode1" presStyleIdx="0" presStyleCnt="3"/>
+      <dgm:spPr>
+        <a:blipFill>
+          <a:blip xmlns:r="http://schemas.openxmlformats.org/officeDocument/2006/relationships" r:embed="rId1">
+            <a:extLst>
+              <a:ext uri="{28A0092B-C50C-407E-A947-70E740481C1C}">
+                <a14:useLocalDpi xmlns:a14="http://schemas.microsoft.com/office/drawing/2010/main" val="0"/>
+              </a:ext>
+            </a:extLst>
+          </a:blip>
+          <a:srcRect/>
+          <a:stretch>
+            <a:fillRect/>
+          </a:stretch>
+        </a:blipFill>
+      </dgm:spPr>
+    </dgm:pt>
+    <dgm:pt modelId="{B603340E-0304-46B5-90F7-0C0D4ECDBBAD}" type="pres">
+      <dgm:prSet presAssocID="{106FCEBE-798A-43EB-AF8B-2AFD7EC29067}" presName="sibTrans" presStyleLbl="sibTrans2D1" presStyleIdx="0" presStyleCnt="0"/>
+      <dgm:spPr/>
+    </dgm:pt>
+    <dgm:pt modelId="{1458D82F-DC8B-4A05-A2F1-6FC9B7D28BA2}" type="pres">
+      <dgm:prSet presAssocID="{714F0D87-71F6-4FEC-A905-9F8D45C08044}" presName="compNode" presStyleCnt="0"/>
+      <dgm:spPr/>
+    </dgm:pt>
+    <dgm:pt modelId="{5ACD8095-3A38-4B68-BE2B-94D873A5EAF9}" type="pres">
+      <dgm:prSet presAssocID="{714F0D87-71F6-4FEC-A905-9F8D45C08044}" presName="childRect" presStyleLbl="bgAcc1" presStyleIdx="1" presStyleCnt="3">
+        <dgm:presLayoutVars>
+          <dgm:bulletEnabled val="1"/>
+        </dgm:presLayoutVars>
+      </dgm:prSet>
+      <dgm:spPr/>
+    </dgm:pt>
+    <dgm:pt modelId="{874D4224-52E1-43E9-9146-548DFB481068}" type="pres">
+      <dgm:prSet presAssocID="{714F0D87-71F6-4FEC-A905-9F8D45C08044}" presName="parentText" presStyleLbl="node1" presStyleIdx="0" presStyleCnt="0">
+        <dgm:presLayoutVars>
+          <dgm:chMax val="0"/>
+          <dgm:bulletEnabled val="1"/>
+        </dgm:presLayoutVars>
+      </dgm:prSet>
+      <dgm:spPr/>
+      <dgm:t>
+        <a:bodyPr/>
+        <a:lstStyle/>
+        <a:p>
+          <a:endParaRPr lang="da-DK"/>
+        </a:p>
+      </dgm:t>
+    </dgm:pt>
+    <dgm:pt modelId="{385DD471-F6D0-4019-AC07-69D842431DDA}" type="pres">
+      <dgm:prSet presAssocID="{714F0D87-71F6-4FEC-A905-9F8D45C08044}" presName="parentRect" presStyleLbl="alignNode1" presStyleIdx="1" presStyleCnt="3"/>
+      <dgm:spPr/>
+      <dgm:t>
+        <a:bodyPr/>
+        <a:lstStyle/>
+        <a:p>
+          <a:endParaRPr lang="da-DK"/>
+        </a:p>
+      </dgm:t>
+    </dgm:pt>
+    <dgm:pt modelId="{4214E33B-F029-4129-A153-BEEE85F9AA39}" type="pres">
+      <dgm:prSet presAssocID="{714F0D87-71F6-4FEC-A905-9F8D45C08044}" presName="adorn" presStyleLbl="fgAccFollowNode1" presStyleIdx="1" presStyleCnt="3"/>
+      <dgm:spPr>
+        <a:blipFill>
+          <a:blip xmlns:r="http://schemas.openxmlformats.org/officeDocument/2006/relationships" r:embed="rId2">
+            <a:extLst>
+              <a:ext uri="{28A0092B-C50C-407E-A947-70E740481C1C}">
+                <a14:useLocalDpi xmlns:a14="http://schemas.microsoft.com/office/drawing/2010/main" val="0"/>
+              </a:ext>
+            </a:extLst>
+          </a:blip>
+          <a:srcRect/>
+          <a:stretch>
+            <a:fillRect/>
+          </a:stretch>
+        </a:blipFill>
+      </dgm:spPr>
+    </dgm:pt>
+    <dgm:pt modelId="{A39C1F22-4B46-48A8-9666-3FB564048D78}" type="pres">
+      <dgm:prSet presAssocID="{8CADD56C-D411-4DB6-B1E8-41906CD35CE4}" presName="sibTrans" presStyleLbl="sibTrans2D1" presStyleIdx="0" presStyleCnt="0"/>
+      <dgm:spPr/>
+    </dgm:pt>
+    <dgm:pt modelId="{7FE3CD21-4884-47A4-9286-C5D061C11D08}" type="pres">
+      <dgm:prSet presAssocID="{E9988E30-C919-44D4-A423-A499DD5DD231}" presName="compNode" presStyleCnt="0"/>
+      <dgm:spPr/>
+    </dgm:pt>
+    <dgm:pt modelId="{0D707A3B-E6CB-4679-81A9-7668B2A56547}" type="pres">
+      <dgm:prSet presAssocID="{E9988E30-C919-44D4-A423-A499DD5DD231}" presName="childRect" presStyleLbl="bgAcc1" presStyleIdx="2" presStyleCnt="3">
+        <dgm:presLayoutVars>
+          <dgm:bulletEnabled val="1"/>
+        </dgm:presLayoutVars>
+      </dgm:prSet>
+      <dgm:spPr/>
+    </dgm:pt>
+    <dgm:pt modelId="{48917EBB-AFE1-48EB-A9A8-319D70D9CE99}" type="pres">
+      <dgm:prSet presAssocID="{E9988E30-C919-44D4-A423-A499DD5DD231}" presName="parentText" presStyleLbl="node1" presStyleIdx="0" presStyleCnt="0">
+        <dgm:presLayoutVars>
+          <dgm:chMax val="0"/>
+          <dgm:bulletEnabled val="1"/>
+        </dgm:presLayoutVars>
+      </dgm:prSet>
+      <dgm:spPr/>
+      <dgm:t>
+        <a:bodyPr/>
+        <a:lstStyle/>
+        <a:p>
+          <a:endParaRPr lang="da-DK"/>
+        </a:p>
+      </dgm:t>
+    </dgm:pt>
+    <dgm:pt modelId="{E1F027D5-7C27-4409-B138-C0EFE617817A}" type="pres">
+      <dgm:prSet presAssocID="{E9988E30-C919-44D4-A423-A499DD5DD231}" presName="parentRect" presStyleLbl="alignNode1" presStyleIdx="2" presStyleCnt="3"/>
+      <dgm:spPr/>
+      <dgm:t>
+        <a:bodyPr/>
+        <a:lstStyle/>
+        <a:p>
+          <a:endParaRPr lang="da-DK"/>
+        </a:p>
+      </dgm:t>
+    </dgm:pt>
+    <dgm:pt modelId="{A3649A8D-E682-4001-99A7-8A9F69F0227E}" type="pres">
+      <dgm:prSet presAssocID="{E9988E30-C919-44D4-A423-A499DD5DD231}" presName="adorn" presStyleLbl="fgAccFollowNode1" presStyleIdx="2" presStyleCnt="3"/>
+      <dgm:spPr>
+        <a:blipFill>
+          <a:blip xmlns:r="http://schemas.openxmlformats.org/officeDocument/2006/relationships" r:embed="rId3" cstate="print">
+            <a:extLst>
+              <a:ext uri="{28A0092B-C50C-407E-A947-70E740481C1C}">
+                <a14:useLocalDpi xmlns:a14="http://schemas.microsoft.com/office/drawing/2010/main" val="0"/>
+              </a:ext>
+            </a:extLst>
+          </a:blip>
+          <a:srcRect/>
+          <a:stretch>
+            <a:fillRect l="-17000" r="-17000"/>
+          </a:stretch>
+        </a:blipFill>
+      </dgm:spPr>
+    </dgm:pt>
+  </dgm:ptLst>
+  <dgm:cxnLst>
+    <dgm:cxn modelId="{DD3EC77E-0078-466D-B1B3-CEE21F182C94}" type="presOf" srcId="{8CADD56C-D411-4DB6-B1E8-41906CD35CE4}" destId="{A39C1F22-4B46-48A8-9666-3FB564048D78}" srcOrd="0" destOrd="0" presId="urn:microsoft.com/office/officeart/2005/8/layout/bList2"/>
+    <dgm:cxn modelId="{2094171B-DB29-4F7E-8C64-B4DB1B23C216}" type="presOf" srcId="{E9988E30-C919-44D4-A423-A499DD5DD231}" destId="{48917EBB-AFE1-48EB-A9A8-319D70D9CE99}" srcOrd="0" destOrd="0" presId="urn:microsoft.com/office/officeart/2005/8/layout/bList2"/>
+    <dgm:cxn modelId="{3FEB3952-1784-45BA-B085-E06434515078}" type="presOf" srcId="{E9988E30-C919-44D4-A423-A499DD5DD231}" destId="{E1F027D5-7C27-4409-B138-C0EFE617817A}" srcOrd="1" destOrd="0" presId="urn:microsoft.com/office/officeart/2005/8/layout/bList2"/>
+    <dgm:cxn modelId="{AB9FAABC-93CC-46A5-9F64-9ECDDBA21CBA}" srcId="{981942F2-6C98-4563-872A-B6CCBD2DE39E}" destId="{E9988E30-C919-44D4-A423-A499DD5DD231}" srcOrd="2" destOrd="0" parTransId="{15EB3C0B-D06E-47E8-8CC1-BEBAE557BCB6}" sibTransId="{85007C37-9A14-4E53-9E71-87C0BD4A4C00}"/>
+    <dgm:cxn modelId="{AE7476ED-6ED7-45E4-B0EB-35791CA941B9}" type="presOf" srcId="{714F0D87-71F6-4FEC-A905-9F8D45C08044}" destId="{385DD471-F6D0-4019-AC07-69D842431DDA}" srcOrd="1" destOrd="0" presId="urn:microsoft.com/office/officeart/2005/8/layout/bList2"/>
+    <dgm:cxn modelId="{F5B6A7D1-6AFB-4FBC-95D1-145D90370903}" srcId="{981942F2-6C98-4563-872A-B6CCBD2DE39E}" destId="{FD6377AE-E839-47BB-83BE-F7C6CACF1E4F}" srcOrd="0" destOrd="0" parTransId="{7F8A068C-5F34-4135-8CCF-4762E7C9DF5C}" sibTransId="{106FCEBE-798A-43EB-AF8B-2AFD7EC29067}"/>
+    <dgm:cxn modelId="{CF6CAFDC-4692-41DC-81DC-090878883B7A}" type="presOf" srcId="{714F0D87-71F6-4FEC-A905-9F8D45C08044}" destId="{874D4224-52E1-43E9-9146-548DFB481068}" srcOrd="0" destOrd="0" presId="urn:microsoft.com/office/officeart/2005/8/layout/bList2"/>
+    <dgm:cxn modelId="{D7BC1936-1CCF-4ED1-8DFD-AC0E7FE9CD2B}" type="presOf" srcId="{981942F2-6C98-4563-872A-B6CCBD2DE39E}" destId="{F1A5E67F-F034-4CD6-9181-4C66E565E810}" srcOrd="0" destOrd="0" presId="urn:microsoft.com/office/officeart/2005/8/layout/bList2"/>
+    <dgm:cxn modelId="{B98BC4B6-C8F7-48AD-82E1-4AE3AE7A0C5D}" type="presOf" srcId="{106FCEBE-798A-43EB-AF8B-2AFD7EC29067}" destId="{B603340E-0304-46B5-90F7-0C0D4ECDBBAD}" srcOrd="0" destOrd="0" presId="urn:microsoft.com/office/officeart/2005/8/layout/bList2"/>
+    <dgm:cxn modelId="{20CA83AF-9356-411A-8639-172571A57812}" srcId="{981942F2-6C98-4563-872A-B6CCBD2DE39E}" destId="{714F0D87-71F6-4FEC-A905-9F8D45C08044}" srcOrd="1" destOrd="0" parTransId="{4971C617-1F99-4856-ACB3-F4E8AFD560DB}" sibTransId="{8CADD56C-D411-4DB6-B1E8-41906CD35CE4}"/>
+    <dgm:cxn modelId="{1D1917D9-015A-4D2A-8F93-36E9C17FFCBF}" type="presOf" srcId="{FD6377AE-E839-47BB-83BE-F7C6CACF1E4F}" destId="{4A30DF63-DBF3-4B06-81FD-935FD8312C09}" srcOrd="0" destOrd="0" presId="urn:microsoft.com/office/officeart/2005/8/layout/bList2"/>
+    <dgm:cxn modelId="{F8FD283E-062B-449A-AACE-EE4BBE299837}" type="presOf" srcId="{FD6377AE-E839-47BB-83BE-F7C6CACF1E4F}" destId="{85A4C4A6-54FA-406F-A82C-807082BC5512}" srcOrd="1" destOrd="0" presId="urn:microsoft.com/office/officeart/2005/8/layout/bList2"/>
+    <dgm:cxn modelId="{424E8510-1B60-4687-B931-15D5071E00DF}" type="presParOf" srcId="{F1A5E67F-F034-4CD6-9181-4C66E565E810}" destId="{5367F1C7-F6AE-44D7-9632-76E9766310BF}" srcOrd="0" destOrd="0" presId="urn:microsoft.com/office/officeart/2005/8/layout/bList2"/>
+    <dgm:cxn modelId="{7F35F2EA-68BE-4267-B331-5D389FDA29A4}" type="presParOf" srcId="{5367F1C7-F6AE-44D7-9632-76E9766310BF}" destId="{AE881BD0-5C6B-401A-B76F-F5D20641BC49}" srcOrd="0" destOrd="0" presId="urn:microsoft.com/office/officeart/2005/8/layout/bList2"/>
+    <dgm:cxn modelId="{8D009874-ECDC-4473-A432-5F608F975798}" type="presParOf" srcId="{5367F1C7-F6AE-44D7-9632-76E9766310BF}" destId="{4A30DF63-DBF3-4B06-81FD-935FD8312C09}" srcOrd="1" destOrd="0" presId="urn:microsoft.com/office/officeart/2005/8/layout/bList2"/>
+    <dgm:cxn modelId="{6349EC90-D101-4E44-A767-47744573A834}" type="presParOf" srcId="{5367F1C7-F6AE-44D7-9632-76E9766310BF}" destId="{85A4C4A6-54FA-406F-A82C-807082BC5512}" srcOrd="2" destOrd="0" presId="urn:microsoft.com/office/officeart/2005/8/layout/bList2"/>
+    <dgm:cxn modelId="{89F71925-5068-4B35-9DB6-9244628EC2AB}" type="presParOf" srcId="{5367F1C7-F6AE-44D7-9632-76E9766310BF}" destId="{CE1FC13A-6933-4B28-88C4-64AB837479F3}" srcOrd="3" destOrd="0" presId="urn:microsoft.com/office/officeart/2005/8/layout/bList2"/>
+    <dgm:cxn modelId="{EDA6113F-F863-439E-A629-0512156081A7}" type="presParOf" srcId="{F1A5E67F-F034-4CD6-9181-4C66E565E810}" destId="{B603340E-0304-46B5-90F7-0C0D4ECDBBAD}" srcOrd="1" destOrd="0" presId="urn:microsoft.com/office/officeart/2005/8/layout/bList2"/>
+    <dgm:cxn modelId="{FE2864E5-D0CE-49CE-8839-5362ED620822}" type="presParOf" srcId="{F1A5E67F-F034-4CD6-9181-4C66E565E810}" destId="{1458D82F-DC8B-4A05-A2F1-6FC9B7D28BA2}" srcOrd="2" destOrd="0" presId="urn:microsoft.com/office/officeart/2005/8/layout/bList2"/>
+    <dgm:cxn modelId="{5CCB6D5C-7DCE-418C-9C48-48B52EFA2412}" type="presParOf" srcId="{1458D82F-DC8B-4A05-A2F1-6FC9B7D28BA2}" destId="{5ACD8095-3A38-4B68-BE2B-94D873A5EAF9}" srcOrd="0" destOrd="0" presId="urn:microsoft.com/office/officeart/2005/8/layout/bList2"/>
+    <dgm:cxn modelId="{42285B9E-3C5C-4854-95DC-45D680CE8836}" type="presParOf" srcId="{1458D82F-DC8B-4A05-A2F1-6FC9B7D28BA2}" destId="{874D4224-52E1-43E9-9146-548DFB481068}" srcOrd="1" destOrd="0" presId="urn:microsoft.com/office/officeart/2005/8/layout/bList2"/>
+    <dgm:cxn modelId="{4C49524F-1B47-4127-8D70-E7FB5CCF4AAD}" type="presParOf" srcId="{1458D82F-DC8B-4A05-A2F1-6FC9B7D28BA2}" destId="{385DD471-F6D0-4019-AC07-69D842431DDA}" srcOrd="2" destOrd="0" presId="urn:microsoft.com/office/officeart/2005/8/layout/bList2"/>
+    <dgm:cxn modelId="{823B142F-9CC4-4361-81E1-BD8FEB544DE5}" type="presParOf" srcId="{1458D82F-DC8B-4A05-A2F1-6FC9B7D28BA2}" destId="{4214E33B-F029-4129-A153-BEEE85F9AA39}" srcOrd="3" destOrd="0" presId="urn:microsoft.com/office/officeart/2005/8/layout/bList2"/>
+    <dgm:cxn modelId="{0D219F50-0178-4674-ADE0-2C4BED653558}" type="presParOf" srcId="{F1A5E67F-F034-4CD6-9181-4C66E565E810}" destId="{A39C1F22-4B46-48A8-9666-3FB564048D78}" srcOrd="3" destOrd="0" presId="urn:microsoft.com/office/officeart/2005/8/layout/bList2"/>
+    <dgm:cxn modelId="{9AC79D4B-4F86-407E-8FAE-57D5CF9EC428}" type="presParOf" srcId="{F1A5E67F-F034-4CD6-9181-4C66E565E810}" destId="{7FE3CD21-4884-47A4-9286-C5D061C11D08}" srcOrd="4" destOrd="0" presId="urn:microsoft.com/office/officeart/2005/8/layout/bList2"/>
+    <dgm:cxn modelId="{76DA16F3-B4C9-4AC6-BD6C-4E5C79EA2F7C}" type="presParOf" srcId="{7FE3CD21-4884-47A4-9286-C5D061C11D08}" destId="{0D707A3B-E6CB-4679-81A9-7668B2A56547}" srcOrd="0" destOrd="0" presId="urn:microsoft.com/office/officeart/2005/8/layout/bList2"/>
+    <dgm:cxn modelId="{4E303605-5C8F-4423-9539-782F6CBC5360}" type="presParOf" srcId="{7FE3CD21-4884-47A4-9286-C5D061C11D08}" destId="{48917EBB-AFE1-48EB-A9A8-319D70D9CE99}" srcOrd="1" destOrd="0" presId="urn:microsoft.com/office/officeart/2005/8/layout/bList2"/>
+    <dgm:cxn modelId="{03C82FCC-F1F5-4997-9D43-7903AE404AD0}" type="presParOf" srcId="{7FE3CD21-4884-47A4-9286-C5D061C11D08}" destId="{E1F027D5-7C27-4409-B138-C0EFE617817A}" srcOrd="2" destOrd="0" presId="urn:microsoft.com/office/officeart/2005/8/layout/bList2"/>
+    <dgm:cxn modelId="{25BDC2BB-E4BC-4097-98AD-145F67D634DC}" type="presParOf" srcId="{7FE3CD21-4884-47A4-9286-C5D061C11D08}" destId="{A3649A8D-E682-4001-99A7-8A9F69F0227E}" srcOrd="3" destOrd="0" presId="urn:microsoft.com/office/officeart/2005/8/layout/bList2"/>
+  </dgm:cxnLst>
+  <dgm:bg/>
+  <dgm:whole/>
+  <dgm:extLst>
+    <a:ext uri="http://schemas.microsoft.com/office/drawing/2008/diagram">
+      <dsp:dataModelExt xmlns:dsp="http://schemas.microsoft.com/office/drawing/2008/diagram" relId="rId11" minVer="http://schemas.openxmlformats.org/drawingml/2006/diagram"/>
+    </a:ext>
+  </dgm:extLst>
+</dgm:dataModel>
+</file>
+
+<file path=word/diagrams/drawing1.xml><?xml version="1.0" encoding="utf-8"?>
+<dsp:drawing xmlns:dgm="http://schemas.openxmlformats.org/drawingml/2006/diagram" xmlns:dsp="http://schemas.microsoft.com/office/drawing/2008/diagram" xmlns:a="http://schemas.openxmlformats.org/drawingml/2006/main">
+  <dsp:spTree>
+    <dsp:nvGrpSpPr>
+      <dsp:cNvPr id="0" name=""/>
+      <dsp:cNvGrpSpPr/>
+    </dsp:nvGrpSpPr>
+    <dsp:grpSpPr/>
+    <dsp:sp modelId="{AE881BD0-5C6B-401A-B76F-F5D20641BC49}">
+      <dsp:nvSpPr>
+        <dsp:cNvPr id="0" name=""/>
+        <dsp:cNvSpPr/>
+      </dsp:nvSpPr>
+      <dsp:spPr>
+        <a:xfrm>
+          <a:off x="3708" y="681315"/>
+          <a:ext cx="1601591" cy="1195554"/>
+        </a:xfrm>
+        <a:prstGeom prst="round2SameRect">
+          <a:avLst>
+            <a:gd name="adj1" fmla="val 8000"/>
+            <a:gd name="adj2" fmla="val 0"/>
+          </a:avLst>
+        </a:prstGeom>
+        <a:solidFill>
+          <a:schemeClr val="lt1">
+            <a:alpha val="90000"/>
+            <a:hueOff val="0"/>
+            <a:satOff val="0"/>
+            <a:lumOff val="0"/>
+            <a:alphaOff val="0"/>
+          </a:schemeClr>
+        </a:solidFill>
+        <a:ln w="25400" cap="flat" cmpd="sng" algn="ctr">
+          <a:solidFill>
+            <a:schemeClr val="accent1">
+              <a:hueOff val="0"/>
+              <a:satOff val="0"/>
+              <a:lumOff val="0"/>
+              <a:alphaOff val="0"/>
+            </a:schemeClr>
+          </a:solidFill>
+          <a:prstDash val="solid"/>
+        </a:ln>
+        <a:effectLst/>
+      </dsp:spPr>
+      <dsp:style>
+        <a:lnRef idx="2">
+          <a:scrgbClr r="0" g="0" b="0"/>
+        </a:lnRef>
+        <a:fillRef idx="1">
+          <a:scrgbClr r="0" g="0" b="0"/>
+        </a:fillRef>
+        <a:effectRef idx="0">
+          <a:scrgbClr r="0" g="0" b="0"/>
+        </a:effectRef>
+        <a:fontRef idx="minor"/>
+      </dsp:style>
+    </dsp:sp>
+    <dsp:sp modelId="{85A4C4A6-54FA-406F-A82C-807082BC5512}">
+      <dsp:nvSpPr>
+        <dsp:cNvPr id="0" name=""/>
+        <dsp:cNvSpPr/>
+      </dsp:nvSpPr>
+      <dsp:spPr>
+        <a:xfrm>
+          <a:off x="3708" y="1876869"/>
+          <a:ext cx="1601591" cy="514088"/>
+        </a:xfrm>
+        <a:prstGeom prst="rect">
+          <a:avLst/>
+        </a:prstGeom>
+        <a:solidFill>
+          <a:schemeClr val="accent1">
+            <a:hueOff val="0"/>
+            <a:satOff val="0"/>
+            <a:lumOff val="0"/>
+            <a:alphaOff val="0"/>
+          </a:schemeClr>
+        </a:solidFill>
+        <a:ln w="25400" cap="flat" cmpd="sng" algn="ctr">
+          <a:solidFill>
+            <a:schemeClr val="accent1">
+              <a:hueOff val="0"/>
+              <a:satOff val="0"/>
+              <a:lumOff val="0"/>
+              <a:alphaOff val="0"/>
+            </a:schemeClr>
+          </a:solidFill>
+          <a:prstDash val="solid"/>
+        </a:ln>
+        <a:effectLst/>
+      </dsp:spPr>
+      <dsp:style>
+        <a:lnRef idx="2">
+          <a:scrgbClr r="0" g="0" b="0"/>
+        </a:lnRef>
+        <a:fillRef idx="1">
+          <a:scrgbClr r="0" g="0" b="0"/>
+        </a:fillRef>
+        <a:effectRef idx="0">
+          <a:scrgbClr r="0" g="0" b="0"/>
+        </a:effectRef>
+        <a:fontRef idx="minor">
+          <a:schemeClr val="lt1"/>
+        </a:fontRef>
+      </dsp:style>
+      <dsp:txBody>
+        <a:bodyPr spcFirstLastPara="0" vert="horz" wrap="square" lIns="137160" tIns="0" rIns="45720" bIns="0" numCol="1" spcCol="1270" anchor="ctr" anchorCtr="0">
+          <a:noAutofit/>
+        </a:bodyPr>
+        <a:lstStyle/>
+        <a:p>
+          <a:pPr lvl="0" algn="l" defTabSz="1600200">
+            <a:lnSpc>
+              <a:spcPct val="90000"/>
+            </a:lnSpc>
+            <a:spcBef>
+              <a:spcPct val="0"/>
+            </a:spcBef>
+            <a:spcAft>
+              <a:spcPct val="35000"/>
+            </a:spcAft>
+          </a:pPr>
+          <a:r>
+            <a:rPr lang="da-DK" sz="3600" kern="1200"/>
+            <a:t>A</a:t>
+          </a:r>
+        </a:p>
+      </dsp:txBody>
+      <dsp:txXfrm>
+        <a:off x="3708" y="1876869"/>
+        <a:ext cx="1127881" cy="514088"/>
+      </dsp:txXfrm>
+    </dsp:sp>
+    <dsp:sp modelId="{CE1FC13A-6933-4B28-88C4-64AB837479F3}">
+      <dsp:nvSpPr>
+        <dsp:cNvPr id="0" name=""/>
+        <dsp:cNvSpPr/>
+      </dsp:nvSpPr>
+      <dsp:spPr>
+        <a:xfrm>
+          <a:off x="1176895" y="1958527"/>
+          <a:ext cx="560557" cy="560557"/>
+        </a:xfrm>
+        <a:prstGeom prst="ellipse">
+          <a:avLst/>
+        </a:prstGeom>
+        <a:blipFill>
+          <a:blip xmlns:r="http://schemas.openxmlformats.org/officeDocument/2006/relationships" r:embed="rId1">
+            <a:extLst>
+              <a:ext uri="{28A0092B-C50C-407E-A947-70E740481C1C}">
+                <a14:useLocalDpi xmlns:a14="http://schemas.microsoft.com/office/drawing/2010/main" val="0"/>
+              </a:ext>
+            </a:extLst>
+          </a:blip>
+          <a:srcRect/>
+          <a:stretch>
+            <a:fillRect/>
+          </a:stretch>
+        </a:blipFill>
+        <a:ln w="25400" cap="flat" cmpd="sng" algn="ctr">
+          <a:solidFill>
+            <a:schemeClr val="accent1">
+              <a:alpha val="90000"/>
+              <a:tint val="40000"/>
+              <a:hueOff val="0"/>
+              <a:satOff val="0"/>
+              <a:lumOff val="0"/>
+              <a:alphaOff val="0"/>
+            </a:schemeClr>
+          </a:solidFill>
+          <a:prstDash val="solid"/>
+        </a:ln>
+        <a:effectLst/>
+      </dsp:spPr>
+      <dsp:style>
+        <a:lnRef idx="2">
+          <a:scrgbClr r="0" g="0" b="0"/>
+        </a:lnRef>
+        <a:fillRef idx="1">
+          <a:scrgbClr r="0" g="0" b="0"/>
+        </a:fillRef>
+        <a:effectRef idx="0">
+          <a:scrgbClr r="0" g="0" b="0"/>
+        </a:effectRef>
+        <a:fontRef idx="minor"/>
+      </dsp:style>
+    </dsp:sp>
+    <dsp:sp modelId="{5ACD8095-3A38-4B68-BE2B-94D873A5EAF9}">
+      <dsp:nvSpPr>
+        <dsp:cNvPr id="0" name=""/>
+        <dsp:cNvSpPr/>
+      </dsp:nvSpPr>
+      <dsp:spPr>
+        <a:xfrm>
+          <a:off x="1876327" y="681315"/>
+          <a:ext cx="1601591" cy="1195554"/>
+        </a:xfrm>
+        <a:prstGeom prst="round2SameRect">
+          <a:avLst>
+            <a:gd name="adj1" fmla="val 8000"/>
+            <a:gd name="adj2" fmla="val 0"/>
+          </a:avLst>
+        </a:prstGeom>
+        <a:solidFill>
+          <a:schemeClr val="lt1">
+            <a:alpha val="90000"/>
+            <a:hueOff val="0"/>
+            <a:satOff val="0"/>
+            <a:lumOff val="0"/>
+            <a:alphaOff val="0"/>
+          </a:schemeClr>
+        </a:solidFill>
+        <a:ln w="25400" cap="flat" cmpd="sng" algn="ctr">
+          <a:solidFill>
+            <a:schemeClr val="accent1">
+              <a:hueOff val="0"/>
+              <a:satOff val="0"/>
+              <a:lumOff val="0"/>
+              <a:alphaOff val="0"/>
+            </a:schemeClr>
+          </a:solidFill>
+          <a:prstDash val="solid"/>
+        </a:ln>
+        <a:effectLst/>
+      </dsp:spPr>
+      <dsp:style>
+        <a:lnRef idx="2">
+          <a:scrgbClr r="0" g="0" b="0"/>
+        </a:lnRef>
+        <a:fillRef idx="1">
+          <a:scrgbClr r="0" g="0" b="0"/>
+        </a:fillRef>
+        <a:effectRef idx="0">
+          <a:scrgbClr r="0" g="0" b="0"/>
+        </a:effectRef>
+        <a:fontRef idx="minor"/>
+      </dsp:style>
+    </dsp:sp>
+    <dsp:sp modelId="{385DD471-F6D0-4019-AC07-69D842431DDA}">
+      <dsp:nvSpPr>
+        <dsp:cNvPr id="0" name=""/>
+        <dsp:cNvSpPr/>
+      </dsp:nvSpPr>
+      <dsp:spPr>
+        <a:xfrm>
+          <a:off x="1876327" y="1876869"/>
+          <a:ext cx="1601591" cy="514088"/>
+        </a:xfrm>
+        <a:prstGeom prst="rect">
+          <a:avLst/>
+        </a:prstGeom>
+        <a:solidFill>
+          <a:schemeClr val="accent1">
+            <a:hueOff val="0"/>
+            <a:satOff val="0"/>
+            <a:lumOff val="0"/>
+            <a:alphaOff val="0"/>
+          </a:schemeClr>
+        </a:solidFill>
+        <a:ln w="25400" cap="flat" cmpd="sng" algn="ctr">
+          <a:solidFill>
+            <a:schemeClr val="accent1">
+              <a:hueOff val="0"/>
+              <a:satOff val="0"/>
+              <a:lumOff val="0"/>
+              <a:alphaOff val="0"/>
+            </a:schemeClr>
+          </a:solidFill>
+          <a:prstDash val="solid"/>
+        </a:ln>
+        <a:effectLst/>
+      </dsp:spPr>
+      <dsp:style>
+        <a:lnRef idx="2">
+          <a:scrgbClr r="0" g="0" b="0"/>
+        </a:lnRef>
+        <a:fillRef idx="1">
+          <a:scrgbClr r="0" g="0" b="0"/>
+        </a:fillRef>
+        <a:effectRef idx="0">
+          <a:scrgbClr r="0" g="0" b="0"/>
+        </a:effectRef>
+        <a:fontRef idx="minor">
+          <a:schemeClr val="lt1"/>
+        </a:fontRef>
+      </dsp:style>
+      <dsp:txBody>
+        <a:bodyPr spcFirstLastPara="0" vert="horz" wrap="square" lIns="137160" tIns="0" rIns="45720" bIns="0" numCol="1" spcCol="1270" anchor="ctr" anchorCtr="0">
+          <a:noAutofit/>
+        </a:bodyPr>
+        <a:lstStyle/>
+        <a:p>
+          <a:pPr lvl="0" algn="l" defTabSz="1600200">
+            <a:lnSpc>
+              <a:spcPct val="90000"/>
+            </a:lnSpc>
+            <a:spcBef>
+              <a:spcPct val="0"/>
+            </a:spcBef>
+            <a:spcAft>
+              <a:spcPct val="35000"/>
+            </a:spcAft>
+          </a:pPr>
+          <a:r>
+            <a:rPr lang="da-DK" sz="3600" kern="1200"/>
+            <a:t>B</a:t>
+          </a:r>
+        </a:p>
+      </dsp:txBody>
+      <dsp:txXfrm>
+        <a:off x="1876327" y="1876869"/>
+        <a:ext cx="1127881" cy="514088"/>
+      </dsp:txXfrm>
+    </dsp:sp>
+    <dsp:sp modelId="{4214E33B-F029-4129-A153-BEEE85F9AA39}">
+      <dsp:nvSpPr>
+        <dsp:cNvPr id="0" name=""/>
+        <dsp:cNvSpPr/>
+      </dsp:nvSpPr>
+      <dsp:spPr>
+        <a:xfrm>
+          <a:off x="3049515" y="1958527"/>
+          <a:ext cx="560557" cy="560557"/>
+        </a:xfrm>
+        <a:prstGeom prst="ellipse">
+          <a:avLst/>
+        </a:prstGeom>
+        <a:blipFill>
+          <a:blip xmlns:r="http://schemas.openxmlformats.org/officeDocument/2006/relationships" r:embed="rId2">
+            <a:extLst>
+              <a:ext uri="{28A0092B-C50C-407E-A947-70E740481C1C}">
+                <a14:useLocalDpi xmlns:a14="http://schemas.microsoft.com/office/drawing/2010/main" val="0"/>
+              </a:ext>
+            </a:extLst>
+          </a:blip>
+          <a:srcRect/>
+          <a:stretch>
+            <a:fillRect/>
+          </a:stretch>
+        </a:blipFill>
+        <a:ln w="25400" cap="flat" cmpd="sng" algn="ctr">
+          <a:solidFill>
+            <a:schemeClr val="accent1">
+              <a:alpha val="90000"/>
+              <a:tint val="40000"/>
+              <a:hueOff val="0"/>
+              <a:satOff val="0"/>
+              <a:lumOff val="0"/>
+              <a:alphaOff val="0"/>
+            </a:schemeClr>
+          </a:solidFill>
+          <a:prstDash val="solid"/>
+        </a:ln>
+        <a:effectLst/>
+      </dsp:spPr>
+      <dsp:style>
+        <a:lnRef idx="2">
+          <a:scrgbClr r="0" g="0" b="0"/>
+        </a:lnRef>
+        <a:fillRef idx="1">
+          <a:scrgbClr r="0" g="0" b="0"/>
+        </a:fillRef>
+        <a:effectRef idx="0">
+          <a:scrgbClr r="0" g="0" b="0"/>
+        </a:effectRef>
+        <a:fontRef idx="minor"/>
+      </dsp:style>
+    </dsp:sp>
+    <dsp:sp modelId="{0D707A3B-E6CB-4679-81A9-7668B2A56547}">
+      <dsp:nvSpPr>
+        <dsp:cNvPr id="0" name=""/>
+        <dsp:cNvSpPr/>
+      </dsp:nvSpPr>
+      <dsp:spPr>
+        <a:xfrm>
+          <a:off x="3748946" y="681315"/>
+          <a:ext cx="1601591" cy="1195554"/>
+        </a:xfrm>
+        <a:prstGeom prst="round2SameRect">
+          <a:avLst>
+            <a:gd name="adj1" fmla="val 8000"/>
+            <a:gd name="adj2" fmla="val 0"/>
+          </a:avLst>
+        </a:prstGeom>
+        <a:solidFill>
+          <a:schemeClr val="lt1">
+            <a:alpha val="90000"/>
+            <a:hueOff val="0"/>
+            <a:satOff val="0"/>
+            <a:lumOff val="0"/>
+            <a:alphaOff val="0"/>
+          </a:schemeClr>
+        </a:solidFill>
+        <a:ln w="25400" cap="flat" cmpd="sng" algn="ctr">
+          <a:solidFill>
+            <a:schemeClr val="accent1">
+              <a:hueOff val="0"/>
+              <a:satOff val="0"/>
+              <a:lumOff val="0"/>
+              <a:alphaOff val="0"/>
+            </a:schemeClr>
+          </a:solidFill>
+          <a:prstDash val="solid"/>
+        </a:ln>
+        <a:effectLst/>
+      </dsp:spPr>
+      <dsp:style>
+        <a:lnRef idx="2">
+          <a:scrgbClr r="0" g="0" b="0"/>
+        </a:lnRef>
+        <a:fillRef idx="1">
+          <a:scrgbClr r="0" g="0" b="0"/>
+        </a:fillRef>
+        <a:effectRef idx="0">
+          <a:scrgbClr r="0" g="0" b="0"/>
+        </a:effectRef>
+        <a:fontRef idx="minor"/>
+      </dsp:style>
+    </dsp:sp>
+    <dsp:sp modelId="{E1F027D5-7C27-4409-B138-C0EFE617817A}">
+      <dsp:nvSpPr>
+        <dsp:cNvPr id="0" name=""/>
+        <dsp:cNvSpPr/>
+      </dsp:nvSpPr>
+      <dsp:spPr>
+        <a:xfrm>
+          <a:off x="3748946" y="1876869"/>
+          <a:ext cx="1601591" cy="514088"/>
+        </a:xfrm>
+        <a:prstGeom prst="rect">
+          <a:avLst/>
+        </a:prstGeom>
+        <a:solidFill>
+          <a:schemeClr val="accent1">
+            <a:hueOff val="0"/>
+            <a:satOff val="0"/>
+            <a:lumOff val="0"/>
+            <a:alphaOff val="0"/>
+          </a:schemeClr>
+        </a:solidFill>
+        <a:ln w="25400" cap="flat" cmpd="sng" algn="ctr">
+          <a:solidFill>
+            <a:schemeClr val="accent1">
+              <a:hueOff val="0"/>
+              <a:satOff val="0"/>
+              <a:lumOff val="0"/>
+              <a:alphaOff val="0"/>
+            </a:schemeClr>
+          </a:solidFill>
+          <a:prstDash val="solid"/>
+        </a:ln>
+        <a:effectLst/>
+      </dsp:spPr>
+      <dsp:style>
+        <a:lnRef idx="2">
+          <a:scrgbClr r="0" g="0" b="0"/>
+        </a:lnRef>
+        <a:fillRef idx="1">
+          <a:scrgbClr r="0" g="0" b="0"/>
+        </a:fillRef>
+        <a:effectRef idx="0">
+          <a:scrgbClr r="0" g="0" b="0"/>
+        </a:effectRef>
+        <a:fontRef idx="minor">
+          <a:schemeClr val="lt1"/>
+        </a:fontRef>
+      </dsp:style>
+      <dsp:txBody>
+        <a:bodyPr spcFirstLastPara="0" vert="horz" wrap="square" lIns="137160" tIns="0" rIns="45720" bIns="0" numCol="1" spcCol="1270" anchor="ctr" anchorCtr="0">
+          <a:noAutofit/>
+        </a:bodyPr>
+        <a:lstStyle/>
+        <a:p>
+          <a:pPr lvl="0" algn="l" defTabSz="1600200">
+            <a:lnSpc>
+              <a:spcPct val="90000"/>
+            </a:lnSpc>
+            <a:spcBef>
+              <a:spcPct val="0"/>
+            </a:spcBef>
+            <a:spcAft>
+              <a:spcPct val="35000"/>
+            </a:spcAft>
+          </a:pPr>
+          <a:r>
+            <a:rPr lang="da-DK" sz="3600" kern="1200"/>
+            <a:t>C</a:t>
+          </a:r>
+        </a:p>
+      </dsp:txBody>
+      <dsp:txXfrm>
+        <a:off x="3748946" y="1876869"/>
+        <a:ext cx="1127881" cy="514088"/>
+      </dsp:txXfrm>
+    </dsp:sp>
+    <dsp:sp modelId="{A3649A8D-E682-4001-99A7-8A9F69F0227E}">
+      <dsp:nvSpPr>
+        <dsp:cNvPr id="0" name=""/>
+        <dsp:cNvSpPr/>
+      </dsp:nvSpPr>
+      <dsp:spPr>
+        <a:xfrm>
+          <a:off x="4922134" y="1958527"/>
+          <a:ext cx="560557" cy="560557"/>
+        </a:xfrm>
+        <a:prstGeom prst="ellipse">
+          <a:avLst/>
+        </a:prstGeom>
+        <a:blipFill>
+          <a:blip xmlns:r="http://schemas.openxmlformats.org/officeDocument/2006/relationships" r:embed="rId3" cstate="print">
+            <a:extLst>
+              <a:ext uri="{28A0092B-C50C-407E-A947-70E740481C1C}">
+                <a14:useLocalDpi xmlns:a14="http://schemas.microsoft.com/office/drawing/2010/main" val="0"/>
+              </a:ext>
+            </a:extLst>
+          </a:blip>
+          <a:srcRect/>
+          <a:stretch>
+            <a:fillRect l="-17000" r="-17000"/>
+          </a:stretch>
+        </a:blipFill>
+        <a:ln w="25400" cap="flat" cmpd="sng" algn="ctr">
+          <a:solidFill>
+            <a:schemeClr val="accent1">
+              <a:alpha val="90000"/>
+              <a:tint val="40000"/>
+              <a:hueOff val="0"/>
+              <a:satOff val="0"/>
+              <a:lumOff val="0"/>
+              <a:alphaOff val="0"/>
+            </a:schemeClr>
+          </a:solidFill>
+          <a:prstDash val="solid"/>
+        </a:ln>
+        <a:effectLst/>
+      </dsp:spPr>
+      <dsp:style>
+        <a:lnRef idx="2">
+          <a:scrgbClr r="0" g="0" b="0"/>
+        </a:lnRef>
+        <a:fillRef idx="1">
+          <a:scrgbClr r="0" g="0" b="0"/>
+        </a:fillRef>
+        <a:effectRef idx="0">
+          <a:scrgbClr r="0" g="0" b="0"/>
+        </a:effectRef>
+        <a:fontRef idx="minor"/>
+      </dsp:style>
+    </dsp:sp>
+  </dsp:spTree>
+</dsp:drawing>
+</file>
+
+<file path=word/diagrams/layout1.xml><?xml version="1.0" encoding="utf-8"?>
+<dgm:layoutDef xmlns:dgm="http://schemas.openxmlformats.org/drawingml/2006/diagram" xmlns:a="http://schemas.openxmlformats.org/drawingml/2006/main" uniqueId="urn:microsoft.com/office/officeart/2005/8/layout/bList2">
+  <dgm:title val=""/>
+  <dgm:desc val=""/>
+  <dgm:catLst>
+    <dgm:cat type="list" pri="7000"/>
+    <dgm:cat type="convert" pri="16000"/>
+    <dgm:cat type="picture" pri="28000"/>
+    <dgm:cat type="pictureconvert" pri="28000"/>
+  </dgm:catLst>
+  <dgm:sampData useDef="1">
+    <dgm:dataModel>
+      <dgm:ptLst/>
+      <dgm:bg/>
+      <dgm:whole/>
+    </dgm:dataModel>
+  </dgm:sampData>
+  <dgm:styleData>
+    <dgm:dataModel>
+      <dgm:ptLst>
+        <dgm:pt modelId="0" type="doc"/>
+        <dgm:pt modelId="1"/>
+        <dgm:pt modelId="11"/>
+        <dgm:pt modelId="2"/>
+        <dgm:pt modelId="21"/>
+      </dgm:ptLst>
+      <dgm:cxnLst>
+        <dgm:cxn modelId="4" srcId="0" destId="1" srcOrd="0" destOrd="0"/>
+        <dgm:cxn modelId="5" srcId="0" destId="2" srcOrd="1" destOrd="0"/>
+        <dgm:cxn modelId="13" srcId="1" destId="11" srcOrd="0" destOrd="0"/>
+        <dgm:cxn modelId="23" srcId="2" destId="21" srcOrd="0" destOrd="0"/>
+      </dgm:cxnLst>
+      <dgm:bg/>
+      <dgm:whole/>
+    </dgm:dataModel>
+  </dgm:styleData>
+  <dgm:clrData>
+    <dgm:dataModel>
+      <dgm:ptLst>
+        <dgm:pt modelId="0" type="doc"/>
+        <dgm:pt modelId="1"/>
+        <dgm:pt modelId="11"/>
+        <dgm:pt modelId="2"/>
+        <dgm:pt modelId="21"/>
+        <dgm:pt modelId="3"/>
+        <dgm:pt modelId="31"/>
+        <dgm:pt modelId="4"/>
+        <dgm:pt modelId="41"/>
+      </dgm:ptLst>
+      <dgm:cxnLst>
+        <dgm:cxn modelId="5" srcId="0" destId="1" srcOrd="0" destOrd="0"/>
+        <dgm:cxn modelId="6" srcId="0" destId="2" srcOrd="1" destOrd="0"/>
+        <dgm:cxn modelId="7" srcId="0" destId="3" srcOrd="2" destOrd="0"/>
+        <dgm:cxn modelId="8" srcId="0" destId="4" srcOrd="3" destOrd="0"/>
+        <dgm:cxn modelId="13" srcId="1" destId="11" srcOrd="0" destOrd="0"/>
+        <dgm:cxn modelId="23" srcId="2" destId="21" srcOrd="0" destOrd="0"/>
+        <dgm:cxn modelId="33" srcId="3" destId="31" srcOrd="0" destOrd="0"/>
+        <dgm:cxn modelId="43" srcId="4" destId="41" srcOrd="0" destOrd="0"/>
+      </dgm:cxnLst>
+      <dgm:bg/>
+      <dgm:whole/>
+    </dgm:dataModel>
+  </dgm:clrData>
+  <dgm:layoutNode name="diagram">
+    <dgm:varLst>
+      <dgm:dir/>
+      <dgm:animLvl val="lvl"/>
+      <dgm:resizeHandles val="exact"/>
+    </dgm:varLst>
+    <dgm:choose name="Name0">
+      <dgm:if name="Name1" axis="self" func="var" arg="dir" op="equ" val="norm">
+        <dgm:alg type="snake">
+          <dgm:param type="grDir" val="tL"/>
+          <dgm:param type="flowDir" val="row"/>
+          <dgm:param type="contDir" val="sameDir"/>
+          <dgm:param type="off" val="ctr"/>
+        </dgm:alg>
+      </dgm:if>
+      <dgm:else name="Name2">
+        <dgm:alg type="snake">
+          <dgm:param type="grDir" val="tR"/>
+          <dgm:param type="flowDir" val="row"/>
+          <dgm:param type="contDir" val="sameDir"/>
+          <dgm:param type="off" val="ctr"/>
+        </dgm:alg>
+      </dgm:else>
+    </dgm:choose>
+    <dgm:shape xmlns:r="http://schemas.openxmlformats.org/officeDocument/2006/relationships" r:blip="">
+      <dgm:adjLst/>
+    </dgm:shape>
+    <dgm:presOf/>
+    <dgm:constrLst>
+      <dgm:constr type="w" for="ch" forName="compNode" refType="w"/>
+      <dgm:constr type="w" for="ch" ptType="sibTrans" refType="w" refFor="ch" refForName="compNode" op="equ" fact="0.08"/>
+      <dgm:constr type="sp" refType="w" refFor="ch" refForName="compNode" op="equ" fact="0.16"/>
+      <dgm:constr type="primFontSz" for="des" forName="parentText" op="equ" val="65"/>
+      <dgm:constr type="primFontSz" for="des" forName="childRect" op="equ" val="65"/>
+    </dgm:constrLst>
+    <dgm:ruleLst/>
+    <dgm:forEach name="nodesForEach" axis="ch" ptType="node">
+      <dgm:layoutNode name="compNode">
+        <dgm:alg type="composite">
+          <dgm:param type="ar" val="0.943"/>
+        </dgm:alg>
+        <dgm:shape xmlns:r="http://schemas.openxmlformats.org/officeDocument/2006/relationships" r:blip="">
+          <dgm:adjLst/>
+        </dgm:shape>
+        <dgm:presOf/>
+        <dgm:choose name="Name3">
+          <dgm:if name="Name4" axis="self" func="var" arg="dir" op="equ" val="norm">
+            <dgm:constrLst>
+              <dgm:constr type="w" val="1"/>
+              <dgm:constr type="h" refType="w" fact="1.06"/>
+              <dgm:constr type="h" for="ch" forName="childRect" refType="h" fact="0.65"/>
+              <dgm:constr type="w" for="ch" forName="childRect" refType="w" fact="0.923"/>
+              <dgm:constr type="l" for="ch" forName="childRect"/>
+              <dgm:constr type="t" for="ch" forName="childRect"/>
+              <dgm:constr type="w" for="ch" forName="parentText" refType="w" fact="0.65"/>
+              <dgm:constr type="h" for="ch" forName="parentText" refType="h" refFor="ch" refForName="childRect" fact="0.43"/>
+              <dgm:constr type="l" for="ch" forName="parentText"/>
+              <dgm:constr type="t" for="ch" forName="parentText" refType="h" refFor="ch" refForName="childRect"/>
+              <dgm:constr type="w" for="ch" forName="parentRect" refType="w" fact="0.923"/>
+              <dgm:constr type="h" for="ch" forName="parentRect" refType="h" refFor="ch" refForName="parentText"/>
+              <dgm:constr type="l" for="ch" forName="parentRect"/>
+              <dgm:constr type="t" for="ch" forName="parentRect" refType="t" refFor="ch" refForName="parentText"/>
+              <dgm:constr type="w" for="ch" forName="adorn" refType="w" refFor="ch" refForName="parentRect" fact="0.35"/>
+              <dgm:constr type="h" for="ch" forName="adorn" refType="w" refFor="ch" refForName="parentRect" fact="0.35"/>
+              <dgm:constr type="b" for="ch" forName="adorn" refType="h"/>
+              <dgm:constr type="r" for="ch" forName="adorn" refType="w"/>
+            </dgm:constrLst>
+          </dgm:if>
+          <dgm:else name="Name5">
+            <dgm:constrLst>
+              <dgm:constr type="w" val="1"/>
+              <dgm:constr type="h" refType="w" fact="1.06"/>
+              <dgm:constr type="h" for="ch" forName="childRect" refType="h" fact="0.65"/>
+              <dgm:constr type="w" for="ch" forName="childRect" refType="w" fact="0.923"/>
+              <dgm:constr type="r" for="ch" forName="childRect" refType="w"/>
+              <dgm:constr type="t" for="ch" forName="childRect"/>
+              <dgm:constr type="w" for="ch" forName="parentText" refType="w" fact="0.65"/>
+              <dgm:constr type="h" for="ch" forName="parentText" refType="h" refFor="ch" refForName="childRect" fact="0.43"/>
+              <dgm:constr type="r" for="ch" forName="parentText" refType="w"/>
+              <dgm:constr type="t" for="ch" forName="parentText" refType="h" refFor="ch" refForName="childRect"/>
+              <dgm:constr type="w" for="ch" forName="parentRect" refType="w" fact="0.923"/>
+              <dgm:constr type="h" for="ch" forName="parentRect" refType="h" refFor="ch" refForName="parentText"/>
+              <dgm:constr type="r" for="ch" forName="parentRect" refType="w"/>
+              <dgm:constr type="t" for="ch" forName="parentRect" refType="t" refFor="ch" refForName="parentText"/>
+              <dgm:constr type="w" for="ch" forName="adorn" refType="w" refFor="ch" refForName="parentRect" fact="0.35"/>
+              <dgm:constr type="h" for="ch" forName="adorn" refType="w" refFor="ch" refForName="parentRect" fact="0.35"/>
+              <dgm:constr type="b" for="ch" forName="adorn" refType="h"/>
+              <dgm:constr type="l" for="ch" forName="adorn"/>
+            </dgm:constrLst>
+          </dgm:else>
+        </dgm:choose>
+        <dgm:ruleLst/>
+        <dgm:layoutNode name="childRect" styleLbl="bgAcc1">
+          <dgm:varLst>
+            <dgm:bulletEnabled val="1"/>
+          </dgm:varLst>
+          <dgm:alg type="tx">
+            <dgm:param type="stBulletLvl" val="1"/>
+          </dgm:alg>
+          <dgm:shape xmlns:r="http://schemas.openxmlformats.org/officeDocument/2006/relationships" type="round2SameRect" r:blip="">
+            <dgm:adjLst>
+              <dgm:adj idx="1" val="0.08"/>
+            </dgm:adjLst>
+          </dgm:shape>
+          <dgm:presOf axis="des" ptType="node"/>
+          <dgm:constrLst>
+            <dgm:constr type="secFontSz" refType="primFontSz"/>
+            <dgm:constr type="tMarg" refType="primFontSz" fact="0.3"/>
+            <dgm:constr type="bMarg" refType="primFontSz" fact="0.1"/>
+            <dgm:constr type="lMarg" refType="primFontSz" fact="0.1"/>
+            <dgm:constr type="rMarg" refType="primFontSz" fact="0.1"/>
+          </dgm:constrLst>
+          <dgm:ruleLst>
+            <dgm:rule type="primFontSz" val="5" fact="NaN" max="NaN"/>
+          </dgm:ruleLst>
+        </dgm:layoutNode>
+        <dgm:layoutNode name="parentText">
+          <dgm:varLst>
+            <dgm:chMax val="0"/>
+            <dgm:bulletEnabled val="1"/>
+          </dgm:varLst>
+          <dgm:choose name="Name6">
+            <dgm:if name="Name7" func="var" arg="dir" op="equ" val="norm">
+              <dgm:alg type="tx">
+                <dgm:param type="parTxLTRAlign" val="l"/>
+                <dgm:param type="parTxRTLAlign" val="l"/>
+              </dgm:alg>
+            </dgm:if>
+            <dgm:else name="Name8">
+              <dgm:alg type="tx">
+                <dgm:param type="parTxLTRAlign" val="r"/>
+                <dgm:param type="parTxRTLAlign" val="r"/>
+              </dgm:alg>
+            </dgm:else>
+          </dgm:choose>
+          <dgm:shape xmlns:r="http://schemas.openxmlformats.org/officeDocument/2006/relationships" type="rect" r:blip="" zOrderOff="1" hideGeom="1">
+            <dgm:adjLst/>
+          </dgm:shape>
+          <dgm:presOf axis="self" ptType="node"/>
+          <dgm:constrLst>
+            <dgm:constr type="tMarg"/>
+            <dgm:constr type="bMarg"/>
+            <dgm:constr type="lMarg" refType="primFontSz" fact="0.3"/>
+            <dgm:constr type="rMarg" refType="primFontSz" fact="0.1"/>
+          </dgm:constrLst>
+          <dgm:ruleLst>
+            <dgm:rule type="primFontSz" val="5" fact="NaN" max="NaN"/>
+          </dgm:ruleLst>
+        </dgm:layoutNode>
+        <dgm:layoutNode name="parentRect" styleLbl="alignNode1">
+          <dgm:alg type="sp"/>
+          <dgm:shape xmlns:r="http://schemas.openxmlformats.org/officeDocument/2006/relationships" type="rect" r:blip="">
+            <dgm:adjLst/>
+          </dgm:shape>
+          <dgm:presOf axis="self" ptType="node"/>
+          <dgm:constrLst/>
+          <dgm:ruleLst/>
+        </dgm:layoutNode>
+        <dgm:layoutNode name="adorn" styleLbl="fgAccFollowNode1">
+          <dgm:alg type="sp"/>
+          <dgm:shape xmlns:r="http://schemas.openxmlformats.org/officeDocument/2006/relationships" type="ellipse" r:blip="" blipPhldr="1">
+            <dgm:adjLst/>
+          </dgm:shape>
+          <dgm:presOf/>
+          <dgm:constrLst/>
+          <dgm:ruleLst/>
+        </dgm:layoutNode>
+      </dgm:layoutNode>
+      <dgm:forEach name="sibTransForEach" axis="followSib" ptType="sibTrans" cnt="1">
+        <dgm:layoutNode name="sibTrans">
+          <dgm:alg type="sp"/>
+          <dgm:shape xmlns:r="http://schemas.openxmlformats.org/officeDocument/2006/relationships" type="rect" r:blip="" hideGeom="1">
+            <dgm:adjLst/>
+          </dgm:shape>
+          <dgm:presOf axis="self"/>
+          <dgm:constrLst>
+            <dgm:constr type="w" val="1"/>
+            <dgm:constr type="h" refType="w"/>
+          </dgm:constrLst>
+          <dgm:ruleLst/>
+        </dgm:layoutNode>
+      </dgm:forEach>
+    </dgm:forEach>
+  </dgm:layoutNode>
+</dgm:layoutDef>
+</file>
+
+<file path=word/diagrams/quickStyle1.xml><?xml version="1.0" encoding="utf-8"?>
+<dgm:styleDef xmlns:dgm="http://schemas.openxmlformats.org/drawingml/2006/diagram" xmlns:a="http://schemas.openxmlformats.org/drawingml/2006/main" uniqueId="urn:microsoft.com/office/officeart/2005/8/quickstyle/simple1">
+  <dgm:title val=""/>
+  <dgm:desc val=""/>
+  <dgm:catLst>
+    <dgm:cat type="simple" pri="10100"/>
+  </dgm:catLst>
+  <dgm:scene3d>
+    <a:camera prst="orthographicFront"/>
+    <a:lightRig rig="threePt" dir="t"/>
+  </dgm:scene3d>
+  <dgm:styleLbl name="node0">
+    <dgm:scene3d>
+      <a:camera prst="orthographicFront"/>
+      <a:lightRig rig="threePt" dir="t"/>
+    </dgm:scene3d>
+    <dgm:sp3d/>
+    <dgm:txPr/>
+    <dgm:style>
+      <a:lnRef idx="2">
+        <a:scrgbClr r="0" g="0" b="0"/>
+      </a:lnRef>
+      <a:fillRef idx="1">
+        <a:scrgbClr r="0" g="0" b="0"/>
+      </a:fillRef>
+      <a:effectRef idx="0">
+        <a:scrgbClr r="0" g="0" b="0"/>
+      </a:effectRef>
+      <a:fontRef idx="minor">
+        <a:schemeClr val="lt1"/>
+      </a:fontRef>
+    </dgm:style>
+  </dgm:styleLbl>
+  <dgm:styleLbl name="lnNode1">
+    <dgm:scene3d>
+      <a:camera prst="orthographicFront"/>
+      <a:lightRig rig="threePt" dir="t"/>
+    </dgm:scene3d>
+    <dgm:sp3d/>
+    <dgm:txPr/>
+    <dgm:style>
+      <a:lnRef idx="2">
+        <a:scrgbClr r="0" g="0" b="0"/>
+      </a:lnRef>
+      <a:fillRef idx="1">
+        <a:scrgbClr r="0" g="0" b="0"/>
+      </a:fillRef>
+      <a:effectRef idx="0">
+        <a:scrgbClr r="0" g="0" b="0"/>
+      </a:effectRef>
+      <a:fontRef idx="minor">
+        <a:schemeClr val="lt1"/>
+      </a:fontRef>
+    </dgm:style>
+  </dgm:styleLbl>
+  <dgm:styleLbl name="vennNode1">
+    <dgm:scene3d>
+      <a:camera prst="orthographicFront"/>
+      <a:lightRig rig="threePt" dir="t"/>
+    </dgm:scene3d>
+    <dgm:sp3d/>
+    <dgm:txPr/>
+    <dgm:style>
+      <a:lnRef idx="2">
+        <a:scrgbClr r="0" g="0" b="0"/>
+      </a:lnRef>
+      <a:fillRef idx="1">
+        <a:scrgbClr r="0" g="0" b="0"/>
+      </a:fillRef>
+      <a:effectRef idx="0">
+        <a:scrgbClr r="0" g="0" b="0"/>
+      </a:effectRef>
+      <a:fontRef idx="minor">
+        <a:schemeClr val="tx1"/>
+      </a:fontRef>
+    </dgm:style>
+  </dgm:styleLbl>
+  <dgm:styleLbl name="alignNode1">
+    <dgm:scene3d>
+      <a:camera prst="orthographicFront"/>
+      <a:lightRig rig="threePt" dir="t"/>
+    </dgm:scene3d>
+    <dgm:sp3d/>
+    <dgm:txPr/>
+    <dgm:style>
+      <a:lnRef idx="2">
+        <a:scrgbClr r="0" g="0" b="0"/>
+      </a:lnRef>
+      <a:fillRef idx="1">
+        <a:scrgbClr r="0" g="0" b="0"/>
+      </a:fillRef>
+      <a:effectRef idx="0">
+        <a:scrgbClr r="0" g="0" b="0"/>
+      </a:effectRef>
+      <a:fontRef idx="minor">
+        <a:schemeClr val="lt1"/>
+      </a:fontRef>
+    </dgm:style>
+  </dgm:styleLbl>
+  <dgm:styleLbl name="node1">
+    <dgm:scene3d>
+      <a:camera prst="orthographicFront"/>
+      <a:lightRig rig="threePt" dir="t"/>
+    </dgm:scene3d>
+    <dgm:sp3d/>
+    <dgm:txPr/>
+    <dgm:style>
+      <a:lnRef idx="2">
+        <a:scrgbClr r="0" g="0" b="0"/>
+      </a:lnRef>
+      <a:fillRef idx="1">
+        <a:scrgbClr r="0" g="0" b="0"/>
+      </a:fillRef>
+      <a:effectRef idx="0">
+        <a:scrgbClr r="0" g="0" b="0"/>
+      </a:effectRef>
+      <a:fontRef idx="minor">
+        <a:schemeClr val="lt1"/>
+      </a:fontRef>
+    </dgm:style>
+  </dgm:styleLbl>
+  <dgm:styleLbl name="node2">
+    <dgm:scene3d>
+      <a:camera prst="orthographicFront"/>
+      <a:lightRig rig="threePt" dir="t"/>
+    </dgm:scene3d>
+    <dgm:sp3d/>
+    <dgm:txPr/>
+    <dgm:style>
+      <a:lnRef idx="2">
+        <a:scrgbClr r="0" g="0" b="0"/>
+      </a:lnRef>
+      <a:fillRef idx="1">
+        <a:scrgbClr r="0" g="0" b="0"/>
+      </a:fillRef>
+      <a:effectRef idx="0">
+        <a:scrgbClr r="0" g="0" b="0"/>
+      </a:effectRef>
+      <a:fontRef idx="minor">
+        <a:schemeClr val="lt1"/>
+      </a:fontRef>
+    </dgm:style>
+  </dgm:styleLbl>
+  <dgm:styleLbl name="node3">
+    <dgm:scene3d>
+      <a:camera prst="orthographicFront"/>
+      <a:lightRig rig="threePt" dir="t"/>
+    </dgm:scene3d>
+    <dgm:sp3d/>
+    <dgm:txPr/>
+    <dgm:style>
+      <a:lnRef idx="2">
+        <a:scrgbClr r="0" g="0" b="0"/>
+      </a:lnRef>
+      <a:fillRef idx="1">
+        <a:scrgbClr r="0" g="0" b="0"/>
+      </a:fillRef>
+      <a:effectRef idx="0">
+        <a:scrgbClr r="0" g="0" b="0"/>
+      </a:effectRef>
+      <a:fontRef idx="minor">
+        <a:schemeClr val="lt1"/>
+      </a:fontRef>
+    </dgm:style>
+  </dgm:styleLbl>
+  <dgm:styleLbl name="node4">
+    <dgm:scene3d>
+      <a:camera prst="orthographicFront"/>
+      <a:lightRig rig="threePt" dir="t"/>
+    </dgm:scene3d>
+    <dgm:sp3d/>
+    <dgm:txPr/>
+    <dgm:style>
+      <a:lnRef idx="2">
+        <a:scrgbClr r="0" g="0" b="0"/>
+      </a:lnRef>
+      <a:fillRef idx="1">
+        <a:scrgbClr r="0" g="0" b="0"/>
+      </a:fillRef>
+      <a:effectRef idx="0">
+        <a:scrgbClr r="0" g="0" b="0"/>
+      </a:effectRef>
+      <a:fontRef idx="minor">
+        <a:schemeClr val="lt1"/>
+      </a:fontRef>
+    </dgm:style>
+  </dgm:styleLbl>
+  <dgm:styleLbl name="fgImgPlace1">
+    <dgm:scene3d>
+      <a:camera prst="orthographicFront"/>
+      <a:lightRig rig="threePt" dir="t"/>
+    </dgm:scene3d>
+    <dgm:sp3d/>
+    <dgm:txPr/>
+    <dgm:style>
+      <a:lnRef idx="2">
+        <a:scrgbClr r="0" g="0" b="0"/>
+      </a:lnRef>
+      <a:fillRef idx="1">
+        <a:scrgbClr r="0" g="0" b="0"/>
+      </a:fillRef>
+      <a:effectRef idx="0">
+        <a:scrgbClr r="0" g="0" b="0"/>
+      </a:effectRef>
+      <a:fontRef idx="minor"/>
+    </dgm:style>
+  </dgm:styleLbl>
+  <dgm:styleLbl name="alignImgPlace1">
+    <dgm:scene3d>
+      <a:camera prst="orthographicFront"/>
+      <a:lightRig rig="threePt" dir="t"/>
+    </dgm:scene3d>
+    <dgm:sp3d/>
+    <dgm:txPr/>
+    <dgm:style>
+      <a:lnRef idx="2">
+        <a:scrgbClr r="0" g="0" b="0"/>
+      </a:lnRef>
+      <a:fillRef idx="1">
+        <a:scrgbClr r="0" g="0" b="0"/>
+      </a:fillRef>
+      <a:effectRef idx="0">
+        <a:scrgbClr r="0" g="0" b="0"/>
+      </a:effectRef>
+      <a:fontRef idx="minor"/>
+    </dgm:style>
+  </dgm:styleLbl>
+  <dgm:styleLbl name="bgImgPlace1">
+    <dgm:scene3d>
+      <a:camera prst="orthographicFront"/>
+      <a:lightRig rig="threePt" dir="t"/>
+    </dgm:scene3d>
+    <dgm:sp3d/>
+    <dgm:txPr/>
+    <dgm:style>
+      <a:lnRef idx="2">
+        <a:scrgbClr r="0" g="0" b="0"/>
+      </a:lnRef>
+      <a:fillRef idx="1">
+        <a:scrgbClr r="0" g="0" b="0"/>
+      </a:fillRef>
+      <a:effectRef idx="0">
+        <a:scrgbClr r="0" g="0" b="0"/>
+      </a:effectRef>
+      <a:fontRef idx="minor"/>
+    </dgm:style>
+  </dgm:styleLbl>
+  <dgm:styleLbl name="sibTrans2D1">
+    <dgm:scene3d>
+      <a:camera prst="orthographicFront"/>
+      <a:lightRig rig="threePt" dir="t"/>
+    </dgm:scene3d>
+    <dgm:sp3d/>
+    <dgm:txPr/>
+    <dgm:style>
+      <a:lnRef idx="0">
+        <a:scrgbClr r="0" g="0" b="0"/>
+      </a:lnRef>
+      <a:fillRef idx="1">
+        <a:scrgbClr r="0" g="0" b="0"/>
+      </a:fillRef>
+      <a:effectRef idx="0">
+        <a:scrgbClr r="0" g="0" b="0"/>
+      </a:effectRef>
+      <a:fontRef idx="minor">
+        <a:schemeClr val="lt1"/>
+      </a:fontRef>
+    </dgm:style>
+  </dgm:styleLbl>
+  <dgm:styleLbl name="fgSibTrans2D1">
+    <dgm:scene3d>
+      <a:camera prst="orthographicFront"/>
+      <a:lightRig rig="threePt" dir="t"/>
+    </dgm:scene3d>
+    <dgm:sp3d/>
+    <dgm:txPr/>
+    <dgm:style>
+      <a:lnRef idx="0">
+        <a:scrgbClr r="0" g="0" b="0"/>
+      </a:lnRef>
+      <a:fillRef idx="1">
+        <a:scrgbClr r="0" g="0" b="0"/>
+      </a:fillRef>
+      <a:effectRef idx="0">
+        <a:scrgbClr r="0" g="0" b="0"/>
+      </a:effectRef>
+      <a:fontRef idx="minor">
+        <a:schemeClr val="lt1"/>
+      </a:fontRef>
+    </dgm:style>
+  </dgm:styleLbl>
+  <dgm:styleLbl name="bgSibTrans2D1">
+    <dgm:scene3d>
+      <a:camera prst="orthographicFront"/>
+      <a:lightRig rig="threePt" dir="t"/>
+    </dgm:scene3d>
+    <dgm:sp3d/>
+    <dgm:txPr/>
+    <dgm:style>
+      <a:lnRef idx="0">
+        <a:scrgbClr r="0" g="0" b="0"/>
+      </a:lnRef>
+      <a:fillRef idx="1">
+        <a:scrgbClr r="0" g="0" b="0"/>
+      </a:fillRef>
+      <a:effectRef idx="0">
+        <a:scrgbClr r="0" g="0" b="0"/>
+      </a:effectRef>
+      <a:fontRef idx="minor">
+        <a:schemeClr val="lt1"/>
+      </a:fontRef>
+    </dgm:style>
+  </dgm:styleLbl>
+  <dgm:styleLbl name="sibTrans1D1">
+    <dgm:scene3d>
+      <a:camera prst="orthographicFront"/>
+      <a:lightRig rig="threePt" dir="t"/>
+    </dgm:scene3d>
+    <dgm:sp3d/>
+    <dgm:txPr/>
+    <dgm:style>
+      <a:lnRef idx="1">
+        <a:scrgbClr r="0" g="0" b="0"/>
+      </a:lnRef>
+      <a:fillRef idx="0">
+        <a:scrgbClr r="0" g="0" b="0"/>
+      </a:fillRef>
+      <a:effectRef idx="0">
+        <a:scrgbClr r="0" g="0" b="0"/>
+      </a:effectRef>
+      <a:fontRef idx="minor"/>
+    </dgm:style>
+  </dgm:styleLbl>
+  <dgm:styleLbl name="callout">
+    <dgm:scene3d>
+      <a:camera prst="orthographicFront"/>
+      <a:lightRig rig="threePt" dir="t"/>
+    </dgm:scene3d>
+    <dgm:sp3d/>
+    <dgm:txPr/>
+    <dgm:style>
+      <a:lnRef idx="2">
+        <a:scrgbClr r="0" g="0" b="0"/>
+      </a:lnRef>
+      <a:fillRef idx="1">
+        <a:scrgbClr r="0" g="0" b="0"/>
+      </a:fillRef>
+      <a:effectRef idx="0">
+        <a:scrgbClr r="0" g="0" b="0"/>
+      </a:effectRef>
+      <a:fontRef idx="minor"/>
+    </dgm:style>
+  </dgm:styleLbl>
+  <dgm:styleLbl name="asst0">
+    <dgm:scene3d>
+      <a:camera prst="orthographicFront"/>
+      <a:lightRig rig="threePt" dir="t"/>
+    </dgm:scene3d>
+    <dgm:sp3d/>
+    <dgm:txPr/>
+    <dgm:style>
+      <a:lnRef idx="2">
+        <a:scrgbClr r="0" g="0" b="0"/>
+      </a:lnRef>
+      <a:fillRef idx="1">
+        <a:scrgbClr r="0" g="0" b="0"/>
+      </a:fillRef>
+      <a:effectRef idx="0">
+        <a:scrgbClr r="0" g="0" b="0"/>
+      </a:effectRef>
+      <a:fontRef idx="minor">
+        <a:schemeClr val="lt1"/>
+      </a:fontRef>
+    </dgm:style>
+  </dgm:styleLbl>
+  <dgm:styleLbl name="asst1">
+    <dgm:scene3d>
+      <a:camera prst="orthographicFront"/>
+      <a:lightRig rig="threePt" dir="t"/>
+    </dgm:scene3d>
+    <dgm:sp3d/>
+    <dgm:txPr/>
+    <dgm:style>
+      <a:lnRef idx="2">
+        <a:scrgbClr r="0" g="0" b="0"/>
+      </a:lnRef>
+      <a:fillRef idx="1">
+        <a:scrgbClr r="0" g="0" b="0"/>
+      </a:fillRef>
+      <a:effectRef idx="0">
+        <a:scrgbClr r="0" g="0" b="0"/>
+      </a:effectRef>
+      <a:fontRef idx="minor">
+        <a:schemeClr val="lt1"/>
+      </a:fontRef>
+    </dgm:style>
+  </dgm:styleLbl>
+  <dgm:styleLbl name="asst2">
+    <dgm:scene3d>
+      <a:camera prst="orthographicFront"/>
+      <a:lightRig rig="threePt" dir="t"/>
+    </dgm:scene3d>
+    <dgm:sp3d/>
+    <dgm:txPr/>
+    <dgm:style>
+      <a:lnRef idx="2">
+        <a:scrgbClr r="0" g="0" b="0"/>
+      </a:lnRef>
+      <a:fillRef idx="1">
+        <a:scrgbClr r="0" g="0" b="0"/>
+      </a:fillRef>
+      <a:effectRef idx="0">
+        <a:scrgbClr r="0" g="0" b="0"/>
+      </a:effectRef>
+      <a:fontRef idx="minor">
+        <a:schemeClr val="lt1"/>
+      </a:fontRef>
+    </dgm:style>
+  </dgm:styleLbl>
+  <dgm:styleLbl name="asst3">
+    <dgm:scene3d>
+      <a:camera prst="orthographicFront"/>
+      <a:lightRig rig="threePt" dir="t"/>
+    </dgm:scene3d>
+    <dgm:sp3d/>
+    <dgm:txPr/>
+    <dgm:style>
+      <a:lnRef idx="2">
+        <a:scrgbClr r="0" g="0" b="0"/>
+      </a:lnRef>
+      <a:fillRef idx="1">
+        <a:scrgbClr r="0" g="0" b="0"/>
+      </a:fillRef>
+      <a:effectRef idx="0">
+        <a:scrgbClr r="0" g="0" b="0"/>
+      </a:effectRef>
+      <a:fontRef idx="minor">
+        <a:schemeClr val="lt1"/>
+      </a:fontRef>
+    </dgm:style>
+  </dgm:styleLbl>
+  <dgm:styleLbl name="asst4">
+    <dgm:scene3d>
+      <a:camera prst="orthographicFront"/>
+      <a:lightRig rig="threePt" dir="t"/>
+    </dgm:scene3d>
+    <dgm:sp3d/>
+    <dgm:txPr/>
+    <dgm:style>
+      <a:lnRef idx="2">
+        <a:scrgbClr r="0" g="0" b="0"/>
+      </a:lnRef>
+      <a:fillRef idx="1">
+        <a:scrgbClr r="0" g="0" b="0"/>
+      </a:fillRef>
+      <a:effectRef idx="0">
+        <a:scrgbClr r="0" g="0" b="0"/>
+      </a:effectRef>
+      <a:fontRef idx="minor">
+        <a:schemeClr val="lt1"/>
+      </a:fontRef>
+    </dgm:style>
+  </dgm:styleLbl>
+  <dgm:styleLbl name="parChTrans2D1">
+    <dgm:scene3d>
+      <a:camera prst="orthographicFront"/>
+      <a:lightRig rig="threePt" dir="t"/>
+    </dgm:scene3d>
+    <dgm:sp3d/>
+    <dgm:txPr/>
+    <dgm:style>
+      <a:lnRef idx="2">
+        <a:scrgbClr r="0" g="0" b="0"/>
+      </a:lnRef>
+      <a:fillRef idx="1">
+        <a:scrgbClr r="0" g="0" b="0"/>
+      </a:fillRef>
+      <a:effectRef idx="0">
+        <a:scrgbClr r="0" g="0" b="0"/>
+      </a:effectRef>
+      <a:fontRef idx="minor">
+        <a:schemeClr val="lt1"/>
+      </a:fontRef>
+    </dgm:style>
+  </dgm:styleLbl>
+  <dgm:styleLbl name="parChTrans2D2">
+    <dgm:scene3d>
+      <a:camera prst="orthographicFront"/>
+      <a:lightRig rig="threePt" dir="t"/>
+    </dgm:scene3d>
+    <dgm:sp3d/>
+    <dgm:txPr/>
+    <dgm:style>
+      <a:lnRef idx="2">
+        <a:scrgbClr r="0" g="0" b="0"/>
+      </a:lnRef>
+      <a:fillRef idx="1">
+        <a:scrgbClr r="0" g="0" b="0"/>
+      </a:fillRef>
+      <a:effectRef idx="0">
+        <a:scrgbClr r="0" g="0" b="0"/>
+      </a:effectRef>
+      <a:fontRef idx="minor">
+        <a:schemeClr val="lt1"/>
+      </a:fontRef>
+    </dgm:style>
+  </dgm:styleLbl>
+  <dgm:styleLbl name="parChTrans2D3">
+    <dgm:scene3d>
+      <a:camera prst="orthographicFront"/>
+      <a:lightRig rig="threePt" dir="t"/>
+    </dgm:scene3d>
+    <dgm:sp3d/>
+    <dgm:txPr/>
+    <dgm:style>
+      <a:lnRef idx="2">
+        <a:scrgbClr r="0" g="0" b="0"/>
+      </a:lnRef>
+      <a:fillRef idx="1">
+        <a:scrgbClr r="0" g="0" b="0"/>
+      </a:fillRef>
+      <a:effectRef idx="0">
+        <a:scrgbClr r="0" g="0" b="0"/>
+      </a:effectRef>
+      <a:fontRef idx="minor">
+        <a:schemeClr val="lt1"/>
+      </a:fontRef>
+    </dgm:style>
+  </dgm:styleLbl>
+  <dgm:styleLbl name="parChTrans2D4">
+    <dgm:scene3d>
+      <a:camera prst="orthographicFront"/>
+      <a:lightRig rig="threePt" dir="t"/>
+    </dgm:scene3d>
+    <dgm:sp3d/>
+    <dgm:txPr/>
+    <dgm:style>
+      <a:lnRef idx="2">
+        <a:scrgbClr r="0" g="0" b="0"/>
+      </a:lnRef>
+      <a:fillRef idx="1">
+        <a:scrgbClr r="0" g="0" b="0"/>
+      </a:fillRef>
+      <a:effectRef idx="0">
+        <a:scrgbClr r="0" g="0" b="0"/>
+      </a:effectRef>
+      <a:fontRef idx="minor">
+        <a:schemeClr val="lt1"/>
+      </a:fontRef>
+    </dgm:style>
+  </dgm:styleLbl>
+  <dgm:styleLbl name="parChTrans1D1">
+    <dgm:scene3d>
+      <a:camera prst="orthographicFront"/>
+      <a:lightRig rig="threePt" dir="t"/>
+    </dgm:scene3d>
+    <dgm:sp3d/>
+    <dgm:txPr/>
+    <dgm:style>
+      <a:lnRef idx="2">
+        <a:scrgbClr r="0" g="0" b="0"/>
+      </a:lnRef>
+      <a:fillRef idx="0">
+        <a:scrgbClr r="0" g="0" b="0"/>
+      </a:fillRef>
+      <a:effectRef idx="0">
+        <a:scrgbClr r="0" g="0" b="0"/>
+      </a:effectRef>
+      <a:fontRef idx="minor"/>
+    </dgm:style>
+  </dgm:styleLbl>
+  <dgm:styleLbl name="parChTrans1D2">
+    <dgm:scene3d>
+      <a:camera prst="orthographicFront"/>
+      <a:lightRig rig="threePt" dir="t"/>
+    </dgm:scene3d>
+    <dgm:sp3d/>
+    <dgm:txPr/>
+    <dgm:style>
+      <a:lnRef idx="2">
+        <a:scrgbClr r="0" g="0" b="0"/>
+      </a:lnRef>
+      <a:fillRef idx="0">
+        <a:scrgbClr r="0" g="0" b="0"/>
+      </a:fillRef>
+      <a:effectRef idx="0">
+        <a:scrgbClr r="0" g="0" b="0"/>
+      </a:effectRef>
+      <a:fontRef idx="minor"/>
+    </dgm:style>
+  </dgm:styleLbl>
+  <dgm:styleLbl name="parChTrans1D3">
+    <dgm:scene3d>
+      <a:camera prst="orthographicFront"/>
+      <a:lightRig rig="threePt" dir="t"/>
+    </dgm:scene3d>
+    <dgm:sp3d/>
+    <dgm:txPr/>
+    <dgm:style>
+      <a:lnRef idx="2">
+        <a:scrgbClr r="0" g="0" b="0"/>
+      </a:lnRef>
+      <a:fillRef idx="0">
+        <a:scrgbClr r="0" g="0" b="0"/>
+      </a:fillRef>
+      <a:effectRef idx="0">
+        <a:scrgbClr r="0" g="0" b="0"/>
+      </a:effectRef>
+      <a:fontRef idx="minor"/>
+    </dgm:style>
+  </dgm:styleLbl>
+  <dgm:styleLbl name="parChTrans1D4">
+    <dgm:scene3d>
+      <a:camera prst="orthographicFront"/>
+      <a:lightRig rig="threePt" dir="t"/>
+    </dgm:scene3d>
+    <dgm:sp3d/>
+    <dgm:txPr/>
+    <dgm:style>
+      <a:lnRef idx="2">
+        <a:scrgbClr r="0" g="0" b="0"/>
+      </a:lnRef>
+      <a:fillRef idx="0">
+        <a:scrgbClr r="0" g="0" b="0"/>
+      </a:fillRef>
+      <a:effectRef idx="0">
+        <a:scrgbClr r="0" g="0" b="0"/>
+      </a:effectRef>
+      <a:fontRef idx="minor"/>
+    </dgm:style>
+  </dgm:styleLbl>
+  <dgm:styleLbl name="fgAcc1">
+    <dgm:scene3d>
+      <a:camera prst="orthographicFront"/>
+      <a:lightRig rig="threePt" dir="t"/>
+    </dgm:scene3d>
+    <dgm:sp3d/>
+    <dgm:txPr/>
+    <dgm:style>
+      <a:lnRef idx="2">
+        <a:scrgbClr r="0" g="0" b="0"/>
+      </a:lnRef>
+      <a:fillRef idx="1">
+        <a:scrgbClr r="0" g="0" b="0"/>
+      </a:fillRef>
+      <a:effectRef idx="0">
+        <a:scrgbClr r="0" g="0" b="0"/>
+      </a:effectRef>
+      <a:fontRef idx="minor"/>
+    </dgm:style>
+  </dgm:styleLbl>
+  <dgm:styleLbl name="conFgAcc1">
+    <dgm:scene3d>
+      <a:camera prst="orthographicFront"/>
+      <a:lightRig rig="threePt" dir="t"/>
+    </dgm:scene3d>
+    <dgm:sp3d/>
+    <dgm:txPr/>
+    <dgm:style>
+      <a:lnRef idx="2">
+        <a:scrgbClr r="0" g="0" b="0"/>
+      </a:lnRef>
+      <a:fillRef idx="1">
+        <a:scrgbClr r="0" g="0" b="0"/>
+      </a:fillRef>
+      <a:effectRef idx="0">
+        <a:scrgbClr r="0" g="0" b="0"/>
+      </a:effectRef>
+      <a:fontRef idx="minor"/>
+    </dgm:style>
+  </dgm:styleLbl>
+  <dgm:styleLbl name="alignAcc1">
+    <dgm:scene3d>
+      <a:camera prst="orthographicFront"/>
+      <a:lightRig rig="threePt" dir="t"/>
+    </dgm:scene3d>
+    <dgm:sp3d/>
+    <dgm:txPr/>
+    <dgm:style>
+      <a:lnRef idx="2">
+        <a:scrgbClr r="0" g="0" b="0"/>
+      </a:lnRef>
+      <a:fillRef idx="1">
+        <a:scrgbClr r="0" g="0" b="0"/>
+      </a:fillRef>
+      <a:effectRef idx="0">
+        <a:scrgbClr r="0" g="0" b="0"/>
+      </a:effectRef>
+      <a:fontRef idx="minor"/>
+    </dgm:style>
+  </dgm:styleLbl>
+  <dgm:styleLbl name="trAlignAcc1">
+    <dgm:scene3d>
+      <a:camera prst="orthographicFront"/>
+      <a:lightRig rig="threePt" dir="t"/>
+    </dgm:scene3d>
+    <dgm:sp3d/>
+    <dgm:txPr/>
+    <dgm:style>
+      <a:lnRef idx="1">
+        <a:scrgbClr r="0" g="0" b="0"/>
+      </a:lnRef>
+      <a:fillRef idx="1">
+        <a:scrgbClr r="0" g="0" b="0"/>
+      </a:fillRef>
+      <a:effectRef idx="0">
+        <a:scrgbClr r="0" g="0" b="0"/>
+      </a:effectRef>
+      <a:fontRef idx="minor"/>
+    </dgm:style>
+  </dgm:styleLbl>
+  <dgm:styleLbl name="bgAcc1">
+    <dgm:scene3d>
+      <a:camera prst="orthographicFront"/>
+      <a:lightRig rig="threePt" dir="t"/>
+    </dgm:scene3d>
+    <dgm:sp3d/>
+    <dgm:txPr/>
+    <dgm:style>
+      <a:lnRef idx="2">
+        <a:scrgbClr r="0" g="0" b="0"/>
+      </a:lnRef>
+      <a:fillRef idx="1">
+        <a:scrgbClr r="0" g="0" b="0"/>
+      </a:fillRef>
+      <a:effectRef idx="0">
+        <a:scrgbClr r="0" g="0" b="0"/>
+      </a:effectRef>
+      <a:fontRef idx="minor"/>
+    </dgm:style>
+  </dgm:styleLbl>
+  <dgm:styleLbl name="solidFgAcc1">
+    <dgm:scene3d>
+      <a:camera prst="orthographicFront"/>
+      <a:lightRig rig="threePt" dir="t"/>
+    </dgm:scene3d>
+    <dgm:sp3d/>
+    <dgm:txPr/>
+    <dgm:style>
+      <a:lnRef idx="2">
+        <a:scrgbClr r="0" g="0" b="0"/>
+      </a:lnRef>
+      <a:fillRef idx="1">
+        <a:scrgbClr r="0" g="0" b="0"/>
+      </a:fillRef>
+      <a:effectRef idx="0">
+        <a:scrgbClr r="0" g="0" b="0"/>
+      </a:effectRef>
+      <a:fontRef idx="minor"/>
+    </dgm:style>
+  </dgm:styleLbl>
+  <dgm:styleLbl name="solidAlignAcc1">
+    <dgm:scene3d>
+      <a:camera prst="orthographicFront"/>
+      <a:lightRig rig="threePt" dir="t"/>
+    </dgm:scene3d>
+    <dgm:sp3d/>
+    <dgm:txPr/>
+    <dgm:style>
+      <a:lnRef idx="2">
+        <a:scrgbClr r="0" g="0" b="0"/>
+      </a:lnRef>
+      <a:fillRef idx="1">
+        <a:scrgbClr r="0" g="0" b="0"/>
+      </a:fillRef>
+      <a:effectRef idx="0">
+        <a:scrgbClr r="0" g="0" b="0"/>
+      </a:effectRef>
+      <a:fontRef idx="minor"/>
+    </dgm:style>
+  </dgm:styleLbl>
+  <dgm:styleLbl name="solidBgAcc1">
+    <dgm:scene3d>
+      <a:camera prst="orthographicFront"/>
+      <a:lightRig rig="threePt" dir="t"/>
+    </dgm:scene3d>
+    <dgm:sp3d/>
+    <dgm:txPr/>
+    <dgm:style>
+      <a:lnRef idx="2">
+        <a:scrgbClr r="0" g="0" b="0"/>
+      </a:lnRef>
+      <a:fillRef idx="1">
+        <a:scrgbClr r="0" g="0" b="0"/>
+      </a:fillRef>
+      <a:effectRef idx="0">
+        <a:scrgbClr r="0" g="0" b="0"/>
+      </a:effectRef>
+      <a:fontRef idx="minor"/>
+    </dgm:style>
+  </dgm:styleLbl>
+  <dgm:styleLbl name="fgAccFollowNode1">
+    <dgm:scene3d>
+      <a:camera prst="orthographicFront"/>
+      <a:lightRig rig="threePt" dir="t"/>
+    </dgm:scene3d>
+    <dgm:sp3d/>
+    <dgm:txPr/>
+    <dgm:style>
+      <a:lnRef idx="2">
+        <a:scrgbClr r="0" g="0" b="0"/>
+      </a:lnRef>
+      <a:fillRef idx="1">
+        <a:scrgbClr r="0" g="0" b="0"/>
+      </a:fillRef>
+      <a:effectRef idx="0">
+        <a:scrgbClr r="0" g="0" b="0"/>
+      </a:effectRef>
+      <a:fontRef idx="minor"/>
+    </dgm:style>
+  </dgm:styleLbl>
+  <dgm:styleLbl name="alignAccFollowNode1">
+    <dgm:scene3d>
+      <a:camera prst="orthographicFront"/>
+      <a:lightRig rig="threePt" dir="t"/>
+    </dgm:scene3d>
+    <dgm:sp3d/>
+    <dgm:txPr/>
+    <dgm:style>
+      <a:lnRef idx="2">
+        <a:scrgbClr r="0" g="0" b="0"/>
+      </a:lnRef>
+      <a:fillRef idx="1">
+        <a:scrgbClr r="0" g="0" b="0"/>
+      </a:fillRef>
+      <a:effectRef idx="0">
+        <a:scrgbClr r="0" g="0" b="0"/>
+      </a:effectRef>
+      <a:fontRef idx="minor"/>
+    </dgm:style>
+  </dgm:styleLbl>
+  <dgm:styleLbl name="bgAccFollowNode1">
+    <dgm:scene3d>
+      <a:camera prst="orthographicFront"/>
+      <a:lightRig rig="threePt" dir="t"/>
+    </dgm:scene3d>
+    <dgm:sp3d/>
+    <dgm:txPr/>
+    <dgm:style>
+      <a:lnRef idx="2">
+        <a:scrgbClr r="0" g="0" b="0"/>
+      </a:lnRef>
+      <a:fillRef idx="1">
+        <a:scrgbClr r="0" g="0" b="0"/>
+      </a:fillRef>
+      <a:effectRef idx="0">
+        <a:scrgbClr r="0" g="0" b="0"/>
+      </a:effectRef>
+      <a:fontRef idx="minor"/>
+    </dgm:style>
+  </dgm:styleLbl>
+  <dgm:styleLbl name="fgAcc0">
+    <dgm:scene3d>
+      <a:camera prst="orthographicFront"/>
+      <a:lightRig rig="threePt" dir="t"/>
+    </dgm:scene3d>
+    <dgm:sp3d/>
+    <dgm:txPr/>
+    <dgm:style>
+      <a:lnRef idx="2">
+        <a:scrgbClr r="0" g="0" b="0"/>
+      </a:lnRef>
+      <a:fillRef idx="1">
+        <a:scrgbClr r="0" g="0" b="0"/>
+      </a:fillRef>
+      <a:effectRef idx="0">
+        <a:scrgbClr r="0" g="0" b="0"/>
+      </a:effectRef>
+      <a:fontRef idx="minor"/>
+    </dgm:style>
+  </dgm:styleLbl>
+  <dgm:styleLbl name="fgAcc2">
+    <dgm:scene3d>
+      <a:camera prst="orthographicFront"/>
+      <a:lightRig rig="threePt" dir="t"/>
+    </dgm:scene3d>
+    <dgm:sp3d/>
+    <dgm:txPr/>
+    <dgm:style>
+      <a:lnRef idx="2">
+        <a:scrgbClr r="0" g="0" b="0"/>
+      </a:lnRef>
+      <a:fillRef idx="1">
+        <a:scrgbClr r="0" g="0" b="0"/>
+      </a:fillRef>
+      <a:effectRef idx="0">
+        <a:scrgbClr r="0" g="0" b="0"/>
+      </a:effectRef>
+      <a:fontRef idx="minor"/>
+    </dgm:style>
+  </dgm:styleLbl>
+  <dgm:styleLbl name="fgAcc3">
+    <dgm:scene3d>
+      <a:camera prst="orthographicFront"/>
+      <a:lightRig rig="threePt" dir="t"/>
+    </dgm:scene3d>
+    <dgm:sp3d/>
+    <dgm:txPr/>
+    <dgm:style>
+      <a:lnRef idx="2">
+        <a:scrgbClr r="0" g="0" b="0"/>
+      </a:lnRef>
+      <a:fillRef idx="1">
+        <a:scrgbClr r="0" g="0" b="0"/>
+      </a:fillRef>
+      <a:effectRef idx="0">
+        <a:scrgbClr r="0" g="0" b="0"/>
+      </a:effectRef>
+      <a:fontRef idx="minor"/>
+    </dgm:style>
+  </dgm:styleLbl>
+  <dgm:styleLbl name="fgAcc4">
+    <dgm:scene3d>
+      <a:camera prst="orthographicFront"/>
+      <a:lightRig rig="threePt" dir="t"/>
+    </dgm:scene3d>
+    <dgm:sp3d/>
+    <dgm:txPr/>
+    <dgm:style>
+      <a:lnRef idx="2">
+        <a:scrgbClr r="0" g="0" b="0"/>
+      </a:lnRef>
+      <a:fillRef idx="1">
+        <a:scrgbClr r="0" g="0" b="0"/>
+      </a:fillRef>
+      <a:effectRef idx="0">
+        <a:scrgbClr r="0" g="0" b="0"/>
+      </a:effectRef>
+      <a:fontRef idx="minor"/>
+    </dgm:style>
+  </dgm:styleLbl>
+  <dgm:styleLbl name="bgShp">
+    <dgm:scene3d>
+      <a:camera prst="orthographicFront"/>
+      <a:lightRig rig="threePt" dir="t"/>
+    </dgm:scene3d>
+    <dgm:sp3d/>
+    <dgm:txPr/>
+    <dgm:style>
+      <a:lnRef idx="0">
+        <a:scrgbClr r="0" g="0" b="0"/>
+      </a:lnRef>
+      <a:fillRef idx="1">
+        <a:scrgbClr r="0" g="0" b="0"/>
+      </a:fillRef>
+      <a:effectRef idx="0">
+        <a:scrgbClr r="0" g="0" b="0"/>
+      </a:effectRef>
+      <a:fontRef idx="minor"/>
+    </dgm:style>
+  </dgm:styleLbl>
+  <dgm:styleLbl name="dkBgShp">
+    <dgm:scene3d>
+      <a:camera prst="orthographicFront"/>
+      <a:lightRig rig="threePt" dir="t"/>
+    </dgm:scene3d>
+    <dgm:sp3d/>
+    <dgm:txPr/>
+    <dgm:style>
+      <a:lnRef idx="0">
+        <a:scrgbClr r="0" g="0" b="0"/>
+      </a:lnRef>
+      <a:fillRef idx="1">
+        <a:scrgbClr r="0" g="0" b="0"/>
+      </a:fillRef>
+      <a:effectRef idx="0">
+        <a:scrgbClr r="0" g="0" b="0"/>
+      </a:effectRef>
+      <a:fontRef idx="minor"/>
+    </dgm:style>
+  </dgm:styleLbl>
+  <dgm:styleLbl name="trBgShp">
+    <dgm:scene3d>
+      <a:camera prst="orthographicFront"/>
+      <a:lightRig rig="threePt" dir="t"/>
+    </dgm:scene3d>
+    <dgm:sp3d/>
+    <dgm:txPr/>
+    <dgm:style>
+      <a:lnRef idx="0">
+        <a:scrgbClr r="0" g="0" b="0"/>
+      </a:lnRef>
+      <a:fillRef idx="1">
+        <a:scrgbClr r="0" g="0" b="0"/>
+      </a:fillRef>
+      <a:effectRef idx="0">
+        <a:scrgbClr r="0" g="0" b="0"/>
+      </a:effectRef>
+      <a:fontRef idx="minor"/>
+    </dgm:style>
+  </dgm:styleLbl>
+  <dgm:styleLbl name="fgShp">
+    <dgm:scene3d>
+      <a:camera prst="orthographicFront"/>
+      <a:lightRig rig="threePt" dir="t"/>
+    </dgm:scene3d>
+    <dgm:sp3d/>
+    <dgm:txPr/>
+    <dgm:style>
+      <a:lnRef idx="2">
+        <a:scrgbClr r="0" g="0" b="0"/>
+      </a:lnRef>
+      <a:fillRef idx="1">
+        <a:scrgbClr r="0" g="0" b="0"/>
+      </a:fillRef>
+      <a:effectRef idx="0">
+        <a:scrgbClr r="0" g="0" b="0"/>
+      </a:effectRef>
+      <a:fontRef idx="minor"/>
+    </dgm:style>
+  </dgm:styleLbl>
+  <dgm:styleLbl name="revTx">
+    <dgm:scene3d>
+      <a:camera prst="orthographicFront"/>
+      <a:lightRig rig="threePt" dir="t"/>
+    </dgm:scene3d>
+    <dgm:sp3d/>
+    <dgm:txPr/>
+    <dgm:style>
+      <a:lnRef idx="0">
+        <a:scrgbClr r="0" g="0" b="0"/>
+      </a:lnRef>
+      <a:fillRef idx="0">
+        <a:scrgbClr r="0" g="0" b="0"/>
+      </a:fillRef>
+      <a:effectRef idx="0">
+        <a:scrgbClr r="0" g="0" b="0"/>
+      </a:effectRef>
+      <a:fontRef idx="minor"/>
+    </dgm:style>
+  </dgm:styleLbl>
+</dgm:styleDef>
 </file>
 
 <file path=word/theme/theme1.xml><?xml version="1.0" encoding="utf-8"?>
@@ -2387,4 +5522,16 @@
   <a:objectDefaults/>
   <a:extraClrSchemeLst/>
 </a:theme>
+</file>
+
+<file path=customXml/item1.xml><?xml version="1.0" encoding="utf-8"?>
+<b:Sources xmlns:b="http://schemas.openxmlformats.org/officeDocument/2006/bibliography" xmlns="http://schemas.openxmlformats.org/officeDocument/2006/bibliography" SelectedStyle="\APA.XSL" StyleName="APA"/>
+</file>
+
+<file path=customXml/itemProps1.xml><?xml version="1.0" encoding="utf-8"?>
+<ds:datastoreItem xmlns:ds="http://schemas.openxmlformats.org/officeDocument/2006/customXml" ds:itemID="{B10B00F0-8847-463E-AF75-D376A7953BAB}">
+  <ds:schemaRefs>
+    <ds:schemaRef ds:uri="http://schemas.openxmlformats.org/officeDocument/2006/bibliography"/>
+  </ds:schemaRefs>
+</ds:datastoreItem>
 </file>
</xml_diff>

<commit_message>
Table extraction support complete for my needs
We should make each Cell contain an IEnumerable<Content> instead of just
a text string as every cel contain new lists, tables, images, etc. but i
do not use those so i'll skip that for now.
</commit_message>
<xml_diff>
--- a/Test1/This should page page 3.docx
+++ b/Test1/This should page page 3.docx
@@ -26,7 +26,21 @@
         <w:rPr>
           <w:lang w:val="en-US"/>
         </w:rPr>
-        <w:t>This should page page 3.</w:t>
+        <w:t xml:space="preserve">This should page </w:t>
+      </w:r>
+      <w:proofErr w:type="spellStart"/>
+      <w:r>
+        <w:rPr>
+          <w:lang w:val="en-US"/>
+        </w:rPr>
+        <w:t>page</w:t>
+      </w:r>
+      <w:proofErr w:type="spellEnd"/>
+      <w:r>
+        <w:rPr>
+          <w:lang w:val="en-US"/>
+        </w:rPr>
+        <w:t xml:space="preserve"> 3.</w:t>
       </w:r>
     </w:p>
     <w:p>
@@ -68,7 +82,7 @@
                     <pic:cNvPicPr/>
                   </pic:nvPicPr>
                   <pic:blipFill>
-                    <a:blip r:embed="rId6">
+                    <a:blip r:embed="rId7">
                       <a:extLst>
                         <a:ext uri="{28A0092B-C50C-407E-A947-70E740481C1C}">
                           <a14:useLocalDpi xmlns:a14="http://schemas.microsoft.com/office/drawing/2010/main" val="0"/>
@@ -114,8 +128,6 @@
         </w:rPr>
         <w:t>e</w:t>
       </w:r>
-      <w:bookmarkStart w:id="0" w:name="_GoBack"/>
-      <w:bookmarkEnd w:id="0"/>
       <w:r>
         <w:rPr>
           <w:lang w:val="en-US"/>
@@ -148,7 +160,21 @@
         <w:rPr>
           <w:lang w:val="en-US"/>
         </w:rPr>
-        <w:t xml:space="preserve"> This is the caption for the screenshot above</w:t>
+        <w:t xml:space="preserve"> </w:t>
+      </w:r>
+      <w:proofErr w:type="gramStart"/>
+      <w:r>
+        <w:rPr>
+          <w:lang w:val="en-US"/>
+        </w:rPr>
+        <w:t>This</w:t>
+      </w:r>
+      <w:proofErr w:type="gramEnd"/>
+      <w:r>
+        <w:rPr>
+          <w:lang w:val="en-US"/>
+        </w:rPr>
+        <w:t xml:space="preserve"> is the caption for the screenshot above</w:t>
       </w:r>
     </w:p>
     <w:p>
@@ -402,6 +428,431 @@
     </w:tbl>
     <w:p>
       <w:pPr>
+        <w:rPr>
+          <w:lang w:val="en-US"/>
+        </w:rPr>
+      </w:pPr>
+      <w:r>
+        <w:rPr>
+          <w:lang w:val="en-US"/>
+        </w:rPr>
+        <w:t>We would also like to test the tables with col-span works correctly:</w:t>
+      </w:r>
+    </w:p>
+    <w:tbl>
+      <w:tblPr>
+        <w:tblStyle w:val="TableGrid"/>
+        <w:tblW w:w="0" w:type="auto"/>
+        <w:tblLook w:val="04A0" w:firstRow="1" w:lastRow="0" w:firstColumn="1" w:lastColumn="0" w:noHBand="0" w:noVBand="1"/>
+      </w:tblPr>
+      <w:tblGrid>
+        <w:gridCol w:w="2444"/>
+        <w:gridCol w:w="2445"/>
+        <w:gridCol w:w="4889"/>
+      </w:tblGrid>
+      <w:tr>
+        <w:tc>
+          <w:tcPr>
+            <w:tcW w:w="2444" w:type="dxa"/>
+          </w:tcPr>
+          <w:p>
+            <w:pPr>
+              <w:rPr>
+                <w:lang w:val="en-US"/>
+              </w:rPr>
+            </w:pPr>
+            <w:r>
+              <w:rPr>
+                <w:lang w:val="en-US"/>
+              </w:rPr>
+              <w:t>ABCD</w:t>
+            </w:r>
+          </w:p>
+        </w:tc>
+        <w:tc>
+          <w:tcPr>
+            <w:tcW w:w="2445" w:type="dxa"/>
+          </w:tcPr>
+          <w:p>
+            <w:pPr>
+              <w:rPr>
+                <w:lang w:val="en-US"/>
+              </w:rPr>
+            </w:pPr>
+          </w:p>
+        </w:tc>
+        <w:tc>
+          <w:tcPr>
+            <w:tcW w:w="4889" w:type="dxa"/>
+          </w:tcPr>
+          <w:p>
+            <w:pPr>
+              <w:rPr>
+                <w:lang w:val="en-US"/>
+              </w:rPr>
+            </w:pPr>
+            <w:r>
+              <w:rPr>
+                <w:lang w:val="en-US"/>
+              </w:rPr>
+              <w:t>END</w:t>
+            </w:r>
+          </w:p>
+        </w:tc>
+      </w:tr>
+      <w:tr>
+        <w:tc>
+          <w:tcPr>
+            <w:tcW w:w="4889" w:type="dxa"/>
+            <w:gridSpan w:val="2"/>
+          </w:tcPr>
+          <w:p>
+            <w:pPr>
+              <w:rPr>
+                <w:lang w:val="en-US"/>
+              </w:rPr>
+            </w:pPr>
+            <w:r>
+              <w:rPr>
+                <w:lang w:val="en-US"/>
+              </w:rPr>
+              <w:t>C</w:t>
+            </w:r>
+          </w:p>
+        </w:tc>
+        <w:tc>
+          <w:tcPr>
+            <w:tcW w:w="4889" w:type="dxa"/>
+          </w:tcPr>
+          <w:p>
+            <w:pPr>
+              <w:rPr>
+                <w:lang w:val="en-US"/>
+              </w:rPr>
+            </w:pPr>
+            <w:r>
+              <w:rPr>
+                <w:lang w:val="en-US"/>
+              </w:rPr>
+              <w:t>D</w:t>
+            </w:r>
+          </w:p>
+        </w:tc>
+      </w:tr>
+    </w:tbl>
+    <w:p>
+      <w:pPr>
+        <w:rPr>
+          <w:lang w:val="en-US"/>
+        </w:rPr>
+      </w:pPr>
+      <w:r>
+        <w:rPr>
+          <w:lang w:val="en-US"/>
+        </w:rPr>
+        <w:t>Yet another table layout</w:t>
+      </w:r>
+    </w:p>
+    <w:tbl>
+      <w:tblPr>
+        <w:tblStyle w:val="TableGrid"/>
+        <w:tblW w:w="0" w:type="auto"/>
+        <w:tblLook w:val="04A0" w:firstRow="1" w:lastRow="0" w:firstColumn="1" w:lastColumn="0" w:noHBand="0" w:noVBand="1"/>
+      </w:tblPr>
+      <w:tblGrid>
+        <w:gridCol w:w="4889"/>
+        <w:gridCol w:w="4889"/>
+      </w:tblGrid>
+      <w:tr>
+        <w:tc>
+          <w:tcPr>
+            <w:tcW w:w="4889" w:type="dxa"/>
+          </w:tcPr>
+          <w:p>
+            <w:pPr>
+              <w:rPr>
+                <w:lang w:val="en-US"/>
+              </w:rPr>
+            </w:pPr>
+            <w:r>
+              <w:rPr>
+                <w:lang w:val="en-US"/>
+              </w:rPr>
+              <w:t>123</w:t>
+            </w:r>
+          </w:p>
+        </w:tc>
+        <w:tc>
+          <w:tcPr>
+            <w:tcW w:w="4889" w:type="dxa"/>
+          </w:tcPr>
+          <w:p>
+            <w:pPr>
+              <w:rPr>
+                <w:lang w:val="en-US"/>
+              </w:rPr>
+            </w:pPr>
+            <w:r>
+              <w:rPr>
+                <w:lang w:val="en-US"/>
+              </w:rPr>
+              <w:t>456</w:t>
+            </w:r>
+          </w:p>
+        </w:tc>
+      </w:tr>
+      <w:tr>
+        <w:tc>
+          <w:tcPr>
+            <w:tcW w:w="4889" w:type="dxa"/>
+          </w:tcPr>
+          <w:p>
+            <w:pPr>
+              <w:rPr>
+                <w:lang w:val="en-US"/>
+              </w:rPr>
+            </w:pPr>
+            <w:r>
+              <w:rPr>
+                <w:lang w:val="en-US"/>
+              </w:rPr>
+              <w:t> </w:t>
+            </w:r>
+          </w:p>
+        </w:tc>
+        <w:tc>
+          <w:tcPr>
+            <w:tcW w:w="4889" w:type="dxa"/>
+          </w:tcPr>
+          <w:p>
+            <w:pPr>
+              <w:rPr>
+                <w:lang w:val="en-US"/>
+              </w:rPr>
+            </w:pPr>
+          </w:p>
+        </w:tc>
+      </w:tr>
+      <w:tr>
+        <w:tc>
+          <w:tcPr>
+            <w:tcW w:w="4889" w:type="dxa"/>
+          </w:tcPr>
+          <w:p>
+            <w:pPr>
+              <w:rPr>
+                <w:lang w:val="en-US"/>
+              </w:rPr>
+            </w:pPr>
+            <w:r>
+              <w:rPr>
+                <w:lang w:val="en-US"/>
+              </w:rPr>
+              <w:t>789</w:t>
+            </w:r>
+          </w:p>
+        </w:tc>
+        <w:tc>
+          <w:tcPr>
+            <w:tcW w:w="4889" w:type="dxa"/>
+          </w:tcPr>
+          <w:p>
+            <w:pPr>
+              <w:rPr>
+                <w:lang w:val="en-US"/>
+              </w:rPr>
+            </w:pPr>
+            <w:r>
+              <w:rPr>
+                <w:lang w:val="en-US"/>
+              </w:rPr>
+              <w:t>10 11 12</w:t>
+            </w:r>
+          </w:p>
+        </w:tc>
+      </w:tr>
+      <w:tr>
+        <w:tc>
+          <w:tcPr>
+            <w:tcW w:w="4889" w:type="dxa"/>
+          </w:tcPr>
+          <w:p>
+            <w:pPr>
+              <w:rPr>
+                <w:lang w:val="en-US"/>
+              </w:rPr>
+            </w:pPr>
+            <w:r>
+              <w:rPr>
+                <w:lang w:val="en-US"/>
+              </w:rPr>
+              <w:t>13</w:t>
+            </w:r>
+          </w:p>
+        </w:tc>
+        <w:tc>
+          <w:tcPr>
+            <w:tcW w:w="4889" w:type="dxa"/>
+          </w:tcPr>
+          <w:p>
+            <w:pPr>
+              <w:rPr>
+                <w:lang w:val="en-US"/>
+              </w:rPr>
+            </w:pPr>
+            <w:r>
+              <w:rPr>
+                <w:lang w:val="en-US"/>
+              </w:rPr>
+              <w:t>14</w:t>
+            </w:r>
+          </w:p>
+        </w:tc>
+      </w:tr>
+    </w:tbl>
+    <w:p>
+      <w:pPr>
+        <w:rPr>
+          <w:lang w:val="en-US"/>
+        </w:rPr>
+      </w:pPr>
+      <w:r>
+        <w:rPr>
+          <w:lang w:val="en-US"/>
+        </w:rPr>
+        <w:t>The first row of this table should span two columns and be a header</w:t>
+      </w:r>
+    </w:p>
+    <w:tbl>
+      <w:tblPr>
+        <w:tblStyle w:val="LightList"/>
+        <w:tblW w:w="0" w:type="auto"/>
+        <w:tblLook w:val="04A0" w:firstRow="1" w:lastRow="0" w:firstColumn="1" w:lastColumn="0" w:noHBand="0" w:noVBand="1"/>
+      </w:tblPr>
+      <w:tblGrid>
+        <w:gridCol w:w="4889"/>
+        <w:gridCol w:w="4889"/>
+      </w:tblGrid>
+      <w:tr>
+        <w:trPr>
+          <w:cnfStyle w:val="100000000000" w:firstRow="1" w:lastRow="0" w:firstColumn="0" w:lastColumn="0" w:oddVBand="0" w:evenVBand="0" w:oddHBand="0" w:evenHBand="0" w:firstRowFirstColumn="0" w:firstRowLastColumn="0" w:lastRowFirstColumn="0" w:lastRowLastColumn="0"/>
+        </w:trPr>
+        <w:tc>
+          <w:tcPr>
+            <w:cnfStyle w:val="001000000000" w:firstRow="0" w:lastRow="0" w:firstColumn="1" w:lastColumn="0" w:oddVBand="0" w:evenVBand="0" w:oddHBand="0" w:evenHBand="0" w:firstRowFirstColumn="0" w:firstRowLastColumn="0" w:lastRowFirstColumn="0" w:lastRowLastColumn="0"/>
+            <w:tcW w:w="9778" w:type="dxa"/>
+            <w:gridSpan w:val="2"/>
+          </w:tcPr>
+          <w:p>
+            <w:pPr>
+              <w:rPr>
+                <w:lang w:val="en-US"/>
+              </w:rPr>
+            </w:pPr>
+            <w:r>
+              <w:rPr>
+                <w:lang w:val="en-US"/>
+              </w:rPr>
+              <w:t>This is the header</w:t>
+            </w:r>
+          </w:p>
+        </w:tc>
+      </w:tr>
+      <w:tr>
+        <w:trPr>
+          <w:cnfStyle w:val="000000100000" w:firstRow="0" w:lastRow="0" w:firstColumn="0" w:lastColumn="0" w:oddVBand="0" w:evenVBand="0" w:oddHBand="1" w:evenHBand="0" w:firstRowFirstColumn="0" w:firstRowLastColumn="0" w:lastRowFirstColumn="0" w:lastRowLastColumn="0"/>
+        </w:trPr>
+        <w:tc>
+          <w:tcPr>
+            <w:cnfStyle w:val="001000000000" w:firstRow="0" w:lastRow="0" w:firstColumn="1" w:lastColumn="0" w:oddVBand="0" w:evenVBand="0" w:oddHBand="0" w:evenHBand="0" w:firstRowFirstColumn="0" w:firstRowLastColumn="0" w:lastRowFirstColumn="0" w:lastRowLastColumn="0"/>
+            <w:tcW w:w="4889" w:type="dxa"/>
+          </w:tcPr>
+          <w:p>
+            <w:pPr>
+              <w:rPr>
+                <w:lang w:val="en-US"/>
+              </w:rPr>
+            </w:pPr>
+            <w:r>
+              <w:rPr>
+                <w:lang w:val="en-US"/>
+              </w:rPr>
+              <w:t>A</w:t>
+            </w:r>
+          </w:p>
+        </w:tc>
+        <w:tc>
+          <w:tcPr>
+            <w:tcW w:w="4889" w:type="dxa"/>
+          </w:tcPr>
+          <w:p>
+            <w:pPr>
+              <w:cnfStyle w:val="000000100000" w:firstRow="0" w:lastRow="0" w:firstColumn="0" w:lastColumn="0" w:oddVBand="0" w:evenVBand="0" w:oddHBand="1" w:evenHBand="0" w:firstRowFirstColumn="0" w:firstRowLastColumn="0" w:lastRowFirstColumn="0" w:lastRowLastColumn="0"/>
+              <w:rPr>
+                <w:lang w:val="en-US"/>
+              </w:rPr>
+            </w:pPr>
+            <w:r>
+              <w:rPr>
+                <w:lang w:val="en-US"/>
+              </w:rPr>
+              <w:t>Description of A</w:t>
+            </w:r>
+          </w:p>
+        </w:tc>
+      </w:tr>
+      <w:tr>
+        <w:tc>
+          <w:tcPr>
+            <w:cnfStyle w:val="001000000000" w:firstRow="0" w:lastRow="0" w:firstColumn="1" w:lastColumn="0" w:oddVBand="0" w:evenVBand="0" w:oddHBand="0" w:evenHBand="0" w:firstRowFirstColumn="0" w:firstRowLastColumn="0" w:lastRowFirstColumn="0" w:lastRowLastColumn="0"/>
+            <w:tcW w:w="4889" w:type="dxa"/>
+          </w:tcPr>
+          <w:p>
+            <w:pPr>
+              <w:rPr>
+                <w:lang w:val="en-US"/>
+              </w:rPr>
+            </w:pPr>
+            <w:r>
+              <w:rPr>
+                <w:lang w:val="en-US"/>
+              </w:rPr>
+              <w:t>B</w:t>
+            </w:r>
+          </w:p>
+        </w:tc>
+        <w:tc>
+          <w:tcPr>
+            <w:tcW w:w="4889" w:type="dxa"/>
+          </w:tcPr>
+          <w:p>
+            <w:pPr>
+              <w:cnfStyle w:val="000000000000" w:firstRow="0" w:lastRow="0" w:firstColumn="0" w:lastColumn="0" w:oddVBand="0" w:evenVBand="0" w:oddHBand="0" w:evenHBand="0" w:firstRowFirstColumn="0" w:firstRowLastColumn="0" w:lastRowFirstColumn="0" w:lastRowLastColumn="0"/>
+              <w:rPr>
+                <w:lang w:val="en-US"/>
+              </w:rPr>
+            </w:pPr>
+            <w:r>
+              <w:rPr>
+                <w:lang w:val="en-US"/>
+              </w:rPr>
+              <w:t>Description of B</w:t>
+            </w:r>
+          </w:p>
+        </w:tc>
+      </w:tr>
+    </w:tbl>
+    <w:p>
+      <w:pPr>
+        <w:rPr>
+          <w:lang w:val="en-US"/>
+        </w:rPr>
+      </w:pPr>
+      <w:bookmarkStart w:id="0" w:name="_GoBack"/>
+      <w:bookmarkEnd w:id="0"/>
+    </w:p>
+    <w:p>
+      <w:pPr>
         <w:pStyle w:val="Heading2"/>
         <w:rPr>
           <w:lang w:val="en-US"/>
@@ -412,6 +863,12 @@
           <w:lang w:val="en-US"/>
         </w:rPr>
         <w:lastRenderedPageBreak/>
+        <w:br/>
+      </w:r>
+      <w:r>
+        <w:rPr>
+          <w:lang w:val="en-US"/>
+        </w:rPr>
         <w:t>And some smart-art to boot</w:t>
       </w:r>
     </w:p>
@@ -434,7 +891,7 @@
             <wp:cNvGraphicFramePr/>
             <a:graphic xmlns:a="http://schemas.openxmlformats.org/drawingml/2006/main">
               <a:graphicData uri="http://schemas.openxmlformats.org/drawingml/2006/diagram">
-                <dgm:relIds xmlns:dgm="http://schemas.openxmlformats.org/drawingml/2006/diagram" xmlns:r="http://schemas.openxmlformats.org/officeDocument/2006/relationships" r:dm="rId7" r:lo="rId8" r:qs="rId9" r:cs="rId10"/>
+                <dgm:relIds xmlns:dgm="http://schemas.openxmlformats.org/drawingml/2006/diagram" xmlns:r="http://schemas.openxmlformats.org/officeDocument/2006/relationships" r:dm="rId8" r:lo="rId9" r:qs="rId10" r:cs="rId11"/>
               </a:graphicData>
             </a:graphic>
           </wp:inline>
@@ -484,7 +941,7 @@
                     </pic:cNvPicPr>
                   </pic:nvPicPr>
                   <pic:blipFill>
-                    <a:blip r:embed="rId12" cstate="print">
+                    <a:blip r:embed="rId13" cstate="print">
                       <a:extLst>
                         <a:ext uri="{28A0092B-C50C-407E-A947-70E740481C1C}">
                           <a14:useLocalDpi xmlns:a14="http://schemas.microsoft.com/office/drawing/2010/main" val="0"/>
@@ -617,6 +1074,126 @@
     </w:sectPr>
   </w:body>
 </w:document>
+</file>
+
+<file path=word/numbering.xml><?xml version="1.0" encoding="utf-8"?>
+<w:numbering xmlns:wpc="http://schemas.microsoft.com/office/word/2010/wordprocessingCanvas" xmlns:mc="http://schemas.openxmlformats.org/markup-compatibility/2006" xmlns:o="urn:schemas-microsoft-com:office:office" xmlns:r="http://schemas.openxmlformats.org/officeDocument/2006/relationships" xmlns:m="http://schemas.openxmlformats.org/officeDocument/2006/math" xmlns:v="urn:schemas-microsoft-com:vml" xmlns:wp14="http://schemas.microsoft.com/office/word/2010/wordprocessingDrawing" xmlns:wp="http://schemas.openxmlformats.org/drawingml/2006/wordprocessingDrawing" xmlns:w10="urn:schemas-microsoft-com:office:word" xmlns:w="http://schemas.openxmlformats.org/wordprocessingml/2006/main" xmlns:w14="http://schemas.microsoft.com/office/word/2010/wordml" xmlns:wpg="http://schemas.microsoft.com/office/word/2010/wordprocessingGroup" xmlns:wpi="http://schemas.microsoft.com/office/word/2010/wordprocessingInk" xmlns:wne="http://schemas.microsoft.com/office/word/2006/wordml" xmlns:wps="http://schemas.microsoft.com/office/word/2010/wordprocessingShape" mc:Ignorable="w14 wp14">
+  <w:abstractNum w:abstractNumId="0">
+    <w:nsid w:val="3A7A0A9C"/>
+    <w:multiLevelType w:val="hybridMultilevel"/>
+    <w:tmpl w:val="08CE2EC4"/>
+    <w:lvl w:ilvl="0" w:tplc="B0AC2CB2">
+      <w:numFmt w:val="bullet"/>
+      <w:lvlText w:val=""/>
+      <w:lvlJc w:val="left"/>
+      <w:pPr>
+        <w:ind w:left="720" w:hanging="360"/>
+      </w:pPr>
+      <w:rPr>
+        <w:rFonts w:ascii="Symbol" w:eastAsiaTheme="minorHAnsi" w:hAnsi="Symbol" w:cstheme="minorBidi" w:hint="default"/>
+      </w:rPr>
+    </w:lvl>
+    <w:lvl w:ilvl="1" w:tplc="04060003" w:tentative="1">
+      <w:start w:val="1"/>
+      <w:numFmt w:val="bullet"/>
+      <w:lvlText w:val="o"/>
+      <w:lvlJc w:val="left"/>
+      <w:pPr>
+        <w:ind w:left="1440" w:hanging="360"/>
+      </w:pPr>
+      <w:rPr>
+        <w:rFonts w:ascii="Courier New" w:hAnsi="Courier New" w:cs="Courier New" w:hint="default"/>
+      </w:rPr>
+    </w:lvl>
+    <w:lvl w:ilvl="2" w:tplc="04060005" w:tentative="1">
+      <w:start w:val="1"/>
+      <w:numFmt w:val="bullet"/>
+      <w:lvlText w:val=""/>
+      <w:lvlJc w:val="left"/>
+      <w:pPr>
+        <w:ind w:left="2160" w:hanging="360"/>
+      </w:pPr>
+      <w:rPr>
+        <w:rFonts w:ascii="Wingdings" w:hAnsi="Wingdings" w:hint="default"/>
+      </w:rPr>
+    </w:lvl>
+    <w:lvl w:ilvl="3" w:tplc="04060001" w:tentative="1">
+      <w:start w:val="1"/>
+      <w:numFmt w:val="bullet"/>
+      <w:lvlText w:val=""/>
+      <w:lvlJc w:val="left"/>
+      <w:pPr>
+        <w:ind w:left="2880" w:hanging="360"/>
+      </w:pPr>
+      <w:rPr>
+        <w:rFonts w:ascii="Symbol" w:hAnsi="Symbol" w:hint="default"/>
+      </w:rPr>
+    </w:lvl>
+    <w:lvl w:ilvl="4" w:tplc="04060003" w:tentative="1">
+      <w:start w:val="1"/>
+      <w:numFmt w:val="bullet"/>
+      <w:lvlText w:val="o"/>
+      <w:lvlJc w:val="left"/>
+      <w:pPr>
+        <w:ind w:left="3600" w:hanging="360"/>
+      </w:pPr>
+      <w:rPr>
+        <w:rFonts w:ascii="Courier New" w:hAnsi="Courier New" w:cs="Courier New" w:hint="default"/>
+      </w:rPr>
+    </w:lvl>
+    <w:lvl w:ilvl="5" w:tplc="04060005" w:tentative="1">
+      <w:start w:val="1"/>
+      <w:numFmt w:val="bullet"/>
+      <w:lvlText w:val=""/>
+      <w:lvlJc w:val="left"/>
+      <w:pPr>
+        <w:ind w:left="4320" w:hanging="360"/>
+      </w:pPr>
+      <w:rPr>
+        <w:rFonts w:ascii="Wingdings" w:hAnsi="Wingdings" w:hint="default"/>
+      </w:rPr>
+    </w:lvl>
+    <w:lvl w:ilvl="6" w:tplc="04060001" w:tentative="1">
+      <w:start w:val="1"/>
+      <w:numFmt w:val="bullet"/>
+      <w:lvlText w:val=""/>
+      <w:lvlJc w:val="left"/>
+      <w:pPr>
+        <w:ind w:left="5040" w:hanging="360"/>
+      </w:pPr>
+      <w:rPr>
+        <w:rFonts w:ascii="Symbol" w:hAnsi="Symbol" w:hint="default"/>
+      </w:rPr>
+    </w:lvl>
+    <w:lvl w:ilvl="7" w:tplc="04060003" w:tentative="1">
+      <w:start w:val="1"/>
+      <w:numFmt w:val="bullet"/>
+      <w:lvlText w:val="o"/>
+      <w:lvlJc w:val="left"/>
+      <w:pPr>
+        <w:ind w:left="5760" w:hanging="360"/>
+      </w:pPr>
+      <w:rPr>
+        <w:rFonts w:ascii="Courier New" w:hAnsi="Courier New" w:cs="Courier New" w:hint="default"/>
+      </w:rPr>
+    </w:lvl>
+    <w:lvl w:ilvl="8" w:tplc="04060005" w:tentative="1">
+      <w:start w:val="1"/>
+      <w:numFmt w:val="bullet"/>
+      <w:lvlText w:val=""/>
+      <w:lvlJc w:val="left"/>
+      <w:pPr>
+        <w:ind w:left="6480" w:hanging="360"/>
+      </w:pPr>
+      <w:rPr>
+        <w:rFonts w:ascii="Wingdings" w:hAnsi="Wingdings" w:hint="default"/>
+      </w:rPr>
+    </w:lvl>
+  </w:abstractNum>
+  <w:num w:numId="1">
+    <w:abstractNumId w:val="0"/>
+  </w:num>
+</w:numbering>
 </file>
 
 <file path=word/styles.xml><?xml version="1.0" encoding="utf-8"?>
@@ -1481,6 +2058,98 @@
         <w:right w:w="108" w:type="dxa"/>
       </w:tblCellMar>
     </w:tblPr>
+  </w:style>
+  <w:style w:type="table" w:styleId="LightList">
+    <w:name w:val="Light List"/>
+    <w:basedOn w:val="TableNormal"/>
+    <w:uiPriority w:val="61"/>
+    <w:rsid w:val="007937BB"/>
+    <w:pPr>
+      <w:spacing w:after="0" w:line="240" w:lineRule="auto"/>
+    </w:pPr>
+    <w:tblPr>
+      <w:tblStyleRowBandSize w:val="1"/>
+      <w:tblStyleColBandSize w:val="1"/>
+      <w:tblInd w:w="0" w:type="dxa"/>
+      <w:tblBorders>
+        <w:top w:val="single" w:sz="8" w:space="0" w:color="000000" w:themeColor="text1"/>
+        <w:left w:val="single" w:sz="8" w:space="0" w:color="000000" w:themeColor="text1"/>
+        <w:bottom w:val="single" w:sz="8" w:space="0" w:color="000000" w:themeColor="text1"/>
+        <w:right w:val="single" w:sz="8" w:space="0" w:color="000000" w:themeColor="text1"/>
+      </w:tblBorders>
+      <w:tblCellMar>
+        <w:top w:w="0" w:type="dxa"/>
+        <w:left w:w="108" w:type="dxa"/>
+        <w:bottom w:w="0" w:type="dxa"/>
+        <w:right w:w="108" w:type="dxa"/>
+      </w:tblCellMar>
+    </w:tblPr>
+    <w:tblStylePr w:type="firstRow">
+      <w:pPr>
+        <w:spacing w:before="0" w:after="0" w:line="240" w:lineRule="auto"/>
+      </w:pPr>
+      <w:rPr>
+        <w:b/>
+        <w:bCs/>
+        <w:color w:val="FFFFFF" w:themeColor="background1"/>
+      </w:rPr>
+      <w:tblPr/>
+      <w:tcPr>
+        <w:shd w:val="clear" w:color="auto" w:fill="000000" w:themeFill="text1"/>
+      </w:tcPr>
+    </w:tblStylePr>
+    <w:tblStylePr w:type="lastRow">
+      <w:pPr>
+        <w:spacing w:before="0" w:after="0" w:line="240" w:lineRule="auto"/>
+      </w:pPr>
+      <w:rPr>
+        <w:b/>
+        <w:bCs/>
+      </w:rPr>
+      <w:tblPr/>
+      <w:tcPr>
+        <w:tcBorders>
+          <w:top w:val="double" w:sz="6" w:space="0" w:color="000000" w:themeColor="text1"/>
+          <w:left w:val="single" w:sz="8" w:space="0" w:color="000000" w:themeColor="text1"/>
+          <w:bottom w:val="single" w:sz="8" w:space="0" w:color="000000" w:themeColor="text1"/>
+          <w:right w:val="single" w:sz="8" w:space="0" w:color="000000" w:themeColor="text1"/>
+        </w:tcBorders>
+      </w:tcPr>
+    </w:tblStylePr>
+    <w:tblStylePr w:type="firstCol">
+      <w:rPr>
+        <w:b/>
+        <w:bCs/>
+      </w:rPr>
+    </w:tblStylePr>
+    <w:tblStylePr w:type="lastCol">
+      <w:rPr>
+        <w:b/>
+        <w:bCs/>
+      </w:rPr>
+    </w:tblStylePr>
+    <w:tblStylePr w:type="band1Vert">
+      <w:tblPr/>
+      <w:tcPr>
+        <w:tcBorders>
+          <w:top w:val="single" w:sz="8" w:space="0" w:color="000000" w:themeColor="text1"/>
+          <w:left w:val="single" w:sz="8" w:space="0" w:color="000000" w:themeColor="text1"/>
+          <w:bottom w:val="single" w:sz="8" w:space="0" w:color="000000" w:themeColor="text1"/>
+          <w:right w:val="single" w:sz="8" w:space="0" w:color="000000" w:themeColor="text1"/>
+        </w:tcBorders>
+      </w:tcPr>
+    </w:tblStylePr>
+    <w:tblStylePr w:type="band1Horz">
+      <w:tblPr/>
+      <w:tcPr>
+        <w:tcBorders>
+          <w:top w:val="single" w:sz="8" w:space="0" w:color="000000" w:themeColor="text1"/>
+          <w:left w:val="single" w:sz="8" w:space="0" w:color="000000" w:themeColor="text1"/>
+          <w:bottom w:val="single" w:sz="8" w:space="0" w:color="000000" w:themeColor="text1"/>
+          <w:right w:val="single" w:sz="8" w:space="0" w:color="000000" w:themeColor="text1"/>
+        </w:tcBorders>
+      </w:tcPr>
+    </w:tblStylePr>
   </w:style>
 </w:styles>
 </file>
@@ -2347,6 +3016,98 @@
         <w:right w:w="108" w:type="dxa"/>
       </w:tblCellMar>
     </w:tblPr>
+  </w:style>
+  <w:style w:type="table" w:styleId="LightList">
+    <w:name w:val="Light List"/>
+    <w:basedOn w:val="TableNormal"/>
+    <w:uiPriority w:val="61"/>
+    <w:rsid w:val="007937BB"/>
+    <w:pPr>
+      <w:spacing w:after="0" w:line="240" w:lineRule="auto"/>
+    </w:pPr>
+    <w:tblPr>
+      <w:tblStyleRowBandSize w:val="1"/>
+      <w:tblStyleColBandSize w:val="1"/>
+      <w:tblInd w:w="0" w:type="dxa"/>
+      <w:tblBorders>
+        <w:top w:val="single" w:sz="8" w:space="0" w:color="000000" w:themeColor="text1"/>
+        <w:left w:val="single" w:sz="8" w:space="0" w:color="000000" w:themeColor="text1"/>
+        <w:bottom w:val="single" w:sz="8" w:space="0" w:color="000000" w:themeColor="text1"/>
+        <w:right w:val="single" w:sz="8" w:space="0" w:color="000000" w:themeColor="text1"/>
+      </w:tblBorders>
+      <w:tblCellMar>
+        <w:top w:w="0" w:type="dxa"/>
+        <w:left w:w="108" w:type="dxa"/>
+        <w:bottom w:w="0" w:type="dxa"/>
+        <w:right w:w="108" w:type="dxa"/>
+      </w:tblCellMar>
+    </w:tblPr>
+    <w:tblStylePr w:type="firstRow">
+      <w:pPr>
+        <w:spacing w:before="0" w:after="0" w:line="240" w:lineRule="auto"/>
+      </w:pPr>
+      <w:rPr>
+        <w:b/>
+        <w:bCs/>
+        <w:color w:val="FFFFFF" w:themeColor="background1"/>
+      </w:rPr>
+      <w:tblPr/>
+      <w:tcPr>
+        <w:shd w:val="clear" w:color="auto" w:fill="000000" w:themeFill="text1"/>
+      </w:tcPr>
+    </w:tblStylePr>
+    <w:tblStylePr w:type="lastRow">
+      <w:pPr>
+        <w:spacing w:before="0" w:after="0" w:line="240" w:lineRule="auto"/>
+      </w:pPr>
+      <w:rPr>
+        <w:b/>
+        <w:bCs/>
+      </w:rPr>
+      <w:tblPr/>
+      <w:tcPr>
+        <w:tcBorders>
+          <w:top w:val="double" w:sz="6" w:space="0" w:color="000000" w:themeColor="text1"/>
+          <w:left w:val="single" w:sz="8" w:space="0" w:color="000000" w:themeColor="text1"/>
+          <w:bottom w:val="single" w:sz="8" w:space="0" w:color="000000" w:themeColor="text1"/>
+          <w:right w:val="single" w:sz="8" w:space="0" w:color="000000" w:themeColor="text1"/>
+        </w:tcBorders>
+      </w:tcPr>
+    </w:tblStylePr>
+    <w:tblStylePr w:type="firstCol">
+      <w:rPr>
+        <w:b/>
+        <w:bCs/>
+      </w:rPr>
+    </w:tblStylePr>
+    <w:tblStylePr w:type="lastCol">
+      <w:rPr>
+        <w:b/>
+        <w:bCs/>
+      </w:rPr>
+    </w:tblStylePr>
+    <w:tblStylePr w:type="band1Vert">
+      <w:tblPr/>
+      <w:tcPr>
+        <w:tcBorders>
+          <w:top w:val="single" w:sz="8" w:space="0" w:color="000000" w:themeColor="text1"/>
+          <w:left w:val="single" w:sz="8" w:space="0" w:color="000000" w:themeColor="text1"/>
+          <w:bottom w:val="single" w:sz="8" w:space="0" w:color="000000" w:themeColor="text1"/>
+          <w:right w:val="single" w:sz="8" w:space="0" w:color="000000" w:themeColor="text1"/>
+        </w:tcBorders>
+      </w:tcPr>
+    </w:tblStylePr>
+    <w:tblStylePr w:type="band1Horz">
+      <w:tblPr/>
+      <w:tcPr>
+        <w:tcBorders>
+          <w:top w:val="single" w:sz="8" w:space="0" w:color="000000" w:themeColor="text1"/>
+          <w:left w:val="single" w:sz="8" w:space="0" w:color="000000" w:themeColor="text1"/>
+          <w:bottom w:val="single" w:sz="8" w:space="0" w:color="000000" w:themeColor="text1"/>
+          <w:right w:val="single" w:sz="8" w:space="0" w:color="000000" w:themeColor="text1"/>
+        </w:tcBorders>
+      </w:tcPr>
+    </w:tblStylePr>
   </w:style>
 </w:styles>
 </file>
@@ -3362,41 +4123,41 @@
     </dgm:pt>
   </dgm:ptLst>
   <dgm:cxnLst>
-    <dgm:cxn modelId="{DD3EC77E-0078-466D-B1B3-CEE21F182C94}" type="presOf" srcId="{8CADD56C-D411-4DB6-B1E8-41906CD35CE4}" destId="{A39C1F22-4B46-48A8-9666-3FB564048D78}" srcOrd="0" destOrd="0" presId="urn:microsoft.com/office/officeart/2005/8/layout/bList2"/>
-    <dgm:cxn modelId="{2094171B-DB29-4F7E-8C64-B4DB1B23C216}" type="presOf" srcId="{E9988E30-C919-44D4-A423-A499DD5DD231}" destId="{48917EBB-AFE1-48EB-A9A8-319D70D9CE99}" srcOrd="0" destOrd="0" presId="urn:microsoft.com/office/officeart/2005/8/layout/bList2"/>
-    <dgm:cxn modelId="{3FEB3952-1784-45BA-B085-E06434515078}" type="presOf" srcId="{E9988E30-C919-44D4-A423-A499DD5DD231}" destId="{E1F027D5-7C27-4409-B138-C0EFE617817A}" srcOrd="1" destOrd="0" presId="urn:microsoft.com/office/officeart/2005/8/layout/bList2"/>
+    <dgm:cxn modelId="{8020D528-2A38-441A-B6A5-C25FA84276A8}" type="presOf" srcId="{E9988E30-C919-44D4-A423-A499DD5DD231}" destId="{48917EBB-AFE1-48EB-A9A8-319D70D9CE99}" srcOrd="0" destOrd="0" presId="urn:microsoft.com/office/officeart/2005/8/layout/bList2"/>
+    <dgm:cxn modelId="{4AB3B6D0-3F31-4718-B5A2-95D45931BD1D}" type="presOf" srcId="{981942F2-6C98-4563-872A-B6CCBD2DE39E}" destId="{F1A5E67F-F034-4CD6-9181-4C66E565E810}" srcOrd="0" destOrd="0" presId="urn:microsoft.com/office/officeart/2005/8/layout/bList2"/>
+    <dgm:cxn modelId="{2ED9AFD2-47D3-48E0-81DB-6D5CA4CA1636}" type="presOf" srcId="{FD6377AE-E839-47BB-83BE-F7C6CACF1E4F}" destId="{85A4C4A6-54FA-406F-A82C-807082BC5512}" srcOrd="1" destOrd="0" presId="urn:microsoft.com/office/officeart/2005/8/layout/bList2"/>
+    <dgm:cxn modelId="{ACD34C63-1ACF-4B05-9DD8-7AE16EA3C127}" type="presOf" srcId="{FD6377AE-E839-47BB-83BE-F7C6CACF1E4F}" destId="{4A30DF63-DBF3-4B06-81FD-935FD8312C09}" srcOrd="0" destOrd="0" presId="urn:microsoft.com/office/officeart/2005/8/layout/bList2"/>
     <dgm:cxn modelId="{AB9FAABC-93CC-46A5-9F64-9ECDDBA21CBA}" srcId="{981942F2-6C98-4563-872A-B6CCBD2DE39E}" destId="{E9988E30-C919-44D4-A423-A499DD5DD231}" srcOrd="2" destOrd="0" parTransId="{15EB3C0B-D06E-47E8-8CC1-BEBAE557BCB6}" sibTransId="{85007C37-9A14-4E53-9E71-87C0BD4A4C00}"/>
-    <dgm:cxn modelId="{AE7476ED-6ED7-45E4-B0EB-35791CA941B9}" type="presOf" srcId="{714F0D87-71F6-4FEC-A905-9F8D45C08044}" destId="{385DD471-F6D0-4019-AC07-69D842431DDA}" srcOrd="1" destOrd="0" presId="urn:microsoft.com/office/officeart/2005/8/layout/bList2"/>
     <dgm:cxn modelId="{F5B6A7D1-6AFB-4FBC-95D1-145D90370903}" srcId="{981942F2-6C98-4563-872A-B6CCBD2DE39E}" destId="{FD6377AE-E839-47BB-83BE-F7C6CACF1E4F}" srcOrd="0" destOrd="0" parTransId="{7F8A068C-5F34-4135-8CCF-4762E7C9DF5C}" sibTransId="{106FCEBE-798A-43EB-AF8B-2AFD7EC29067}"/>
-    <dgm:cxn modelId="{CF6CAFDC-4692-41DC-81DC-090878883B7A}" type="presOf" srcId="{714F0D87-71F6-4FEC-A905-9F8D45C08044}" destId="{874D4224-52E1-43E9-9146-548DFB481068}" srcOrd="0" destOrd="0" presId="urn:microsoft.com/office/officeart/2005/8/layout/bList2"/>
-    <dgm:cxn modelId="{D7BC1936-1CCF-4ED1-8DFD-AC0E7FE9CD2B}" type="presOf" srcId="{981942F2-6C98-4563-872A-B6CCBD2DE39E}" destId="{F1A5E67F-F034-4CD6-9181-4C66E565E810}" srcOrd="0" destOrd="0" presId="urn:microsoft.com/office/officeart/2005/8/layout/bList2"/>
-    <dgm:cxn modelId="{B98BC4B6-C8F7-48AD-82E1-4AE3AE7A0C5D}" type="presOf" srcId="{106FCEBE-798A-43EB-AF8B-2AFD7EC29067}" destId="{B603340E-0304-46B5-90F7-0C0D4ECDBBAD}" srcOrd="0" destOrd="0" presId="urn:microsoft.com/office/officeart/2005/8/layout/bList2"/>
+    <dgm:cxn modelId="{5A7DE665-9ACF-4079-A60F-CE1B6BEBB66C}" type="presOf" srcId="{714F0D87-71F6-4FEC-A905-9F8D45C08044}" destId="{385DD471-F6D0-4019-AC07-69D842431DDA}" srcOrd="1" destOrd="0" presId="urn:microsoft.com/office/officeart/2005/8/layout/bList2"/>
+    <dgm:cxn modelId="{593A4DE4-01AF-43EA-AB1C-3A631E14C563}" type="presOf" srcId="{714F0D87-71F6-4FEC-A905-9F8D45C08044}" destId="{874D4224-52E1-43E9-9146-548DFB481068}" srcOrd="0" destOrd="0" presId="urn:microsoft.com/office/officeart/2005/8/layout/bList2"/>
+    <dgm:cxn modelId="{14A9C524-336D-4B4C-92A0-D028B8FDD3AF}" type="presOf" srcId="{8CADD56C-D411-4DB6-B1E8-41906CD35CE4}" destId="{A39C1F22-4B46-48A8-9666-3FB564048D78}" srcOrd="0" destOrd="0" presId="urn:microsoft.com/office/officeart/2005/8/layout/bList2"/>
+    <dgm:cxn modelId="{59E38088-3E70-41E7-AC2E-17F19CE961B6}" type="presOf" srcId="{E9988E30-C919-44D4-A423-A499DD5DD231}" destId="{E1F027D5-7C27-4409-B138-C0EFE617817A}" srcOrd="1" destOrd="0" presId="urn:microsoft.com/office/officeart/2005/8/layout/bList2"/>
     <dgm:cxn modelId="{20CA83AF-9356-411A-8639-172571A57812}" srcId="{981942F2-6C98-4563-872A-B6CCBD2DE39E}" destId="{714F0D87-71F6-4FEC-A905-9F8D45C08044}" srcOrd="1" destOrd="0" parTransId="{4971C617-1F99-4856-ACB3-F4E8AFD560DB}" sibTransId="{8CADD56C-D411-4DB6-B1E8-41906CD35CE4}"/>
-    <dgm:cxn modelId="{1D1917D9-015A-4D2A-8F93-36E9C17FFCBF}" type="presOf" srcId="{FD6377AE-E839-47BB-83BE-F7C6CACF1E4F}" destId="{4A30DF63-DBF3-4B06-81FD-935FD8312C09}" srcOrd="0" destOrd="0" presId="urn:microsoft.com/office/officeart/2005/8/layout/bList2"/>
-    <dgm:cxn modelId="{F8FD283E-062B-449A-AACE-EE4BBE299837}" type="presOf" srcId="{FD6377AE-E839-47BB-83BE-F7C6CACF1E4F}" destId="{85A4C4A6-54FA-406F-A82C-807082BC5512}" srcOrd="1" destOrd="0" presId="urn:microsoft.com/office/officeart/2005/8/layout/bList2"/>
-    <dgm:cxn modelId="{424E8510-1B60-4687-B931-15D5071E00DF}" type="presParOf" srcId="{F1A5E67F-F034-4CD6-9181-4C66E565E810}" destId="{5367F1C7-F6AE-44D7-9632-76E9766310BF}" srcOrd="0" destOrd="0" presId="urn:microsoft.com/office/officeart/2005/8/layout/bList2"/>
-    <dgm:cxn modelId="{7F35F2EA-68BE-4267-B331-5D389FDA29A4}" type="presParOf" srcId="{5367F1C7-F6AE-44D7-9632-76E9766310BF}" destId="{AE881BD0-5C6B-401A-B76F-F5D20641BC49}" srcOrd="0" destOrd="0" presId="urn:microsoft.com/office/officeart/2005/8/layout/bList2"/>
-    <dgm:cxn modelId="{8D009874-ECDC-4473-A432-5F608F975798}" type="presParOf" srcId="{5367F1C7-F6AE-44D7-9632-76E9766310BF}" destId="{4A30DF63-DBF3-4B06-81FD-935FD8312C09}" srcOrd="1" destOrd="0" presId="urn:microsoft.com/office/officeart/2005/8/layout/bList2"/>
-    <dgm:cxn modelId="{6349EC90-D101-4E44-A767-47744573A834}" type="presParOf" srcId="{5367F1C7-F6AE-44D7-9632-76E9766310BF}" destId="{85A4C4A6-54FA-406F-A82C-807082BC5512}" srcOrd="2" destOrd="0" presId="urn:microsoft.com/office/officeart/2005/8/layout/bList2"/>
-    <dgm:cxn modelId="{89F71925-5068-4B35-9DB6-9244628EC2AB}" type="presParOf" srcId="{5367F1C7-F6AE-44D7-9632-76E9766310BF}" destId="{CE1FC13A-6933-4B28-88C4-64AB837479F3}" srcOrd="3" destOrd="0" presId="urn:microsoft.com/office/officeart/2005/8/layout/bList2"/>
-    <dgm:cxn modelId="{EDA6113F-F863-439E-A629-0512156081A7}" type="presParOf" srcId="{F1A5E67F-F034-4CD6-9181-4C66E565E810}" destId="{B603340E-0304-46B5-90F7-0C0D4ECDBBAD}" srcOrd="1" destOrd="0" presId="urn:microsoft.com/office/officeart/2005/8/layout/bList2"/>
-    <dgm:cxn modelId="{FE2864E5-D0CE-49CE-8839-5362ED620822}" type="presParOf" srcId="{F1A5E67F-F034-4CD6-9181-4C66E565E810}" destId="{1458D82F-DC8B-4A05-A2F1-6FC9B7D28BA2}" srcOrd="2" destOrd="0" presId="urn:microsoft.com/office/officeart/2005/8/layout/bList2"/>
-    <dgm:cxn modelId="{5CCB6D5C-7DCE-418C-9C48-48B52EFA2412}" type="presParOf" srcId="{1458D82F-DC8B-4A05-A2F1-6FC9B7D28BA2}" destId="{5ACD8095-3A38-4B68-BE2B-94D873A5EAF9}" srcOrd="0" destOrd="0" presId="urn:microsoft.com/office/officeart/2005/8/layout/bList2"/>
-    <dgm:cxn modelId="{42285B9E-3C5C-4854-95DC-45D680CE8836}" type="presParOf" srcId="{1458D82F-DC8B-4A05-A2F1-6FC9B7D28BA2}" destId="{874D4224-52E1-43E9-9146-548DFB481068}" srcOrd="1" destOrd="0" presId="urn:microsoft.com/office/officeart/2005/8/layout/bList2"/>
-    <dgm:cxn modelId="{4C49524F-1B47-4127-8D70-E7FB5CCF4AAD}" type="presParOf" srcId="{1458D82F-DC8B-4A05-A2F1-6FC9B7D28BA2}" destId="{385DD471-F6D0-4019-AC07-69D842431DDA}" srcOrd="2" destOrd="0" presId="urn:microsoft.com/office/officeart/2005/8/layout/bList2"/>
-    <dgm:cxn modelId="{823B142F-9CC4-4361-81E1-BD8FEB544DE5}" type="presParOf" srcId="{1458D82F-DC8B-4A05-A2F1-6FC9B7D28BA2}" destId="{4214E33B-F029-4129-A153-BEEE85F9AA39}" srcOrd="3" destOrd="0" presId="urn:microsoft.com/office/officeart/2005/8/layout/bList2"/>
-    <dgm:cxn modelId="{0D219F50-0178-4674-ADE0-2C4BED653558}" type="presParOf" srcId="{F1A5E67F-F034-4CD6-9181-4C66E565E810}" destId="{A39C1F22-4B46-48A8-9666-3FB564048D78}" srcOrd="3" destOrd="0" presId="urn:microsoft.com/office/officeart/2005/8/layout/bList2"/>
-    <dgm:cxn modelId="{9AC79D4B-4F86-407E-8FAE-57D5CF9EC428}" type="presParOf" srcId="{F1A5E67F-F034-4CD6-9181-4C66E565E810}" destId="{7FE3CD21-4884-47A4-9286-C5D061C11D08}" srcOrd="4" destOrd="0" presId="urn:microsoft.com/office/officeart/2005/8/layout/bList2"/>
-    <dgm:cxn modelId="{76DA16F3-B4C9-4AC6-BD6C-4E5C79EA2F7C}" type="presParOf" srcId="{7FE3CD21-4884-47A4-9286-C5D061C11D08}" destId="{0D707A3B-E6CB-4679-81A9-7668B2A56547}" srcOrd="0" destOrd="0" presId="urn:microsoft.com/office/officeart/2005/8/layout/bList2"/>
-    <dgm:cxn modelId="{4E303605-5C8F-4423-9539-782F6CBC5360}" type="presParOf" srcId="{7FE3CD21-4884-47A4-9286-C5D061C11D08}" destId="{48917EBB-AFE1-48EB-A9A8-319D70D9CE99}" srcOrd="1" destOrd="0" presId="urn:microsoft.com/office/officeart/2005/8/layout/bList2"/>
-    <dgm:cxn modelId="{03C82FCC-F1F5-4997-9D43-7903AE404AD0}" type="presParOf" srcId="{7FE3CD21-4884-47A4-9286-C5D061C11D08}" destId="{E1F027D5-7C27-4409-B138-C0EFE617817A}" srcOrd="2" destOrd="0" presId="urn:microsoft.com/office/officeart/2005/8/layout/bList2"/>
-    <dgm:cxn modelId="{25BDC2BB-E4BC-4097-98AD-145F67D634DC}" type="presParOf" srcId="{7FE3CD21-4884-47A4-9286-C5D061C11D08}" destId="{A3649A8D-E682-4001-99A7-8A9F69F0227E}" srcOrd="3" destOrd="0" presId="urn:microsoft.com/office/officeart/2005/8/layout/bList2"/>
+    <dgm:cxn modelId="{76CD7E9A-C4BE-493F-93AA-347E4AD8E650}" type="presOf" srcId="{106FCEBE-798A-43EB-AF8B-2AFD7EC29067}" destId="{B603340E-0304-46B5-90F7-0C0D4ECDBBAD}" srcOrd="0" destOrd="0" presId="urn:microsoft.com/office/officeart/2005/8/layout/bList2"/>
+    <dgm:cxn modelId="{D62E0DE8-B7BB-45B7-8366-A26CA6691835}" type="presParOf" srcId="{F1A5E67F-F034-4CD6-9181-4C66E565E810}" destId="{5367F1C7-F6AE-44D7-9632-76E9766310BF}" srcOrd="0" destOrd="0" presId="urn:microsoft.com/office/officeart/2005/8/layout/bList2"/>
+    <dgm:cxn modelId="{C969369D-3E90-4B45-BBBC-C51FF4877CD1}" type="presParOf" srcId="{5367F1C7-F6AE-44D7-9632-76E9766310BF}" destId="{AE881BD0-5C6B-401A-B76F-F5D20641BC49}" srcOrd="0" destOrd="0" presId="urn:microsoft.com/office/officeart/2005/8/layout/bList2"/>
+    <dgm:cxn modelId="{011478A9-02C2-49B7-99C9-38CAEE60DC27}" type="presParOf" srcId="{5367F1C7-F6AE-44D7-9632-76E9766310BF}" destId="{4A30DF63-DBF3-4B06-81FD-935FD8312C09}" srcOrd="1" destOrd="0" presId="urn:microsoft.com/office/officeart/2005/8/layout/bList2"/>
+    <dgm:cxn modelId="{B52B59A1-2043-4708-A601-937A36EE6986}" type="presParOf" srcId="{5367F1C7-F6AE-44D7-9632-76E9766310BF}" destId="{85A4C4A6-54FA-406F-A82C-807082BC5512}" srcOrd="2" destOrd="0" presId="urn:microsoft.com/office/officeart/2005/8/layout/bList2"/>
+    <dgm:cxn modelId="{FC33660B-66E4-4E65-947C-957B5D76BE5C}" type="presParOf" srcId="{5367F1C7-F6AE-44D7-9632-76E9766310BF}" destId="{CE1FC13A-6933-4B28-88C4-64AB837479F3}" srcOrd="3" destOrd="0" presId="urn:microsoft.com/office/officeart/2005/8/layout/bList2"/>
+    <dgm:cxn modelId="{ED838372-1746-48D5-A6CA-55A73E71DCBA}" type="presParOf" srcId="{F1A5E67F-F034-4CD6-9181-4C66E565E810}" destId="{B603340E-0304-46B5-90F7-0C0D4ECDBBAD}" srcOrd="1" destOrd="0" presId="urn:microsoft.com/office/officeart/2005/8/layout/bList2"/>
+    <dgm:cxn modelId="{B891F477-8657-451E-83FE-1FDEA146A698}" type="presParOf" srcId="{F1A5E67F-F034-4CD6-9181-4C66E565E810}" destId="{1458D82F-DC8B-4A05-A2F1-6FC9B7D28BA2}" srcOrd="2" destOrd="0" presId="urn:microsoft.com/office/officeart/2005/8/layout/bList2"/>
+    <dgm:cxn modelId="{4DC39417-80B2-4418-AE03-06C4A48EFFDD}" type="presParOf" srcId="{1458D82F-DC8B-4A05-A2F1-6FC9B7D28BA2}" destId="{5ACD8095-3A38-4B68-BE2B-94D873A5EAF9}" srcOrd="0" destOrd="0" presId="urn:microsoft.com/office/officeart/2005/8/layout/bList2"/>
+    <dgm:cxn modelId="{A6D6604B-E31D-43AD-B3F7-5C014E2FF189}" type="presParOf" srcId="{1458D82F-DC8B-4A05-A2F1-6FC9B7D28BA2}" destId="{874D4224-52E1-43E9-9146-548DFB481068}" srcOrd="1" destOrd="0" presId="urn:microsoft.com/office/officeart/2005/8/layout/bList2"/>
+    <dgm:cxn modelId="{224C7C11-FA91-464C-BE04-444EF3655A65}" type="presParOf" srcId="{1458D82F-DC8B-4A05-A2F1-6FC9B7D28BA2}" destId="{385DD471-F6D0-4019-AC07-69D842431DDA}" srcOrd="2" destOrd="0" presId="urn:microsoft.com/office/officeart/2005/8/layout/bList2"/>
+    <dgm:cxn modelId="{CBB57F9C-51D2-4810-AB8C-5575038F1A5F}" type="presParOf" srcId="{1458D82F-DC8B-4A05-A2F1-6FC9B7D28BA2}" destId="{4214E33B-F029-4129-A153-BEEE85F9AA39}" srcOrd="3" destOrd="0" presId="urn:microsoft.com/office/officeart/2005/8/layout/bList2"/>
+    <dgm:cxn modelId="{56599A20-F929-4BD5-95B8-30A4BCCAF074}" type="presParOf" srcId="{F1A5E67F-F034-4CD6-9181-4C66E565E810}" destId="{A39C1F22-4B46-48A8-9666-3FB564048D78}" srcOrd="3" destOrd="0" presId="urn:microsoft.com/office/officeart/2005/8/layout/bList2"/>
+    <dgm:cxn modelId="{C0FB6835-C9DA-447C-955F-F504F1073D84}" type="presParOf" srcId="{F1A5E67F-F034-4CD6-9181-4C66E565E810}" destId="{7FE3CD21-4884-47A4-9286-C5D061C11D08}" srcOrd="4" destOrd="0" presId="urn:microsoft.com/office/officeart/2005/8/layout/bList2"/>
+    <dgm:cxn modelId="{34473532-B641-456A-8F37-ECE8D2F2EE06}" type="presParOf" srcId="{7FE3CD21-4884-47A4-9286-C5D061C11D08}" destId="{0D707A3B-E6CB-4679-81A9-7668B2A56547}" srcOrd="0" destOrd="0" presId="urn:microsoft.com/office/officeart/2005/8/layout/bList2"/>
+    <dgm:cxn modelId="{B43BFFEE-235C-4E8B-8CFA-C2738CE77E80}" type="presParOf" srcId="{7FE3CD21-4884-47A4-9286-C5D061C11D08}" destId="{48917EBB-AFE1-48EB-A9A8-319D70D9CE99}" srcOrd="1" destOrd="0" presId="urn:microsoft.com/office/officeart/2005/8/layout/bList2"/>
+    <dgm:cxn modelId="{DC25A13D-B00F-4DD5-8E05-1F44E54EAFAB}" type="presParOf" srcId="{7FE3CD21-4884-47A4-9286-C5D061C11D08}" destId="{E1F027D5-7C27-4409-B138-C0EFE617817A}" srcOrd="2" destOrd="0" presId="urn:microsoft.com/office/officeart/2005/8/layout/bList2"/>
+    <dgm:cxn modelId="{4ECF301E-C348-45BB-9DA3-F80CDE0215A5}" type="presParOf" srcId="{7FE3CD21-4884-47A4-9286-C5D061C11D08}" destId="{A3649A8D-E682-4001-99A7-8A9F69F0227E}" srcOrd="3" destOrd="0" presId="urn:microsoft.com/office/officeart/2005/8/layout/bList2"/>
   </dgm:cxnLst>
   <dgm:bg/>
   <dgm:whole/>
   <dgm:extLst>
     <a:ext uri="http://schemas.microsoft.com/office/drawing/2008/diagram">
-      <dsp:dataModelExt xmlns:dsp="http://schemas.microsoft.com/office/drawing/2008/diagram" relId="rId11" minVer="http://schemas.openxmlformats.org/drawingml/2006/diagram"/>
+      <dsp:dataModelExt xmlns:dsp="http://schemas.microsoft.com/office/drawing/2008/diagram" relId="rId12" minVer="http://schemas.openxmlformats.org/drawingml/2006/diagram"/>
     </a:ext>
   </dgm:extLst>
 </dgm:dataModel>
@@ -5529,7 +6290,7 @@
 </file>
 
 <file path=customXml/itemProps1.xml><?xml version="1.0" encoding="utf-8"?>
-<ds:datastoreItem xmlns:ds="http://schemas.openxmlformats.org/officeDocument/2006/customXml" ds:itemID="{B10B00F0-8847-463E-AF75-D376A7953BAB}">
+<ds:datastoreItem xmlns:ds="http://schemas.openxmlformats.org/officeDocument/2006/customXml" ds:itemID="{4A1EE649-8324-41F4-A525-292F00BC879F}">
   <ds:schemaRefs>
     <ds:schemaRef ds:uri="http://schemas.openxmlformats.org/officeDocument/2006/bibliography"/>
   </ds:schemaRefs>

</xml_diff>

<commit_message>
Add support for embedded objects in HTML generator
Power Point and Visio tested.
</commit_message>
<xml_diff>
--- a/Test1/This should page page 3.docx
+++ b/Test1/This should page page 3.docx
@@ -26,21 +26,7 @@
         <w:rPr>
           <w:lang w:val="en-US"/>
         </w:rPr>
-        <w:t xml:space="preserve">This should page </w:t>
-      </w:r>
-      <w:proofErr w:type="spellStart"/>
-      <w:r>
-        <w:rPr>
-          <w:lang w:val="en-US"/>
-        </w:rPr>
-        <w:t>page</w:t>
-      </w:r>
-      <w:proofErr w:type="spellEnd"/>
-      <w:r>
-        <w:rPr>
-          <w:lang w:val="en-US"/>
-        </w:rPr>
-        <w:t xml:space="preserve"> 3.</w:t>
+        <w:t>This should page page 3.</w:t>
       </w:r>
     </w:p>
     <w:p>
@@ -160,21 +146,7 @@
         <w:rPr>
           <w:lang w:val="en-US"/>
         </w:rPr>
-        <w:t xml:space="preserve"> </w:t>
-      </w:r>
-      <w:proofErr w:type="gramStart"/>
-      <w:r>
-        <w:rPr>
-          <w:lang w:val="en-US"/>
-        </w:rPr>
-        <w:t>This</w:t>
-      </w:r>
-      <w:proofErr w:type="gramEnd"/>
-      <w:r>
-        <w:rPr>
-          <w:lang w:val="en-US"/>
-        </w:rPr>
-        <w:t xml:space="preserve"> is the caption for the screenshot above</w:t>
+        <w:t xml:space="preserve"> This is the caption for the screenshot above</w:t>
       </w:r>
     </w:p>
     <w:p>
@@ -848,8 +820,6 @@
           <w:lang w:val="en-US"/>
         </w:rPr>
       </w:pPr>
-      <w:bookmarkStart w:id="0" w:name="_GoBack"/>
-      <w:bookmarkEnd w:id="0"/>
     </w:p>
     <w:p>
       <w:pPr>
@@ -977,21 +947,7 @@
       <w:pPr>
         <w:rPr>
           <w:noProof/>
-          <w:lang w:eastAsia="da-DK"/>
-        </w:rPr>
-      </w:pPr>
-      <w:r>
-        <w:rPr>
-          <w:noProof/>
-          <w:lang w:eastAsia="da-DK"/>
-        </w:rPr>
-        <w:t>And a normal shape</w:t>
-      </w:r>
-    </w:p>
-    <w:p>
-      <w:pPr>
-        <w:rPr>
-          <w:lang w:val="en-US"/>
+          <w:lang w:val="en-US" w:eastAsia="da-DK"/>
         </w:rPr>
       </w:pPr>
       <w:r>
@@ -1002,15 +958,15 @@
         <mc:AlternateContent>
           <mc:Choice Requires="wps">
             <w:drawing>
-              <wp:anchor distT="0" distB="0" distL="114300" distR="114300" simplePos="0" relativeHeight="251659264" behindDoc="0" locked="0" layoutInCell="1" allowOverlap="1">
+              <wp:anchor distT="0" distB="0" distL="114300" distR="114300" simplePos="0" relativeHeight="251659264" behindDoc="0" locked="0" layoutInCell="1" allowOverlap="1" wp14:anchorId="70E2C69D" wp14:editId="46EA75E9">
                 <wp:simplePos x="0" y="0"/>
                 <wp:positionH relativeFrom="column">
-                  <wp:posOffset>296668</wp:posOffset>
+                  <wp:posOffset>220980</wp:posOffset>
                 </wp:positionH>
                 <wp:positionV relativeFrom="paragraph">
-                  <wp:posOffset>176189</wp:posOffset>
+                  <wp:posOffset>255270</wp:posOffset>
                 </wp:positionV>
-                <wp:extent cx="1733266" cy="1282889"/>
+                <wp:extent cx="1732915" cy="1282700"/>
                 <wp:effectExtent l="19050" t="19050" r="38735" b="31750"/>
                 <wp:wrapNone/>
                 <wp:docPr id="5" name="12-Point Star 5"/>
@@ -1022,7 +978,7 @@
                       <wps:spPr>
                         <a:xfrm>
                           <a:off x="0" y="0"/>
-                          <a:ext cx="1733266" cy="1282889"/>
+                          <a:ext cx="1732915" cy="1282700"/>
                         </a:xfrm>
                         <a:prstGeom prst="star12">
                           <a:avLst/>
@@ -1058,13 +1014,462 @@
           </mc:Choice>
           <mc:Fallback>
             <w:pict>
-              <v:shape id="12-Point Star 5" o:spid="_x0000_s1026" style="position:absolute;margin-left:23.35pt;margin-top:13.85pt;width:136.5pt;height:101pt;z-index:251659264;visibility:visible;mso-wrap-style:square;mso-wrap-distance-left:9pt;mso-wrap-distance-top:0;mso-wrap-distance-right:9pt;mso-wrap-distance-bottom:0;mso-position-horizontal:absolute;mso-position-horizontal-relative:text;mso-position-vertical:absolute;mso-position-vertical-relative:text;v-text-anchor:middle" coordsize="1733266,1282889" o:gfxdata="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" path="m,641445l238806,516931,116107,320722,407031,301267,433317,85937r265090,90817l866633,r168226,176754l1299950,85937r26285,215330l1617159,320722,1494460,516931r238806,124514l1494460,765958r122699,196209l1326235,981622r-26285,215330l1034859,1106135,866633,1282889,698407,1106135r-265090,90817l407031,981622,116107,962167,238806,765958,,641445xe" fillcolor="#4f81bd [3204]" strokecolor="#243f60 [1604]" strokeweight="2pt">
-                <v:path arrowok="t" o:connecttype="custom" o:connectlocs="0,641445;238806,516931;116107,320722;407031,301267;433317,85937;698407,176754;866633,0;1034859,176754;1299950,85937;1326235,301267;1617159,320722;1494460,516931;1733266,641445;1494460,765958;1617159,962167;1326235,981622;1299950,1196952;1034859,1106135;866633,1282889;698407,1106135;433317,1196952;407031,981622;116107,962167;238806,765958;0,641445" o:connectangles="0,0,0,0,0,0,0,0,0,0,0,0,0,0,0,0,0,0,0,0,0,0,0,0,0"/>
+              <v:shape id="12-Point Star 5" o:spid="_x0000_s1026" style="position:absolute;margin-left:17.4pt;margin-top:20.1pt;width:136.45pt;height:101pt;z-index:251659264;visibility:visible;mso-wrap-style:square;mso-wrap-distance-left:9pt;mso-wrap-distance-top:0;mso-wrap-distance-right:9pt;mso-wrap-distance-bottom:0;mso-position-horizontal:absolute;mso-position-horizontal-relative:text;mso-position-vertical:absolute;mso-position-vertical-relative:text;v-text-anchor:middle" coordsize="1732915,1282700" o:gfxdata="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" path="m,641350l238757,516855,116083,320675,406949,301223,433229,85925r265037,90803l866458,r168191,176728l1299686,85925r26280,215298l1616832,320675,1494158,516855r238757,124495l1494158,765845r122674,196180l1325966,981477r-26280,215298l1034649,1105972,866458,1282700,698266,1105972r-265037,90803l406949,981477,116083,962025,238757,765845,,641350xe" fillcolor="#4f81bd [3204]" strokecolor="#243f60 [1604]" strokeweight="2pt">
+                <v:path arrowok="t" o:connecttype="custom" o:connectlocs="0,641350;238757,516855;116083,320675;406949,301223;433229,85925;698266,176728;866458,0;1034649,176728;1299686,85925;1325966,301223;1616832,320675;1494158,516855;1732915,641350;1494158,765845;1616832,962025;1325966,981477;1299686,1196775;1034649,1105972;866458,1282700;698266,1105972;433229,1196775;406949,981477;116083,962025;238757,765845;0,641350" o:connectangles="0,0,0,0,0,0,0,0,0,0,0,0,0,0,0,0,0,0,0,0,0,0,0,0,0"/>
               </v:shape>
             </w:pict>
           </mc:Fallback>
         </mc:AlternateContent>
       </w:r>
+      <w:r>
+        <w:rPr>
+          <w:noProof/>
+          <w:lang w:val="en-US" w:eastAsia="da-DK"/>
+        </w:rPr>
+        <w:t>And a normal shape</w:t>
+      </w:r>
+    </w:p>
+    <w:p>
+      <w:pPr>
+        <w:rPr>
+          <w:lang w:val="en-US"/>
+        </w:rPr>
+      </w:pPr>
+    </w:p>
+    <w:p>
+      <w:pPr>
+        <w:rPr>
+          <w:lang w:val="en-US"/>
+        </w:rPr>
+      </w:pPr>
+    </w:p>
+    <w:p>
+      <w:pPr>
+        <w:rPr>
+          <w:lang w:val="en-US"/>
+        </w:rPr>
+      </w:pPr>
+      <w:r>
+        <w:rPr>
+          <w:lang w:val="en-US"/>
+        </w:rPr>
+        <w:lastRenderedPageBreak/>
+        <w:t>This is a “New Drawing Canvas” – it looks like the best way to get complete drawings using shapes into the generated HTML.</w:t>
+      </w:r>
+    </w:p>
+    <w:p>
+      <w:pPr>
+        <w:rPr>
+          <w:lang w:val="en-US"/>
+        </w:rPr>
+      </w:pPr>
+      <w:r>
+        <w:rPr>
+          <w:noProof/>
+          <w:lang w:eastAsia="da-DK"/>
+        </w:rPr>
+        <mc:AlternateContent>
+          <mc:Choice Requires="wpc">
+            <w:drawing>
+              <wp:inline distT="0" distB="0" distL="0" distR="0">
+                <wp:extent cx="5486400" cy="3200400"/>
+                <wp:effectExtent l="0" t="0" r="0" b="0"/>
+                <wp:docPr id="4" name="Canvas 4"/>
+                <wp:cNvGraphicFramePr>
+                  <a:graphicFrameLocks xmlns:a="http://schemas.openxmlformats.org/drawingml/2006/main" noChangeAspect="1"/>
+                </wp:cNvGraphicFramePr>
+                <a:graphic xmlns:a="http://schemas.openxmlformats.org/drawingml/2006/main">
+                  <a:graphicData uri="http://schemas.microsoft.com/office/word/2010/wordprocessingCanvas">
+                    <wpc:wpc>
+                      <wpc:bg/>
+                      <wpc:whole/>
+                      <wps:wsp>
+                        <wps:cNvPr id="6" name="Rectangle 6"/>
+                        <wps:cNvSpPr/>
+                        <wps:spPr>
+                          <a:xfrm>
+                            <a:off x="484496" y="484496"/>
+                            <a:ext cx="464024" cy="457200"/>
+                          </a:xfrm>
+                          <a:prstGeom prst="rect">
+                            <a:avLst/>
+                          </a:prstGeom>
+                        </wps:spPr>
+                        <wps:style>
+                          <a:lnRef idx="2">
+                            <a:schemeClr val="accent1">
+                              <a:shade val="50000"/>
+                            </a:schemeClr>
+                          </a:lnRef>
+                          <a:fillRef idx="1">
+                            <a:schemeClr val="accent1"/>
+                          </a:fillRef>
+                          <a:effectRef idx="0">
+                            <a:schemeClr val="accent1"/>
+                          </a:effectRef>
+                          <a:fontRef idx="minor">
+                            <a:schemeClr val="lt1"/>
+                          </a:fontRef>
+                        </wps:style>
+                        <wps:txbx>
+                          <w:txbxContent>
+                            <w:p>
+                              <w:pPr>
+                                <w:jc w:val="center"/>
+                              </w:pPr>
+                              <w:r>
+                                <w:t>A</w:t>
+                              </w:r>
+                            </w:p>
+                          </w:txbxContent>
+                        </wps:txbx>
+                        <wps:bodyPr rot="0" spcFirstLastPara="0" vertOverflow="overflow" horzOverflow="overflow" vert="horz" wrap="square" lIns="91440" tIns="45720" rIns="91440" bIns="45720" numCol="1" spcCol="0" rtlCol="0" fromWordArt="0" anchor="ctr" anchorCtr="0" forceAA="0" compatLnSpc="1">
+                          <a:prstTxWarp prst="textNoShape">
+                            <a:avLst/>
+                          </a:prstTxWarp>
+                          <a:noAutofit/>
+                        </wps:bodyPr>
+                      </wps:wsp>
+                      <wps:wsp>
+                        <wps:cNvPr id="7" name="Straight Arrow Connector 7"/>
+                        <wps:cNvCnPr/>
+                        <wps:spPr>
+                          <a:xfrm>
+                            <a:off x="948520" y="941696"/>
+                            <a:ext cx="504967" cy="416256"/>
+                          </a:xfrm>
+                          <a:prstGeom prst="straightConnector1">
+                            <a:avLst/>
+                          </a:prstGeom>
+                          <a:ln>
+                            <a:tailEnd type="arrow"/>
+                          </a:ln>
+                        </wps:spPr>
+                        <wps:style>
+                          <a:lnRef idx="1">
+                            <a:schemeClr val="accent1"/>
+                          </a:lnRef>
+                          <a:fillRef idx="0">
+                            <a:schemeClr val="accent1"/>
+                          </a:fillRef>
+                          <a:effectRef idx="0">
+                            <a:schemeClr val="accent1"/>
+                          </a:effectRef>
+                          <a:fontRef idx="minor">
+                            <a:schemeClr val="tx1"/>
+                          </a:fontRef>
+                        </wps:style>
+                        <wps:bodyPr/>
+                      </wps:wsp>
+                      <wps:wsp>
+                        <wps:cNvPr id="8" name="Rectangle 8"/>
+                        <wps:cNvSpPr/>
+                        <wps:spPr>
+                          <a:xfrm>
+                            <a:off x="1453487" y="1357952"/>
+                            <a:ext cx="1037230" cy="743803"/>
+                          </a:xfrm>
+                          <a:prstGeom prst="rect">
+                            <a:avLst/>
+                          </a:prstGeom>
+                        </wps:spPr>
+                        <wps:style>
+                          <a:lnRef idx="2">
+                            <a:schemeClr val="accent3">
+                              <a:shade val="50000"/>
+                            </a:schemeClr>
+                          </a:lnRef>
+                          <a:fillRef idx="1">
+                            <a:schemeClr val="accent3"/>
+                          </a:fillRef>
+                          <a:effectRef idx="0">
+                            <a:schemeClr val="accent3"/>
+                          </a:effectRef>
+                          <a:fontRef idx="minor">
+                            <a:schemeClr val="lt1"/>
+                          </a:fontRef>
+                        </wps:style>
+                        <wps:txbx>
+                          <w:txbxContent>
+                            <w:p>
+                              <w:pPr>
+                                <w:jc w:val="center"/>
+                              </w:pPr>
+                              <w:r>
+                                <w:t>B</w:t>
+                              </w:r>
+                            </w:p>
+                          </w:txbxContent>
+                        </wps:txbx>
+                        <wps:bodyPr rot="0" spcFirstLastPara="0" vertOverflow="overflow" horzOverflow="overflow" vert="horz" wrap="square" lIns="91440" tIns="45720" rIns="91440" bIns="45720" numCol="1" spcCol="0" rtlCol="0" fromWordArt="0" anchor="ctr" anchorCtr="0" forceAA="0" compatLnSpc="1">
+                          <a:prstTxWarp prst="textNoShape">
+                            <a:avLst/>
+                          </a:prstTxWarp>
+                          <a:noAutofit/>
+                        </wps:bodyPr>
+                      </wps:wsp>
+                      <wps:wsp>
+                        <wps:cNvPr id="9" name="Straight Arrow Connector 9"/>
+                        <wps:cNvCnPr/>
+                        <wps:spPr>
+                          <a:xfrm>
+                            <a:off x="2490717" y="2101755"/>
+                            <a:ext cx="1201003" cy="470848"/>
+                          </a:xfrm>
+                          <a:prstGeom prst="straightConnector1">
+                            <a:avLst/>
+                          </a:prstGeom>
+                          <a:ln>
+                            <a:tailEnd type="arrow"/>
+                          </a:ln>
+                        </wps:spPr>
+                        <wps:style>
+                          <a:lnRef idx="1">
+                            <a:schemeClr val="accent1"/>
+                          </a:lnRef>
+                          <a:fillRef idx="0">
+                            <a:schemeClr val="accent1"/>
+                          </a:fillRef>
+                          <a:effectRef idx="0">
+                            <a:schemeClr val="accent1"/>
+                          </a:effectRef>
+                          <a:fontRef idx="minor">
+                            <a:schemeClr val="tx1"/>
+                          </a:fontRef>
+                        </wps:style>
+                        <wps:bodyPr/>
+                      </wps:wsp>
+                      <wps:wsp>
+                        <wps:cNvPr id="10" name="5-Point Star 10"/>
+                        <wps:cNvSpPr/>
+                        <wps:spPr>
+                          <a:xfrm>
+                            <a:off x="3555242" y="2142699"/>
+                            <a:ext cx="1194179" cy="955343"/>
+                          </a:xfrm>
+                          <a:prstGeom prst="star5">
+                            <a:avLst/>
+                          </a:prstGeom>
+                        </wps:spPr>
+                        <wps:style>
+                          <a:lnRef idx="2">
+                            <a:schemeClr val="accent6">
+                              <a:shade val="50000"/>
+                            </a:schemeClr>
+                          </a:lnRef>
+                          <a:fillRef idx="1">
+                            <a:schemeClr val="accent6"/>
+                          </a:fillRef>
+                          <a:effectRef idx="0">
+                            <a:schemeClr val="accent6"/>
+                          </a:effectRef>
+                          <a:fontRef idx="minor">
+                            <a:schemeClr val="lt1"/>
+                          </a:fontRef>
+                        </wps:style>
+                        <wps:txbx>
+                          <w:txbxContent>
+                            <w:p>
+                              <w:pPr>
+                                <w:jc w:val="center"/>
+                              </w:pPr>
+                              <w:r>
+                                <w:t>C</w:t>
+                              </w:r>
+                            </w:p>
+                          </w:txbxContent>
+                        </wps:txbx>
+                        <wps:bodyPr rot="0" spcFirstLastPara="0" vertOverflow="overflow" horzOverflow="overflow" vert="horz" wrap="square" lIns="91440" tIns="45720" rIns="91440" bIns="45720" numCol="1" spcCol="0" rtlCol="0" fromWordArt="0" anchor="ctr" anchorCtr="0" forceAA="0" compatLnSpc="1">
+                          <a:prstTxWarp prst="textNoShape">
+                            <a:avLst/>
+                          </a:prstTxWarp>
+                          <a:noAutofit/>
+                        </wps:bodyPr>
+                      </wps:wsp>
+                    </wpc:wpc>
+                  </a:graphicData>
+                </a:graphic>
+              </wp:inline>
+            </w:drawing>
+          </mc:Choice>
+          <mc:Fallback>
+            <w:pict>
+              <v:group id="Canvas 4" o:spid="_x0000_s1026" editas="canvas" style="width:6in;height:252pt;mso-position-horizontal-relative:char;mso-position-vertical-relative:line" coordsize="54864,32004" o:gfxdata="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">
+                <v:shapetype id="_x0000_t75" coordsize="21600,21600" o:spt="75" o:preferrelative="t" path="m@4@5l@4@11@9@11@9@5xe" filled="f" stroked="f">
+                  <v:stroke joinstyle="miter"/>
+                  <v:formulas>
+                    <v:f eqn="if lineDrawn pixelLineWidth 0"/>
+                    <v:f eqn="sum @0 1 0"/>
+                    <v:f eqn="sum 0 0 @1"/>
+                    <v:f eqn="prod @2 1 2"/>
+                    <v:f eqn="prod @3 21600 pixelWidth"/>
+                    <v:f eqn="prod @3 21600 pixelHeight"/>
+                    <v:f eqn="sum @0 0 1"/>
+                    <v:f eqn="prod @6 1 2"/>
+                    <v:f eqn="prod @7 21600 pixelWidth"/>
+                    <v:f eqn="sum @8 21600 0"/>
+                    <v:f eqn="prod @7 21600 pixelHeight"/>
+                    <v:f eqn="sum @10 21600 0"/>
+                  </v:formulas>
+                  <v:path o:extrusionok="f" gradientshapeok="t" o:connecttype="rect"/>
+                  <o:lock v:ext="edit" aspectratio="t"/>
+                </v:shapetype>
+                <v:shape id="_x0000_s1027" type="#_x0000_t75" style="position:absolute;width:54864;height:32004;visibility:visible;mso-wrap-style:square">
+                  <v:fill o:detectmouseclick="t"/>
+                  <v:path o:connecttype="none"/>
+                </v:shape>
+                <v:rect id="Rectangle 6" o:spid="_x0000_s1028" style="position:absolute;left:4844;top:4844;width:4641;height:4572;visibility:visible;mso-wrap-style:square;v-text-anchor:middle" o:gfxdata="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" fillcolor="#4f81bd [3204]" strokecolor="#243f60 [1604]" strokeweight="2pt">
+                  <v:textbox>
+                    <w:txbxContent>
+                      <w:p>
+                        <w:pPr>
+                          <w:jc w:val="center"/>
+                        </w:pPr>
+                        <w:r>
+                          <w:t>A</w:t>
+                        </w:r>
+                      </w:p>
+                    </w:txbxContent>
+                  </v:textbox>
+                </v:rect>
+                <v:shapetype id="_x0000_t32" coordsize="21600,21600" o:spt="32" o:oned="t" path="m,l21600,21600e" filled="f">
+                  <v:path arrowok="t" fillok="f" o:connecttype="none"/>
+                  <o:lock v:ext="edit" shapetype="t"/>
+                </v:shapetype>
+                <v:shape id="Straight Arrow Connector 7" o:spid="_x0000_s1029" type="#_x0000_t32" style="position:absolute;left:9485;top:9416;width:5049;height:4163;visibility:visible;mso-wrap-style:square" o:connectortype="straight" o:gfxdata="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" strokecolor="#4579b8 [3044]">
+                  <v:stroke endarrow="open"/>
+                </v:shape>
+                <v:rect id="Rectangle 8" o:spid="_x0000_s1030" style="position:absolute;left:14534;top:13579;width:10373;height:7438;visibility:visible;mso-wrap-style:square;v-text-anchor:middle" o:gfxdata="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" fillcolor="#9bbb59 [3206]" strokecolor="#4e6128 [1606]" strokeweight="2pt">
+                  <v:textbox>
+                    <w:txbxContent>
+                      <w:p>
+                        <w:pPr>
+                          <w:jc w:val="center"/>
+                        </w:pPr>
+                        <w:r>
+                          <w:t>B</w:t>
+                        </w:r>
+                      </w:p>
+                    </w:txbxContent>
+                  </v:textbox>
+                </v:rect>
+                <v:shape id="Straight Arrow Connector 9" o:spid="_x0000_s1031" type="#_x0000_t32" style="position:absolute;left:24907;top:21017;width:12010;height:4709;visibility:visible;mso-wrap-style:square" o:connectortype="straight" o:gfxdata="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" strokecolor="#4579b8 [3044]">
+                  <v:stroke endarrow="open"/>
+                </v:shape>
+                <v:shape id="5-Point Star 10" o:spid="_x0000_s1032" style="position:absolute;left:35552;top:21426;width:11942;height:9554;visibility:visible;mso-wrap-style:square;v-text-anchor:middle" coordsize="1194179,955343" o:spt="100" o:gfxdata="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" adj="-11796480,,5400" path="m1,364908r456137,2l597090,,738041,364910r456137,-2l825153,590432,966110,955341,597090,729812,228069,955341,369026,590432,1,364908xe" fillcolor="#f79646 [3209]" strokecolor="#974706 [1609]" strokeweight="2pt">
+                  <v:stroke joinstyle="miter"/>
+                  <v:formulas/>
+                  <v:path arrowok="t" o:connecttype="custom" o:connectlocs="1,364908;456138,364910;597090,0;738041,364910;1194178,364908;825153,590432;966110,955341;597090,729812;228069,955341;369026,590432;1,364908" o:connectangles="0,0,0,0,0,0,0,0,0,0,0" textboxrect="0,0,1194179,955343"/>
+                  <v:textbox>
+                    <w:txbxContent>
+                      <w:p>
+                        <w:pPr>
+                          <w:jc w:val="center"/>
+                        </w:pPr>
+                        <w:r>
+                          <w:t>C</w:t>
+                        </w:r>
+                      </w:p>
+                    </w:txbxContent>
+                  </v:textbox>
+                </v:shape>
+                <w10:anchorlock/>
+              </v:group>
+            </w:pict>
+          </mc:Fallback>
+        </mc:AlternateContent>
+      </w:r>
+    </w:p>
+    <w:p>
+      <w:pPr>
+        <w:pStyle w:val="Heading2"/>
+        <w:rPr>
+          <w:lang w:val="en-US"/>
+        </w:rPr>
+      </w:pPr>
+      <w:r>
+        <w:rPr>
+          <w:lang w:val="en-US"/>
+        </w:rPr>
+        <w:t>Embedded objects</w:t>
+      </w:r>
+    </w:p>
+    <w:p>
+      <w:pPr>
+        <w:rPr>
+          <w:lang w:val="en-US"/>
+        </w:rPr>
+      </w:pPr>
+      <w:r>
+        <w:rPr>
+          <w:lang w:val="en-US"/>
+        </w:rPr>
+        <w:t>We would also like to support power point slides (easy way to add simple word-art stuffs).</w:t>
+      </w:r>
+    </w:p>
+    <w:p>
+      <w:pPr>
+        <w:rPr>
+          <w:lang w:val="en-US"/>
+        </w:rPr>
+      </w:pPr>
+      <w:r>
+        <w:rPr>
+          <w:lang w:val="en-US"/>
+        </w:rPr>
+        <w:object w:dxaOrig="7192" w:dyaOrig="5392">
+          <v:shape id="_x0000_i1025" type="#_x0000_t75" style="width:359.45pt;height:269.75pt" o:ole="">
+            <v:imagedata r:id="rId14" o:title=""/>
+          </v:shape>
+          <o:OLEObject Type="Embed" ProgID="PowerPoint.Slide.12" ShapeID="_x0000_i1025" DrawAspect="Content" ObjectID="_1448734920" r:id="rId15"/>
+        </w:object>
+      </w:r>
+    </w:p>
+    <w:p>
+      <w:pPr>
+        <w:rPr>
+          <w:lang w:val="en-US"/>
+        </w:rPr>
+      </w:pPr>
+      <w:r>
+        <w:rPr>
+          <w:lang w:val="en-US"/>
+        </w:rPr>
+        <w:t>What about a Visio drawing?</w:t>
+      </w:r>
+    </w:p>
+    <w:p>
+      <w:pPr>
+        <w:rPr>
+          <w:lang w:val="en-US"/>
+        </w:rPr>
+      </w:pPr>
+      <w:r>
+        <w:rPr>
+          <w:lang w:val="en-US"/>
+        </w:rPr>
+        <w:object w:dxaOrig="9573" w:dyaOrig="9339">
+          <v:shape id="_x0000_i1026" type="#_x0000_t75" style="width:378.25pt;height:368.6pt" o:ole="">
+            <v:imagedata r:id="rId16" o:title=""/>
+          </v:shape>
+          <o:OLEObject Type="Embed" ProgID="Visio.Drawing.11" ShapeID="_x0000_i1026" DrawAspect="Content" ObjectID="_1448734921" r:id="rId17"/>
+        </w:object>
+      </w:r>
+    </w:p>
+    <w:p>
+      <w:pPr>
+        <w:rPr>
+          <w:lang w:val="en-US"/>
+        </w:rPr>
+      </w:pPr>
+      <w:r>
+        <w:rPr>
+          <w:lang w:val="en-US"/>
+        </w:rPr>
+        <w:t>Even a big CRAY super computer couldn’t get a printer to print.</w:t>
+      </w:r>
+      <w:bookmarkStart w:id="0" w:name="_GoBack"/>
+      <w:bookmarkEnd w:id="0"/>
     </w:p>
     <w:sectPr>
       <w:pgSz w:w="11906" w:h="16838"/>
@@ -4123,35 +4528,35 @@
     </dgm:pt>
   </dgm:ptLst>
   <dgm:cxnLst>
-    <dgm:cxn modelId="{8020D528-2A38-441A-B6A5-C25FA84276A8}" type="presOf" srcId="{E9988E30-C919-44D4-A423-A499DD5DD231}" destId="{48917EBB-AFE1-48EB-A9A8-319D70D9CE99}" srcOrd="0" destOrd="0" presId="urn:microsoft.com/office/officeart/2005/8/layout/bList2"/>
-    <dgm:cxn modelId="{4AB3B6D0-3F31-4718-B5A2-95D45931BD1D}" type="presOf" srcId="{981942F2-6C98-4563-872A-B6CCBD2DE39E}" destId="{F1A5E67F-F034-4CD6-9181-4C66E565E810}" srcOrd="0" destOrd="0" presId="urn:microsoft.com/office/officeart/2005/8/layout/bList2"/>
-    <dgm:cxn modelId="{2ED9AFD2-47D3-48E0-81DB-6D5CA4CA1636}" type="presOf" srcId="{FD6377AE-E839-47BB-83BE-F7C6CACF1E4F}" destId="{85A4C4A6-54FA-406F-A82C-807082BC5512}" srcOrd="1" destOrd="0" presId="urn:microsoft.com/office/officeart/2005/8/layout/bList2"/>
-    <dgm:cxn modelId="{ACD34C63-1ACF-4B05-9DD8-7AE16EA3C127}" type="presOf" srcId="{FD6377AE-E839-47BB-83BE-F7C6CACF1E4F}" destId="{4A30DF63-DBF3-4B06-81FD-935FD8312C09}" srcOrd="0" destOrd="0" presId="urn:microsoft.com/office/officeart/2005/8/layout/bList2"/>
+    <dgm:cxn modelId="{5AFFD6DB-E0A0-40BF-87D8-631E46328105}" type="presOf" srcId="{E9988E30-C919-44D4-A423-A499DD5DD231}" destId="{48917EBB-AFE1-48EB-A9A8-319D70D9CE99}" srcOrd="0" destOrd="0" presId="urn:microsoft.com/office/officeart/2005/8/layout/bList2"/>
+    <dgm:cxn modelId="{0FC4BE98-9ABB-4D6C-AEEB-F5CBF4C2017D}" type="presOf" srcId="{FD6377AE-E839-47BB-83BE-F7C6CACF1E4F}" destId="{85A4C4A6-54FA-406F-A82C-807082BC5512}" srcOrd="1" destOrd="0" presId="urn:microsoft.com/office/officeart/2005/8/layout/bList2"/>
+    <dgm:cxn modelId="{C430C5E8-B272-44E6-B06E-A07299390E7B}" type="presOf" srcId="{714F0D87-71F6-4FEC-A905-9F8D45C08044}" destId="{385DD471-F6D0-4019-AC07-69D842431DDA}" srcOrd="1" destOrd="0" presId="urn:microsoft.com/office/officeart/2005/8/layout/bList2"/>
+    <dgm:cxn modelId="{84854E07-F436-4C6B-B210-AF4876322759}" type="presOf" srcId="{E9988E30-C919-44D4-A423-A499DD5DD231}" destId="{E1F027D5-7C27-4409-B138-C0EFE617817A}" srcOrd="1" destOrd="0" presId="urn:microsoft.com/office/officeart/2005/8/layout/bList2"/>
+    <dgm:cxn modelId="{20228F24-E726-4257-9920-264F0215C646}" type="presOf" srcId="{FD6377AE-E839-47BB-83BE-F7C6CACF1E4F}" destId="{4A30DF63-DBF3-4B06-81FD-935FD8312C09}" srcOrd="0" destOrd="0" presId="urn:microsoft.com/office/officeart/2005/8/layout/bList2"/>
+    <dgm:cxn modelId="{F5B6A7D1-6AFB-4FBC-95D1-145D90370903}" srcId="{981942F2-6C98-4563-872A-B6CCBD2DE39E}" destId="{FD6377AE-E839-47BB-83BE-F7C6CACF1E4F}" srcOrd="0" destOrd="0" parTransId="{7F8A068C-5F34-4135-8CCF-4762E7C9DF5C}" sibTransId="{106FCEBE-798A-43EB-AF8B-2AFD7EC29067}"/>
     <dgm:cxn modelId="{AB9FAABC-93CC-46A5-9F64-9ECDDBA21CBA}" srcId="{981942F2-6C98-4563-872A-B6CCBD2DE39E}" destId="{E9988E30-C919-44D4-A423-A499DD5DD231}" srcOrd="2" destOrd="0" parTransId="{15EB3C0B-D06E-47E8-8CC1-BEBAE557BCB6}" sibTransId="{85007C37-9A14-4E53-9E71-87C0BD4A4C00}"/>
-    <dgm:cxn modelId="{F5B6A7D1-6AFB-4FBC-95D1-145D90370903}" srcId="{981942F2-6C98-4563-872A-B6CCBD2DE39E}" destId="{FD6377AE-E839-47BB-83BE-F7C6CACF1E4F}" srcOrd="0" destOrd="0" parTransId="{7F8A068C-5F34-4135-8CCF-4762E7C9DF5C}" sibTransId="{106FCEBE-798A-43EB-AF8B-2AFD7EC29067}"/>
-    <dgm:cxn modelId="{5A7DE665-9ACF-4079-A60F-CE1B6BEBB66C}" type="presOf" srcId="{714F0D87-71F6-4FEC-A905-9F8D45C08044}" destId="{385DD471-F6D0-4019-AC07-69D842431DDA}" srcOrd="1" destOrd="0" presId="urn:microsoft.com/office/officeart/2005/8/layout/bList2"/>
-    <dgm:cxn modelId="{593A4DE4-01AF-43EA-AB1C-3A631E14C563}" type="presOf" srcId="{714F0D87-71F6-4FEC-A905-9F8D45C08044}" destId="{874D4224-52E1-43E9-9146-548DFB481068}" srcOrd="0" destOrd="0" presId="urn:microsoft.com/office/officeart/2005/8/layout/bList2"/>
-    <dgm:cxn modelId="{14A9C524-336D-4B4C-92A0-D028B8FDD3AF}" type="presOf" srcId="{8CADD56C-D411-4DB6-B1E8-41906CD35CE4}" destId="{A39C1F22-4B46-48A8-9666-3FB564048D78}" srcOrd="0" destOrd="0" presId="urn:microsoft.com/office/officeart/2005/8/layout/bList2"/>
-    <dgm:cxn modelId="{59E38088-3E70-41E7-AC2E-17F19CE961B6}" type="presOf" srcId="{E9988E30-C919-44D4-A423-A499DD5DD231}" destId="{E1F027D5-7C27-4409-B138-C0EFE617817A}" srcOrd="1" destOrd="0" presId="urn:microsoft.com/office/officeart/2005/8/layout/bList2"/>
+    <dgm:cxn modelId="{5C00DAA7-1348-4907-9522-40162EB32EFE}" type="presOf" srcId="{8CADD56C-D411-4DB6-B1E8-41906CD35CE4}" destId="{A39C1F22-4B46-48A8-9666-3FB564048D78}" srcOrd="0" destOrd="0" presId="urn:microsoft.com/office/officeart/2005/8/layout/bList2"/>
+    <dgm:cxn modelId="{02E4A396-4158-4AF8-82BF-0488851732A7}" type="presOf" srcId="{106FCEBE-798A-43EB-AF8B-2AFD7EC29067}" destId="{B603340E-0304-46B5-90F7-0C0D4ECDBBAD}" srcOrd="0" destOrd="0" presId="urn:microsoft.com/office/officeart/2005/8/layout/bList2"/>
+    <dgm:cxn modelId="{E83A2D9E-D35A-47ED-AC29-5EEFC31D7879}" type="presOf" srcId="{981942F2-6C98-4563-872A-B6CCBD2DE39E}" destId="{F1A5E67F-F034-4CD6-9181-4C66E565E810}" srcOrd="0" destOrd="0" presId="urn:microsoft.com/office/officeart/2005/8/layout/bList2"/>
     <dgm:cxn modelId="{20CA83AF-9356-411A-8639-172571A57812}" srcId="{981942F2-6C98-4563-872A-B6CCBD2DE39E}" destId="{714F0D87-71F6-4FEC-A905-9F8D45C08044}" srcOrd="1" destOrd="0" parTransId="{4971C617-1F99-4856-ACB3-F4E8AFD560DB}" sibTransId="{8CADD56C-D411-4DB6-B1E8-41906CD35CE4}"/>
-    <dgm:cxn modelId="{76CD7E9A-C4BE-493F-93AA-347E4AD8E650}" type="presOf" srcId="{106FCEBE-798A-43EB-AF8B-2AFD7EC29067}" destId="{B603340E-0304-46B5-90F7-0C0D4ECDBBAD}" srcOrd="0" destOrd="0" presId="urn:microsoft.com/office/officeart/2005/8/layout/bList2"/>
-    <dgm:cxn modelId="{D62E0DE8-B7BB-45B7-8366-A26CA6691835}" type="presParOf" srcId="{F1A5E67F-F034-4CD6-9181-4C66E565E810}" destId="{5367F1C7-F6AE-44D7-9632-76E9766310BF}" srcOrd="0" destOrd="0" presId="urn:microsoft.com/office/officeart/2005/8/layout/bList2"/>
-    <dgm:cxn modelId="{C969369D-3E90-4B45-BBBC-C51FF4877CD1}" type="presParOf" srcId="{5367F1C7-F6AE-44D7-9632-76E9766310BF}" destId="{AE881BD0-5C6B-401A-B76F-F5D20641BC49}" srcOrd="0" destOrd="0" presId="urn:microsoft.com/office/officeart/2005/8/layout/bList2"/>
-    <dgm:cxn modelId="{011478A9-02C2-49B7-99C9-38CAEE60DC27}" type="presParOf" srcId="{5367F1C7-F6AE-44D7-9632-76E9766310BF}" destId="{4A30DF63-DBF3-4B06-81FD-935FD8312C09}" srcOrd="1" destOrd="0" presId="urn:microsoft.com/office/officeart/2005/8/layout/bList2"/>
-    <dgm:cxn modelId="{B52B59A1-2043-4708-A601-937A36EE6986}" type="presParOf" srcId="{5367F1C7-F6AE-44D7-9632-76E9766310BF}" destId="{85A4C4A6-54FA-406F-A82C-807082BC5512}" srcOrd="2" destOrd="0" presId="urn:microsoft.com/office/officeart/2005/8/layout/bList2"/>
-    <dgm:cxn modelId="{FC33660B-66E4-4E65-947C-957B5D76BE5C}" type="presParOf" srcId="{5367F1C7-F6AE-44D7-9632-76E9766310BF}" destId="{CE1FC13A-6933-4B28-88C4-64AB837479F3}" srcOrd="3" destOrd="0" presId="urn:microsoft.com/office/officeart/2005/8/layout/bList2"/>
-    <dgm:cxn modelId="{ED838372-1746-48D5-A6CA-55A73E71DCBA}" type="presParOf" srcId="{F1A5E67F-F034-4CD6-9181-4C66E565E810}" destId="{B603340E-0304-46B5-90F7-0C0D4ECDBBAD}" srcOrd="1" destOrd="0" presId="urn:microsoft.com/office/officeart/2005/8/layout/bList2"/>
-    <dgm:cxn modelId="{B891F477-8657-451E-83FE-1FDEA146A698}" type="presParOf" srcId="{F1A5E67F-F034-4CD6-9181-4C66E565E810}" destId="{1458D82F-DC8B-4A05-A2F1-6FC9B7D28BA2}" srcOrd="2" destOrd="0" presId="urn:microsoft.com/office/officeart/2005/8/layout/bList2"/>
-    <dgm:cxn modelId="{4DC39417-80B2-4418-AE03-06C4A48EFFDD}" type="presParOf" srcId="{1458D82F-DC8B-4A05-A2F1-6FC9B7D28BA2}" destId="{5ACD8095-3A38-4B68-BE2B-94D873A5EAF9}" srcOrd="0" destOrd="0" presId="urn:microsoft.com/office/officeart/2005/8/layout/bList2"/>
-    <dgm:cxn modelId="{A6D6604B-E31D-43AD-B3F7-5C014E2FF189}" type="presParOf" srcId="{1458D82F-DC8B-4A05-A2F1-6FC9B7D28BA2}" destId="{874D4224-52E1-43E9-9146-548DFB481068}" srcOrd="1" destOrd="0" presId="urn:microsoft.com/office/officeart/2005/8/layout/bList2"/>
-    <dgm:cxn modelId="{224C7C11-FA91-464C-BE04-444EF3655A65}" type="presParOf" srcId="{1458D82F-DC8B-4A05-A2F1-6FC9B7D28BA2}" destId="{385DD471-F6D0-4019-AC07-69D842431DDA}" srcOrd="2" destOrd="0" presId="urn:microsoft.com/office/officeart/2005/8/layout/bList2"/>
-    <dgm:cxn modelId="{CBB57F9C-51D2-4810-AB8C-5575038F1A5F}" type="presParOf" srcId="{1458D82F-DC8B-4A05-A2F1-6FC9B7D28BA2}" destId="{4214E33B-F029-4129-A153-BEEE85F9AA39}" srcOrd="3" destOrd="0" presId="urn:microsoft.com/office/officeart/2005/8/layout/bList2"/>
-    <dgm:cxn modelId="{56599A20-F929-4BD5-95B8-30A4BCCAF074}" type="presParOf" srcId="{F1A5E67F-F034-4CD6-9181-4C66E565E810}" destId="{A39C1F22-4B46-48A8-9666-3FB564048D78}" srcOrd="3" destOrd="0" presId="urn:microsoft.com/office/officeart/2005/8/layout/bList2"/>
-    <dgm:cxn modelId="{C0FB6835-C9DA-447C-955F-F504F1073D84}" type="presParOf" srcId="{F1A5E67F-F034-4CD6-9181-4C66E565E810}" destId="{7FE3CD21-4884-47A4-9286-C5D061C11D08}" srcOrd="4" destOrd="0" presId="urn:microsoft.com/office/officeart/2005/8/layout/bList2"/>
-    <dgm:cxn modelId="{34473532-B641-456A-8F37-ECE8D2F2EE06}" type="presParOf" srcId="{7FE3CD21-4884-47A4-9286-C5D061C11D08}" destId="{0D707A3B-E6CB-4679-81A9-7668B2A56547}" srcOrd="0" destOrd="0" presId="urn:microsoft.com/office/officeart/2005/8/layout/bList2"/>
-    <dgm:cxn modelId="{B43BFFEE-235C-4E8B-8CFA-C2738CE77E80}" type="presParOf" srcId="{7FE3CD21-4884-47A4-9286-C5D061C11D08}" destId="{48917EBB-AFE1-48EB-A9A8-319D70D9CE99}" srcOrd="1" destOrd="0" presId="urn:microsoft.com/office/officeart/2005/8/layout/bList2"/>
-    <dgm:cxn modelId="{DC25A13D-B00F-4DD5-8E05-1F44E54EAFAB}" type="presParOf" srcId="{7FE3CD21-4884-47A4-9286-C5D061C11D08}" destId="{E1F027D5-7C27-4409-B138-C0EFE617817A}" srcOrd="2" destOrd="0" presId="urn:microsoft.com/office/officeart/2005/8/layout/bList2"/>
-    <dgm:cxn modelId="{4ECF301E-C348-45BB-9DA3-F80CDE0215A5}" type="presParOf" srcId="{7FE3CD21-4884-47A4-9286-C5D061C11D08}" destId="{A3649A8D-E682-4001-99A7-8A9F69F0227E}" srcOrd="3" destOrd="0" presId="urn:microsoft.com/office/officeart/2005/8/layout/bList2"/>
+    <dgm:cxn modelId="{8B42464E-395D-4728-872E-7E9F0C7E0E9A}" type="presOf" srcId="{714F0D87-71F6-4FEC-A905-9F8D45C08044}" destId="{874D4224-52E1-43E9-9146-548DFB481068}" srcOrd="0" destOrd="0" presId="urn:microsoft.com/office/officeart/2005/8/layout/bList2"/>
+    <dgm:cxn modelId="{C0F3054B-997A-4F16-B5EC-8E284EDA90B6}" type="presParOf" srcId="{F1A5E67F-F034-4CD6-9181-4C66E565E810}" destId="{5367F1C7-F6AE-44D7-9632-76E9766310BF}" srcOrd="0" destOrd="0" presId="urn:microsoft.com/office/officeart/2005/8/layout/bList2"/>
+    <dgm:cxn modelId="{5DD05BA7-8B6F-4254-BAAF-0CC8FE112796}" type="presParOf" srcId="{5367F1C7-F6AE-44D7-9632-76E9766310BF}" destId="{AE881BD0-5C6B-401A-B76F-F5D20641BC49}" srcOrd="0" destOrd="0" presId="urn:microsoft.com/office/officeart/2005/8/layout/bList2"/>
+    <dgm:cxn modelId="{CADF2B0C-AD69-4E19-A8C5-C3BD6BC4AE56}" type="presParOf" srcId="{5367F1C7-F6AE-44D7-9632-76E9766310BF}" destId="{4A30DF63-DBF3-4B06-81FD-935FD8312C09}" srcOrd="1" destOrd="0" presId="urn:microsoft.com/office/officeart/2005/8/layout/bList2"/>
+    <dgm:cxn modelId="{297E53E5-0F1B-482E-AFAB-07D7F74D9B75}" type="presParOf" srcId="{5367F1C7-F6AE-44D7-9632-76E9766310BF}" destId="{85A4C4A6-54FA-406F-A82C-807082BC5512}" srcOrd="2" destOrd="0" presId="urn:microsoft.com/office/officeart/2005/8/layout/bList2"/>
+    <dgm:cxn modelId="{50E5EFDD-4777-471E-AEC9-91D60F2ABE1D}" type="presParOf" srcId="{5367F1C7-F6AE-44D7-9632-76E9766310BF}" destId="{CE1FC13A-6933-4B28-88C4-64AB837479F3}" srcOrd="3" destOrd="0" presId="urn:microsoft.com/office/officeart/2005/8/layout/bList2"/>
+    <dgm:cxn modelId="{269841F9-C665-4913-A5F2-A0C55D732F2C}" type="presParOf" srcId="{F1A5E67F-F034-4CD6-9181-4C66E565E810}" destId="{B603340E-0304-46B5-90F7-0C0D4ECDBBAD}" srcOrd="1" destOrd="0" presId="urn:microsoft.com/office/officeart/2005/8/layout/bList2"/>
+    <dgm:cxn modelId="{49A1742F-8A75-4900-AF9E-4D914B7BE113}" type="presParOf" srcId="{F1A5E67F-F034-4CD6-9181-4C66E565E810}" destId="{1458D82F-DC8B-4A05-A2F1-6FC9B7D28BA2}" srcOrd="2" destOrd="0" presId="urn:microsoft.com/office/officeart/2005/8/layout/bList2"/>
+    <dgm:cxn modelId="{31E2A94C-17C0-45FE-9F25-F5821E62A6F3}" type="presParOf" srcId="{1458D82F-DC8B-4A05-A2F1-6FC9B7D28BA2}" destId="{5ACD8095-3A38-4B68-BE2B-94D873A5EAF9}" srcOrd="0" destOrd="0" presId="urn:microsoft.com/office/officeart/2005/8/layout/bList2"/>
+    <dgm:cxn modelId="{7E212E68-3E65-4FFA-8500-A430A0327B01}" type="presParOf" srcId="{1458D82F-DC8B-4A05-A2F1-6FC9B7D28BA2}" destId="{874D4224-52E1-43E9-9146-548DFB481068}" srcOrd="1" destOrd="0" presId="urn:microsoft.com/office/officeart/2005/8/layout/bList2"/>
+    <dgm:cxn modelId="{59D76CFA-7A14-4657-ACCE-FB129819A9F5}" type="presParOf" srcId="{1458D82F-DC8B-4A05-A2F1-6FC9B7D28BA2}" destId="{385DD471-F6D0-4019-AC07-69D842431DDA}" srcOrd="2" destOrd="0" presId="urn:microsoft.com/office/officeart/2005/8/layout/bList2"/>
+    <dgm:cxn modelId="{5F1A6C20-168A-47E1-BEC9-CAD53F48E9AC}" type="presParOf" srcId="{1458D82F-DC8B-4A05-A2F1-6FC9B7D28BA2}" destId="{4214E33B-F029-4129-A153-BEEE85F9AA39}" srcOrd="3" destOrd="0" presId="urn:microsoft.com/office/officeart/2005/8/layout/bList2"/>
+    <dgm:cxn modelId="{D0AABA6F-DCDB-4E59-8C84-3985BBBD68F5}" type="presParOf" srcId="{F1A5E67F-F034-4CD6-9181-4C66E565E810}" destId="{A39C1F22-4B46-48A8-9666-3FB564048D78}" srcOrd="3" destOrd="0" presId="urn:microsoft.com/office/officeart/2005/8/layout/bList2"/>
+    <dgm:cxn modelId="{F4A372EB-8B82-4D6E-8F15-E1197A458343}" type="presParOf" srcId="{F1A5E67F-F034-4CD6-9181-4C66E565E810}" destId="{7FE3CD21-4884-47A4-9286-C5D061C11D08}" srcOrd="4" destOrd="0" presId="urn:microsoft.com/office/officeart/2005/8/layout/bList2"/>
+    <dgm:cxn modelId="{616DB040-8EFC-4CE9-B300-91D1BB953F1C}" type="presParOf" srcId="{7FE3CD21-4884-47A4-9286-C5D061C11D08}" destId="{0D707A3B-E6CB-4679-81A9-7668B2A56547}" srcOrd="0" destOrd="0" presId="urn:microsoft.com/office/officeart/2005/8/layout/bList2"/>
+    <dgm:cxn modelId="{84600A9D-7965-4104-AA0D-446C138BD87D}" type="presParOf" srcId="{7FE3CD21-4884-47A4-9286-C5D061C11D08}" destId="{48917EBB-AFE1-48EB-A9A8-319D70D9CE99}" srcOrd="1" destOrd="0" presId="urn:microsoft.com/office/officeart/2005/8/layout/bList2"/>
+    <dgm:cxn modelId="{B438568E-FB5D-47B1-A299-F1A878BF1823}" type="presParOf" srcId="{7FE3CD21-4884-47A4-9286-C5D061C11D08}" destId="{E1F027D5-7C27-4409-B138-C0EFE617817A}" srcOrd="2" destOrd="0" presId="urn:microsoft.com/office/officeart/2005/8/layout/bList2"/>
+    <dgm:cxn modelId="{635BCA0F-AF46-416B-989B-1E9DF6821E06}" type="presParOf" srcId="{7FE3CD21-4884-47A4-9286-C5D061C11D08}" destId="{A3649A8D-E682-4001-99A7-8A9F69F0227E}" srcOrd="3" destOrd="0" presId="urn:microsoft.com/office/officeart/2005/8/layout/bList2"/>
   </dgm:cxnLst>
   <dgm:bg/>
   <dgm:whole/>
@@ -6290,7 +6695,7 @@
 </file>
 
 <file path=customXml/itemProps1.xml><?xml version="1.0" encoding="utf-8"?>
-<ds:datastoreItem xmlns:ds="http://schemas.openxmlformats.org/officeDocument/2006/customXml" ds:itemID="{4A1EE649-8324-41F4-A525-292F00BC879F}">
+<ds:datastoreItem xmlns:ds="http://schemas.openxmlformats.org/officeDocument/2006/customXml" ds:itemID="{9BCD346F-A43D-4C7F-AE71-11DA0601EDE9}">
   <ds:schemaRefs>
     <ds:schemaRef ds:uri="http://schemas.openxmlformats.org/officeDocument/2006/bibliography"/>
   </ds:schemaRefs>

</xml_diff>